<commit_message>
metacritic research added to background
</commit_message>
<xml_diff>
--- a/Main documents/Background and Methodologies.docx
+++ b/Main documents/Background and Methodologies.docx
@@ -11,17 +11,16 @@
         <w:shd w:val="clear" w:color="auto" w:fill="FFFFFF"/>
         <w:spacing w:before="100" w:beforeAutospacing="1" w:after="100" w:afterAutospacing="1" w:line="240" w:lineRule="auto"/>
         <w:ind w:left="375"/>
-        <w:rPr>
-          <w:rFonts w:ascii="Helvetica" w:eastAsia="Times New Roman" w:hAnsi="Helvetica" w:cs="Helvetica"/>
-          <w:color w:val="2D3B45"/>
-          <w:sz w:val="24"/>
-          <w:szCs w:val="24"/>
-        </w:rPr>
-      </w:pPr>
-      <w:r>
-        <w:rPr>
-          <w:rFonts w:ascii="Helvetica" w:eastAsia="Times New Roman" w:hAnsi="Helvetica" w:cs="Helvetica"/>
-          <w:color w:val="2D3B45"/>
+        <w:contextualSpacing/>
+        <w:rPr>
+          <w:rFonts w:ascii="Times New Roman" w:eastAsia="Times New Roman" w:hAnsi="Times New Roman" w:cs="Times New Roman"/>
+          <w:sz w:val="24"/>
+          <w:szCs w:val="24"/>
+        </w:rPr>
+      </w:pPr>
+      <w:r>
+        <w:rPr>
+          <w:rFonts w:ascii="Times New Roman" w:eastAsia="Times New Roman" w:hAnsi="Times New Roman" w:cs="Times New Roman"/>
           <w:sz w:val="24"/>
           <w:szCs w:val="24"/>
         </w:rPr>
@@ -29,8 +28,7 @@
       </w:r>
       <w:r>
         <w:rPr>
-          <w:rFonts w:ascii="Helvetica" w:eastAsia="Times New Roman" w:hAnsi="Helvetica" w:cs="Helvetica"/>
-          <w:color w:val="2D3B45"/>
+          <w:rFonts w:ascii="Times New Roman" w:eastAsia="Times New Roman" w:hAnsi="Times New Roman" w:cs="Times New Roman"/>
           <w:sz w:val="24"/>
           <w:szCs w:val="24"/>
           <w:u w:val="single"/>
@@ -39,8 +37,7 @@
       </w:r>
       <w:r>
         <w:rPr>
-          <w:rFonts w:ascii="Helvetica" w:eastAsia="Times New Roman" w:hAnsi="Helvetica" w:cs="Helvetica"/>
-          <w:color w:val="2D3B45"/>
+          <w:rFonts w:ascii="Times New Roman" w:eastAsia="Times New Roman" w:hAnsi="Times New Roman" w:cs="Times New Roman"/>
           <w:sz w:val="24"/>
           <w:szCs w:val="24"/>
         </w:rPr>
@@ -56,17 +53,16 @@
         <w:shd w:val="clear" w:color="auto" w:fill="FFFFFF"/>
         <w:spacing w:before="100" w:beforeAutospacing="1" w:after="100" w:afterAutospacing="1" w:line="240" w:lineRule="auto"/>
         <w:ind w:left="375"/>
-        <w:rPr>
-          <w:rFonts w:ascii="Helvetica" w:eastAsia="Times New Roman" w:hAnsi="Helvetica" w:cs="Helvetica"/>
-          <w:color w:val="2D3B45"/>
-          <w:sz w:val="24"/>
-          <w:szCs w:val="24"/>
-        </w:rPr>
-      </w:pPr>
-      <w:r>
-        <w:rPr>
-          <w:rFonts w:ascii="Helvetica" w:eastAsia="Times New Roman" w:hAnsi="Helvetica" w:cs="Helvetica"/>
-          <w:color w:val="2D3B45"/>
+        <w:contextualSpacing/>
+        <w:rPr>
+          <w:rFonts w:ascii="Times New Roman" w:eastAsia="Times New Roman" w:hAnsi="Times New Roman" w:cs="Times New Roman"/>
+          <w:sz w:val="24"/>
+          <w:szCs w:val="24"/>
+        </w:rPr>
+      </w:pPr>
+      <w:r>
+        <w:rPr>
+          <w:rFonts w:ascii="Times New Roman" w:eastAsia="Times New Roman" w:hAnsi="Times New Roman" w:cs="Times New Roman"/>
           <w:sz w:val="24"/>
           <w:szCs w:val="24"/>
         </w:rPr>
@@ -74,8 +70,7 @@
       </w:r>
       <w:r>
         <w:rPr>
-          <w:rFonts w:ascii="Helvetica" w:eastAsia="Times New Roman" w:hAnsi="Helvetica" w:cs="Helvetica"/>
-          <w:color w:val="2D3B45"/>
+          <w:rFonts w:ascii="Times New Roman" w:eastAsia="Times New Roman" w:hAnsi="Times New Roman" w:cs="Times New Roman"/>
           <w:sz w:val="24"/>
           <w:szCs w:val="24"/>
           <w:u w:val="single"/>
@@ -84,8 +79,7 @@
       </w:r>
       <w:r>
         <w:rPr>
-          <w:rFonts w:ascii="Helvetica" w:eastAsia="Times New Roman" w:hAnsi="Helvetica" w:cs="Helvetica"/>
-          <w:color w:val="2D3B45"/>
+          <w:rFonts w:ascii="Times New Roman" w:eastAsia="Times New Roman" w:hAnsi="Times New Roman" w:cs="Times New Roman"/>
           <w:sz w:val="24"/>
           <w:szCs w:val="24"/>
         </w:rPr>
@@ -94,8 +88,7 @@
       <w:proofErr w:type="gramStart"/>
       <w:r>
         <w:rPr>
-          <w:rFonts w:ascii="Helvetica" w:eastAsia="Times New Roman" w:hAnsi="Helvetica" w:cs="Helvetica"/>
-          <w:color w:val="2D3B45"/>
+          <w:rFonts w:ascii="Times New Roman" w:eastAsia="Times New Roman" w:hAnsi="Times New Roman" w:cs="Times New Roman"/>
           <w:sz w:val="24"/>
           <w:szCs w:val="24"/>
         </w:rPr>
@@ -104,8 +97,7 @@
       <w:proofErr w:type="gramEnd"/>
       <w:r>
         <w:rPr>
-          <w:rFonts w:ascii="Helvetica" w:eastAsia="Times New Roman" w:hAnsi="Helvetica" w:cs="Helvetica"/>
-          <w:color w:val="2D3B45"/>
+          <w:rFonts w:ascii="Times New Roman" w:eastAsia="Times New Roman" w:hAnsi="Times New Roman" w:cs="Times New Roman"/>
           <w:sz w:val="24"/>
           <w:szCs w:val="24"/>
         </w:rPr>
@@ -121,17 +113,16 @@
         <w:shd w:val="clear" w:color="auto" w:fill="FFFFFF"/>
         <w:spacing w:before="100" w:beforeAutospacing="1" w:after="100" w:afterAutospacing="1" w:line="240" w:lineRule="auto"/>
         <w:ind w:left="375"/>
-        <w:rPr>
-          <w:rFonts w:ascii="Helvetica" w:eastAsia="Times New Roman" w:hAnsi="Helvetica" w:cs="Helvetica"/>
-          <w:color w:val="2D3B45"/>
-          <w:sz w:val="24"/>
-          <w:szCs w:val="24"/>
-        </w:rPr>
-      </w:pPr>
-      <w:r>
-        <w:rPr>
-          <w:rFonts w:ascii="Helvetica" w:eastAsia="Times New Roman" w:hAnsi="Helvetica" w:cs="Helvetica"/>
-          <w:color w:val="2D3B45"/>
+        <w:contextualSpacing/>
+        <w:rPr>
+          <w:rFonts w:ascii="Times New Roman" w:eastAsia="Times New Roman" w:hAnsi="Times New Roman" w:cs="Times New Roman"/>
+          <w:sz w:val="24"/>
+          <w:szCs w:val="24"/>
+        </w:rPr>
+      </w:pPr>
+      <w:r>
+        <w:rPr>
+          <w:rFonts w:ascii="Times New Roman" w:eastAsia="Times New Roman" w:hAnsi="Times New Roman" w:cs="Times New Roman"/>
           <w:sz w:val="24"/>
           <w:szCs w:val="24"/>
         </w:rPr>
@@ -139,8 +130,7 @@
       </w:r>
       <w:r>
         <w:rPr>
-          <w:rFonts w:ascii="Helvetica" w:eastAsia="Times New Roman" w:hAnsi="Helvetica" w:cs="Helvetica"/>
-          <w:color w:val="2D3B45"/>
+          <w:rFonts w:ascii="Times New Roman" w:eastAsia="Times New Roman" w:hAnsi="Times New Roman" w:cs="Times New Roman"/>
           <w:sz w:val="24"/>
           <w:szCs w:val="24"/>
           <w:u w:val="single"/>
@@ -149,8 +139,7 @@
       </w:r>
       <w:r>
         <w:rPr>
-          <w:rFonts w:ascii="Helvetica" w:eastAsia="Times New Roman" w:hAnsi="Helvetica" w:cs="Helvetica"/>
-          <w:color w:val="2D3B45"/>
+          <w:rFonts w:ascii="Times New Roman" w:eastAsia="Times New Roman" w:hAnsi="Times New Roman" w:cs="Times New Roman"/>
           <w:sz w:val="24"/>
           <w:szCs w:val="24"/>
         </w:rPr>
@@ -162,9 +151,9 @@
         <w:shd w:val="clear" w:color="auto" w:fill="FFFFFF"/>
         <w:spacing w:before="100" w:beforeAutospacing="1" w:after="100" w:afterAutospacing="1" w:line="240" w:lineRule="auto"/>
         <w:ind w:left="375"/>
-        <w:rPr>
-          <w:rFonts w:ascii="Helvetica" w:eastAsia="Times New Roman" w:hAnsi="Helvetica" w:cs="Helvetica"/>
-          <w:color w:val="2D3B45"/>
+        <w:contextualSpacing/>
+        <w:rPr>
+          <w:rFonts w:ascii="Times New Roman" w:eastAsia="Times New Roman" w:hAnsi="Times New Roman" w:cs="Times New Roman"/>
           <w:sz w:val="24"/>
           <w:szCs w:val="24"/>
         </w:rPr>
@@ -179,17 +168,16 @@
         <w:shd w:val="clear" w:color="auto" w:fill="FFFFFF"/>
         <w:spacing w:before="100" w:beforeAutospacing="1" w:after="100" w:afterAutospacing="1" w:line="240" w:lineRule="auto"/>
         <w:ind w:left="375"/>
-        <w:rPr>
-          <w:rFonts w:ascii="Helvetica" w:eastAsia="Times New Roman" w:hAnsi="Helvetica" w:cs="Helvetica"/>
-          <w:color w:val="2D3B45"/>
-          <w:sz w:val="24"/>
-          <w:szCs w:val="24"/>
-        </w:rPr>
-      </w:pPr>
-      <w:r>
-        <w:rPr>
-          <w:rFonts w:ascii="Helvetica" w:eastAsia="Times New Roman" w:hAnsi="Helvetica" w:cs="Helvetica"/>
-          <w:color w:val="2D3B45"/>
+        <w:contextualSpacing/>
+        <w:rPr>
+          <w:rFonts w:ascii="Times New Roman" w:eastAsia="Times New Roman" w:hAnsi="Times New Roman" w:cs="Times New Roman"/>
+          <w:sz w:val="24"/>
+          <w:szCs w:val="24"/>
+        </w:rPr>
+      </w:pPr>
+      <w:r>
+        <w:rPr>
+          <w:rFonts w:ascii="Times New Roman" w:eastAsia="Times New Roman" w:hAnsi="Times New Roman" w:cs="Times New Roman"/>
           <w:sz w:val="24"/>
           <w:szCs w:val="24"/>
         </w:rPr>
@@ -197,8 +185,7 @@
       </w:r>
       <w:r>
         <w:rPr>
-          <w:rFonts w:ascii="Helvetica" w:eastAsia="Times New Roman" w:hAnsi="Helvetica" w:cs="Helvetica"/>
-          <w:color w:val="2D3B45"/>
+          <w:rFonts w:ascii="Times New Roman" w:eastAsia="Times New Roman" w:hAnsi="Times New Roman" w:cs="Times New Roman"/>
           <w:sz w:val="24"/>
           <w:szCs w:val="24"/>
           <w:u w:val="single"/>
@@ -207,13 +194,35 @@
       </w:r>
       <w:r>
         <w:rPr>
-          <w:rFonts w:ascii="Helvetica" w:eastAsia="Times New Roman" w:hAnsi="Helvetica" w:cs="Helvetica"/>
-          <w:color w:val="2D3B45"/>
+          <w:rFonts w:ascii="Times New Roman" w:eastAsia="Times New Roman" w:hAnsi="Times New Roman" w:cs="Times New Roman"/>
           <w:sz w:val="24"/>
           <w:szCs w:val="24"/>
         </w:rPr>
         <w:t> describing how you plan to collect/analyze/visualize your data (or how the data you are using was collected, if you are using a preexisting data set). Also discuss any implications this will have on your analysis and conclusions (e.g. what is the main population to which you can generalize your conclusions? Can you generalize any of your results? what assumptions are required for your analysis?)</w:t>
       </w:r>
+    </w:p>
+    <w:p>
+      <w:pPr>
+        <w:pStyle w:val="ListParagraph"/>
+        <w:rPr>
+          <w:rFonts w:ascii="Times New Roman" w:eastAsia="Times New Roman" w:hAnsi="Times New Roman" w:cs="Times New Roman"/>
+          <w:sz w:val="24"/>
+          <w:szCs w:val="24"/>
+        </w:rPr>
+      </w:pPr>
+    </w:p>
+    <w:p>
+      <w:pPr>
+        <w:shd w:val="clear" w:color="auto" w:fill="FFFFFF"/>
+        <w:spacing w:before="100" w:beforeAutospacing="1" w:after="100" w:afterAutospacing="1" w:line="240" w:lineRule="auto"/>
+        <w:ind w:left="375"/>
+        <w:contextualSpacing/>
+        <w:rPr>
+          <w:rFonts w:ascii="Times New Roman" w:eastAsia="Times New Roman" w:hAnsi="Times New Roman" w:cs="Times New Roman"/>
+          <w:sz w:val="24"/>
+          <w:szCs w:val="24"/>
+        </w:rPr>
+      </w:pPr>
     </w:p>
     <w:p>
       <w:pPr>
@@ -224,17 +233,16 @@
         <w:shd w:val="clear" w:color="auto" w:fill="FFFFFF"/>
         <w:spacing w:before="100" w:beforeAutospacing="1" w:after="100" w:afterAutospacing="1" w:line="240" w:lineRule="auto"/>
         <w:ind w:left="375"/>
-        <w:rPr>
-          <w:rFonts w:ascii="Helvetica" w:eastAsia="Times New Roman" w:hAnsi="Helvetica" w:cs="Helvetica"/>
-          <w:color w:val="2D3B45"/>
-          <w:sz w:val="24"/>
-          <w:szCs w:val="24"/>
-        </w:rPr>
-      </w:pPr>
-      <w:r>
-        <w:rPr>
-          <w:rFonts w:ascii="Helvetica" w:eastAsia="Times New Roman" w:hAnsi="Helvetica" w:cs="Helvetica"/>
-          <w:color w:val="2D3B45"/>
+        <w:contextualSpacing/>
+        <w:rPr>
+          <w:rFonts w:ascii="Times New Roman" w:eastAsia="Times New Roman" w:hAnsi="Times New Roman" w:cs="Times New Roman"/>
+          <w:sz w:val="24"/>
+          <w:szCs w:val="24"/>
+        </w:rPr>
+      </w:pPr>
+      <w:r>
+        <w:rPr>
+          <w:rFonts w:ascii="Times New Roman" w:eastAsia="Times New Roman" w:hAnsi="Times New Roman" w:cs="Times New Roman"/>
           <w:sz w:val="24"/>
           <w:szCs w:val="24"/>
         </w:rPr>
@@ -242,8 +250,7 @@
       </w:r>
       <w:r>
         <w:rPr>
-          <w:rFonts w:ascii="Helvetica" w:eastAsia="Times New Roman" w:hAnsi="Helvetica" w:cs="Helvetica"/>
-          <w:color w:val="2D3B45"/>
+          <w:rFonts w:ascii="Times New Roman" w:eastAsia="Times New Roman" w:hAnsi="Times New Roman" w:cs="Times New Roman"/>
           <w:sz w:val="24"/>
           <w:szCs w:val="24"/>
           <w:u w:val="single"/>
@@ -252,8 +259,7 @@
       </w:r>
       <w:r>
         <w:rPr>
-          <w:rFonts w:ascii="Helvetica" w:eastAsia="Times New Roman" w:hAnsi="Helvetica" w:cs="Helvetica"/>
-          <w:color w:val="2D3B45"/>
+          <w:rFonts w:ascii="Times New Roman" w:eastAsia="Times New Roman" w:hAnsi="Times New Roman" w:cs="Times New Roman"/>
           <w:sz w:val="24"/>
           <w:szCs w:val="24"/>
         </w:rPr>
@@ -262,17 +268,17 @@
     </w:p>
     <w:p>
       <w:pPr>
-        <w:rPr>
-          <w:rFonts w:ascii="Helvetica" w:eastAsia="Times New Roman" w:hAnsi="Helvetica" w:cs="Helvetica"/>
-          <w:color w:val="2D3B45"/>
-          <w:sz w:val="24"/>
-          <w:szCs w:val="24"/>
-        </w:rPr>
-      </w:pPr>
-      <w:r>
-        <w:rPr>
-          <w:rFonts w:ascii="Helvetica" w:eastAsia="Times New Roman" w:hAnsi="Helvetica" w:cs="Helvetica"/>
-          <w:color w:val="2D3B45"/>
+        <w:spacing w:line="240" w:lineRule="auto"/>
+        <w:contextualSpacing/>
+        <w:rPr>
+          <w:rFonts w:ascii="Times New Roman" w:eastAsia="Times New Roman" w:hAnsi="Times New Roman" w:cs="Times New Roman"/>
+          <w:sz w:val="24"/>
+          <w:szCs w:val="24"/>
+        </w:rPr>
+      </w:pPr>
+      <w:r>
+        <w:rPr>
+          <w:rFonts w:ascii="Times New Roman" w:eastAsia="Times New Roman" w:hAnsi="Times New Roman" w:cs="Times New Roman"/>
           <w:sz w:val="24"/>
           <w:szCs w:val="24"/>
         </w:rPr>
@@ -284,22 +290,23 @@
         <w:shd w:val="clear" w:color="auto" w:fill="FFFFFF"/>
         <w:spacing w:before="100" w:beforeAutospacing="1" w:after="100" w:afterAutospacing="1" w:line="240" w:lineRule="auto"/>
         <w:ind w:left="375"/>
-        <w:rPr>
-          <w:rFonts w:ascii="Helvetica" w:eastAsia="Times New Roman" w:hAnsi="Helvetica" w:cs="Helvetica"/>
-          <w:color w:val="2D3B45"/>
-          <w:sz w:val="24"/>
-          <w:szCs w:val="24"/>
-        </w:rPr>
-      </w:pPr>
-      <w:r>
-        <w:rPr>
-          <w:rFonts w:ascii="Helvetica" w:eastAsia="Times New Roman" w:hAnsi="Helvetica" w:cs="Helvetica"/>
-          <w:color w:val="2D3B45"/>
-          <w:sz w:val="24"/>
+        <w:contextualSpacing/>
+        <w:rPr>
+          <w:rFonts w:ascii="Times New Roman" w:eastAsia="Times New Roman" w:hAnsi="Times New Roman" w:cs="Times New Roman"/>
+          <w:b/>
+          <w:sz w:val="28"/>
+          <w:szCs w:val="24"/>
+        </w:rPr>
+      </w:pPr>
+      <w:r>
+        <w:rPr>
+          <w:rFonts w:ascii="Times New Roman" w:eastAsia="Times New Roman" w:hAnsi="Times New Roman" w:cs="Times New Roman"/>
+          <w:b/>
+          <w:sz w:val="28"/>
           <w:szCs w:val="24"/>
         </w:rPr>
         <w:lastRenderedPageBreak/>
-        <w:t>Introduction here</w:t>
+        <w:t>Background Reading Introduction</w:t>
       </w:r>
     </w:p>
     <w:p>
@@ -307,74 +314,754 @@
         <w:shd w:val="clear" w:color="auto" w:fill="FFFFFF"/>
         <w:spacing w:before="100" w:beforeAutospacing="1" w:after="100" w:afterAutospacing="1" w:line="240" w:lineRule="auto"/>
         <w:ind w:left="375"/>
-        <w:rPr>
-          <w:rFonts w:ascii="Helvetica" w:eastAsia="Times New Roman" w:hAnsi="Helvetica" w:cs="Helvetica"/>
-          <w:color w:val="2D3B45"/>
-          <w:sz w:val="24"/>
-          <w:szCs w:val="24"/>
-        </w:rPr>
-      </w:pPr>
-      <w:r>
-        <w:rPr>
-          <w:rFonts w:ascii="Helvetica" w:eastAsia="Times New Roman" w:hAnsi="Helvetica" w:cs="Helvetica"/>
-          <w:color w:val="2D3B45"/>
-          <w:sz w:val="24"/>
-          <w:szCs w:val="24"/>
-        </w:rPr>
-        <w:t>Categories/topics + usefulness of resources found + if multiple compare/contrast</w:t>
-      </w:r>
+        <w:contextualSpacing/>
+        <w:rPr>
+          <w:rFonts w:ascii="Times New Roman" w:eastAsia="Times New Roman" w:hAnsi="Times New Roman" w:cs="Times New Roman"/>
+          <w:b/>
+          <w:sz w:val="28"/>
+          <w:szCs w:val="24"/>
+        </w:rPr>
+      </w:pPr>
     </w:p>
     <w:p>
       <w:pPr>
         <w:shd w:val="clear" w:color="auto" w:fill="FFFFFF"/>
         <w:spacing w:before="100" w:beforeAutospacing="1" w:after="100" w:afterAutospacing="1" w:line="240" w:lineRule="auto"/>
         <w:ind w:left="375"/>
-        <w:rPr>
-          <w:rFonts w:ascii="Helvetica" w:eastAsia="Times New Roman" w:hAnsi="Helvetica" w:cs="Helvetica"/>
-          <w:color w:val="2D3B45"/>
-          <w:sz w:val="24"/>
-          <w:szCs w:val="24"/>
-        </w:rPr>
-      </w:pPr>
-      <w:r>
-        <w:rPr>
-          <w:rFonts w:ascii="Helvetica" w:eastAsia="Times New Roman" w:hAnsi="Helvetica" w:cs="Helvetica"/>
-          <w:color w:val="2D3B45"/>
-          <w:sz w:val="24"/>
-          <w:szCs w:val="24"/>
-        </w:rPr>
-        <w:t>Conclusion for background reading</w:t>
+        <w:contextualSpacing/>
+        <w:rPr>
+          <w:rFonts w:ascii="Times New Roman" w:eastAsia="Times New Roman" w:hAnsi="Times New Roman" w:cs="Times New Roman"/>
+          <w:sz w:val="24"/>
+          <w:szCs w:val="24"/>
+        </w:rPr>
+      </w:pPr>
+      <w:r>
+        <w:rPr>
+          <w:rFonts w:ascii="Times New Roman" w:eastAsia="Times New Roman" w:hAnsi="Times New Roman" w:cs="Times New Roman"/>
+          <w:sz w:val="24"/>
+          <w:szCs w:val="24"/>
+        </w:rPr>
+        <w:t>In this project I want to answer some questions based on video game data collected from Steam (digital distribution platform) in 2016. Going forward, I decided to concentrate on those two questions:</w:t>
+      </w:r>
+    </w:p>
+    <w:p>
+      <w:pPr>
+        <w:pStyle w:val="ListParagraph"/>
+        <w:numPr>
+          <w:ilvl w:val="0"/>
+          <w:numId w:val="5"/>
+        </w:numPr>
+        <w:shd w:val="clear" w:color="auto" w:fill="FFFFFF"/>
+        <w:spacing w:before="100" w:beforeAutospacing="1" w:after="100" w:afterAutospacing="1" w:line="240" w:lineRule="auto"/>
+        <w:rPr>
+          <w:rFonts w:ascii="Times New Roman" w:eastAsia="Times New Roman" w:hAnsi="Times New Roman" w:cs="Times New Roman"/>
+          <w:sz w:val="24"/>
+          <w:szCs w:val="24"/>
+        </w:rPr>
+      </w:pPr>
+      <w:r>
+        <w:rPr>
+          <w:rFonts w:ascii="Times New Roman" w:eastAsia="Times New Roman" w:hAnsi="Times New Roman" w:cs="Times New Roman"/>
+          <w:sz w:val="24"/>
+          <w:szCs w:val="24"/>
+        </w:rPr>
+        <w:t>Are there any qualitative differences that can be measured between games that received a Metacritic score and those that didn’t?</w:t>
+      </w:r>
+    </w:p>
+    <w:p>
+      <w:pPr>
+        <w:pStyle w:val="ListParagraph"/>
+        <w:numPr>
+          <w:ilvl w:val="0"/>
+          <w:numId w:val="5"/>
+        </w:numPr>
+        <w:shd w:val="clear" w:color="auto" w:fill="FFFFFF"/>
+        <w:spacing w:before="100" w:beforeAutospacing="1" w:after="100" w:afterAutospacing="1" w:line="240" w:lineRule="auto"/>
+        <w:rPr>
+          <w:rFonts w:ascii="Times New Roman" w:eastAsia="Times New Roman" w:hAnsi="Times New Roman" w:cs="Times New Roman"/>
+          <w:sz w:val="24"/>
+          <w:szCs w:val="24"/>
+        </w:rPr>
+      </w:pPr>
+      <w:r>
+        <w:rPr>
+          <w:rFonts w:ascii="Times New Roman" w:eastAsia="Times New Roman" w:hAnsi="Times New Roman" w:cs="Times New Roman"/>
+          <w:sz w:val="24"/>
+          <w:szCs w:val="24"/>
+        </w:rPr>
+        <w:t>Does length of game description or number of game screenshots have a measurable effect on the sales of the game?</w:t>
+      </w:r>
+    </w:p>
+    <w:p>
+      <w:pPr>
+        <w:shd w:val="clear" w:color="auto" w:fill="FFFFFF"/>
+        <w:spacing w:before="100" w:beforeAutospacing="1" w:after="100" w:afterAutospacing="1" w:line="240" w:lineRule="auto"/>
+        <w:ind w:left="375"/>
+        <w:contextualSpacing/>
+        <w:rPr>
+          <w:rFonts w:ascii="Times New Roman" w:eastAsia="Times New Roman" w:hAnsi="Times New Roman" w:cs="Times New Roman"/>
+          <w:sz w:val="24"/>
+          <w:szCs w:val="24"/>
+        </w:rPr>
+      </w:pPr>
+      <w:r>
+        <w:rPr>
+          <w:rFonts w:ascii="Times New Roman" w:eastAsia="Times New Roman" w:hAnsi="Times New Roman" w:cs="Times New Roman"/>
+          <w:sz w:val="24"/>
+          <w:szCs w:val="24"/>
+        </w:rPr>
+        <w:t>Question that I still want to address, but most likely not in depth:</w:t>
+      </w:r>
+    </w:p>
+    <w:p>
+      <w:pPr>
+        <w:pStyle w:val="ListParagraph"/>
+        <w:numPr>
+          <w:ilvl w:val="0"/>
+          <w:numId w:val="6"/>
+        </w:numPr>
+        <w:shd w:val="clear" w:color="auto" w:fill="FFFFFF"/>
+        <w:spacing w:before="100" w:beforeAutospacing="1" w:after="100" w:afterAutospacing="1" w:line="240" w:lineRule="auto"/>
+        <w:rPr>
+          <w:rFonts w:ascii="Times New Roman" w:eastAsia="Times New Roman" w:hAnsi="Times New Roman" w:cs="Times New Roman"/>
+          <w:sz w:val="24"/>
+          <w:szCs w:val="24"/>
+        </w:rPr>
+      </w:pPr>
+      <w:r>
+        <w:rPr>
+          <w:rFonts w:ascii="Times New Roman" w:eastAsia="Times New Roman" w:hAnsi="Times New Roman" w:cs="Times New Roman"/>
+          <w:sz w:val="24"/>
+          <w:szCs w:val="24"/>
+        </w:rPr>
+        <w:t>Is there an association between how many copies of the game were sold and the price of the game?</w:t>
+      </w:r>
+    </w:p>
+    <w:p>
+      <w:pPr>
+        <w:shd w:val="clear" w:color="auto" w:fill="FFFFFF"/>
+        <w:spacing w:before="100" w:beforeAutospacing="1" w:after="100" w:afterAutospacing="1" w:line="240" w:lineRule="auto"/>
+        <w:ind w:left="375"/>
+        <w:rPr>
+          <w:rFonts w:ascii="Times New Roman" w:eastAsia="Times New Roman" w:hAnsi="Times New Roman" w:cs="Times New Roman"/>
+          <w:sz w:val="24"/>
+          <w:szCs w:val="24"/>
+        </w:rPr>
+      </w:pPr>
+      <w:r>
+        <w:rPr>
+          <w:rFonts w:ascii="Times New Roman" w:eastAsia="Times New Roman" w:hAnsi="Times New Roman" w:cs="Times New Roman"/>
+          <w:sz w:val="24"/>
+          <w:szCs w:val="24"/>
+        </w:rPr>
+        <w:t>And finally, one of my initial questions that I realized is basically impossible to assess:</w:t>
       </w:r>
       <w:bookmarkStart w:id="0" w:name="_GoBack"/>
       <w:bookmarkEnd w:id="0"/>
+      <w:r>
+        <w:rPr>
+          <w:rFonts w:ascii="Times New Roman" w:eastAsia="Times New Roman" w:hAnsi="Times New Roman" w:cs="Times New Roman"/>
+          <w:sz w:val="24"/>
+          <w:szCs w:val="24"/>
+        </w:rPr>
+        <w:t xml:space="preserve"> </w:t>
+      </w:r>
+    </w:p>
+    <w:p>
+      <w:pPr>
+        <w:shd w:val="clear" w:color="auto" w:fill="FFFFFF"/>
+        <w:spacing w:before="100" w:beforeAutospacing="1" w:after="100" w:afterAutospacing="1" w:line="240" w:lineRule="auto"/>
+        <w:contextualSpacing/>
+        <w:rPr>
+          <w:rFonts w:ascii="Times New Roman" w:eastAsia="Times New Roman" w:hAnsi="Times New Roman" w:cs="Times New Roman"/>
+          <w:sz w:val="24"/>
+          <w:szCs w:val="24"/>
+        </w:rPr>
+      </w:pPr>
     </w:p>
     <w:p>
       <w:pPr>
         <w:shd w:val="clear" w:color="auto" w:fill="FFFFFF"/>
         <w:spacing w:before="100" w:beforeAutospacing="1" w:after="100" w:afterAutospacing="1" w:line="240" w:lineRule="auto"/>
         <w:ind w:left="375"/>
-        <w:rPr>
-          <w:rFonts w:ascii="Helvetica" w:eastAsia="Times New Roman" w:hAnsi="Helvetica" w:cs="Helvetica"/>
-          <w:color w:val="2D3B45"/>
-          <w:sz w:val="24"/>
-          <w:szCs w:val="24"/>
-        </w:rPr>
-      </w:pPr>
-    </w:p>
-    <w:p>
-      <w:pPr>
+        <w:contextualSpacing/>
+        <w:rPr>
+          <w:rFonts w:ascii="Times New Roman" w:eastAsia="Times New Roman" w:hAnsi="Times New Roman" w:cs="Times New Roman"/>
+          <w:sz w:val="24"/>
+          <w:szCs w:val="24"/>
+          <w:u w:val="single"/>
+        </w:rPr>
+      </w:pPr>
+      <w:r>
+        <w:rPr>
+          <w:rFonts w:ascii="Times New Roman" w:eastAsia="Times New Roman" w:hAnsi="Times New Roman" w:cs="Times New Roman"/>
+          <w:sz w:val="24"/>
+          <w:szCs w:val="24"/>
+          <w:u w:val="single"/>
+        </w:rPr>
+        <w:t>Categories/topics + usefulness of resources found + if multiple compare/contrast</w:t>
+      </w:r>
+    </w:p>
+    <w:p>
+      <w:pPr>
+        <w:shd w:val="clear" w:color="auto" w:fill="FFFFFF"/>
+        <w:spacing w:before="100" w:beforeAutospacing="1" w:after="100" w:afterAutospacing="1" w:line="240" w:lineRule="auto"/>
+        <w:ind w:left="375"/>
+        <w:contextualSpacing/>
+        <w:rPr>
+          <w:rFonts w:ascii="Times New Roman" w:eastAsia="Times New Roman" w:hAnsi="Times New Roman" w:cs="Times New Roman"/>
+          <w:b/>
+          <w:sz w:val="28"/>
+          <w:szCs w:val="28"/>
+        </w:rPr>
+      </w:pPr>
+      <w:r>
+        <w:rPr>
+          <w:rFonts w:ascii="Times New Roman" w:eastAsia="Times New Roman" w:hAnsi="Times New Roman" w:cs="Times New Roman"/>
+          <w:b/>
+          <w:sz w:val="28"/>
+          <w:szCs w:val="28"/>
+        </w:rPr>
+        <w:t xml:space="preserve">Topics of research: </w:t>
+      </w:r>
+    </w:p>
+    <w:p>
+      <w:pPr>
+        <w:pStyle w:val="ListParagraph"/>
+        <w:numPr>
+          <w:ilvl w:val="0"/>
+          <w:numId w:val="3"/>
+        </w:numPr>
+        <w:shd w:val="clear" w:color="auto" w:fill="FFFFFF"/>
+        <w:spacing w:before="100" w:beforeAutospacing="1" w:after="100" w:afterAutospacing="1" w:line="240" w:lineRule="auto"/>
+        <w:rPr>
+          <w:rFonts w:ascii="Times New Roman" w:eastAsia="Times New Roman" w:hAnsi="Times New Roman" w:cs="Times New Roman"/>
+          <w:b/>
+          <w:i/>
+          <w:sz w:val="24"/>
+          <w:szCs w:val="24"/>
+        </w:rPr>
+      </w:pPr>
+      <w:r>
+        <w:rPr>
+          <w:rFonts w:ascii="Times New Roman" w:eastAsia="Times New Roman" w:hAnsi="Times New Roman" w:cs="Times New Roman"/>
+          <w:b/>
+          <w:i/>
+          <w:sz w:val="24"/>
+          <w:szCs w:val="24"/>
+        </w:rPr>
+        <w:t xml:space="preserve">Metacritic score </w:t>
+      </w:r>
+    </w:p>
+    <w:p>
+      <w:pPr>
+        <w:pStyle w:val="ListParagraph"/>
+        <w:shd w:val="clear" w:color="auto" w:fill="FFFFFF"/>
+        <w:spacing w:before="100" w:beforeAutospacing="1" w:after="100" w:afterAutospacing="1" w:line="240" w:lineRule="auto"/>
+        <w:ind w:left="1815"/>
+        <w:rPr>
+          <w:rFonts w:ascii="Times New Roman" w:eastAsia="Times New Roman" w:hAnsi="Times New Roman" w:cs="Times New Roman"/>
+          <w:sz w:val="24"/>
+          <w:szCs w:val="24"/>
+        </w:rPr>
+      </w:pPr>
+      <w:r>
+        <w:rPr>
+          <w:rFonts w:ascii="Times New Roman" w:eastAsia="Times New Roman" w:hAnsi="Times New Roman" w:cs="Times New Roman"/>
+          <w:sz w:val="24"/>
+          <w:szCs w:val="24"/>
+        </w:rPr>
+        <w:t xml:space="preserve">Since one of my questions deals with Metacritic score, I had to research how it works and basically dig any information that might be useful in my understanding of it, since it will aid in answering the question(s) later. </w:t>
+      </w:r>
+    </w:p>
+    <w:p>
+      <w:pPr>
+        <w:pStyle w:val="ListParagraph"/>
+        <w:shd w:val="clear" w:color="auto" w:fill="FFFFFF"/>
+        <w:spacing w:before="100" w:beforeAutospacing="1" w:after="100" w:afterAutospacing="1" w:line="240" w:lineRule="auto"/>
+        <w:ind w:left="1815"/>
+        <w:rPr>
+          <w:rFonts w:ascii="Times New Roman" w:eastAsia="Times New Roman" w:hAnsi="Times New Roman" w:cs="Times New Roman"/>
+          <w:sz w:val="24"/>
+          <w:szCs w:val="24"/>
+        </w:rPr>
+      </w:pPr>
+      <w:r>
+        <w:rPr>
+          <w:rFonts w:ascii="Times New Roman" w:eastAsia="Times New Roman" w:hAnsi="Times New Roman" w:cs="Times New Roman"/>
+          <w:sz w:val="24"/>
+          <w:szCs w:val="24"/>
+        </w:rPr>
+        <w:t xml:space="preserve">Official “About” and “FAQ” pages on Metacritic website </w:t>
+      </w:r>
+      <w:r>
+        <w:rPr>
+          <w:rFonts w:ascii="Times New Roman" w:eastAsia="Times New Roman" w:hAnsi="Times New Roman" w:cs="Times New Roman"/>
+          <w:sz w:val="24"/>
+          <w:szCs w:val="24"/>
+        </w:rPr>
+        <w:t>turned out to be very useful in my research and cleared out most uncertainties I had about it.</w:t>
+      </w:r>
+    </w:p>
+    <w:p>
+      <w:pPr>
+        <w:pStyle w:val="ListParagraph"/>
+        <w:shd w:val="clear" w:color="auto" w:fill="FFFFFF"/>
+        <w:spacing w:before="100" w:beforeAutospacing="1" w:after="100" w:afterAutospacing="1" w:line="240" w:lineRule="auto"/>
+        <w:ind w:left="1815"/>
+        <w:rPr>
+          <w:rFonts w:ascii="Times New Roman" w:eastAsia="Times New Roman" w:hAnsi="Times New Roman" w:cs="Times New Roman"/>
+          <w:sz w:val="24"/>
+          <w:szCs w:val="24"/>
+        </w:rPr>
+      </w:pPr>
+      <w:r>
+        <w:rPr>
+          <w:rFonts w:ascii="Times New Roman" w:eastAsia="Times New Roman" w:hAnsi="Times New Roman" w:cs="Times New Roman"/>
+          <w:sz w:val="24"/>
+          <w:szCs w:val="24"/>
+        </w:rPr>
+        <w:t>Here is a summary of my findings:</w:t>
+      </w:r>
+    </w:p>
+    <w:p>
+      <w:pPr>
+        <w:pStyle w:val="ListParagraph"/>
+        <w:numPr>
+          <w:ilvl w:val="0"/>
+          <w:numId w:val="4"/>
+        </w:numPr>
+        <w:shd w:val="clear" w:color="auto" w:fill="FFFFFF"/>
+        <w:spacing w:before="100" w:beforeAutospacing="1" w:after="100" w:afterAutospacing="1" w:line="240" w:lineRule="auto"/>
+        <w:rPr>
+          <w:rFonts w:ascii="Times New Roman" w:eastAsia="Times New Roman" w:hAnsi="Times New Roman" w:cs="Times New Roman"/>
+          <w:sz w:val="24"/>
+          <w:szCs w:val="24"/>
+        </w:rPr>
+      </w:pPr>
+      <w:r>
+        <w:rPr>
+          <w:rFonts w:ascii="Times New Roman" w:eastAsia="Times New Roman" w:hAnsi="Times New Roman" w:cs="Times New Roman"/>
+          <w:sz w:val="24"/>
+          <w:szCs w:val="24"/>
+        </w:rPr>
+        <w:t>Two scores</w:t>
+      </w:r>
+      <w:r>
+        <w:rPr>
+          <w:rFonts w:ascii="Times New Roman" w:eastAsia="Times New Roman" w:hAnsi="Times New Roman" w:cs="Times New Roman"/>
+          <w:sz w:val="24"/>
+          <w:szCs w:val="24"/>
+        </w:rPr>
+        <w:t xml:space="preserve"> on the website</w:t>
+      </w:r>
+      <w:r>
+        <w:rPr>
+          <w:rFonts w:ascii="Times New Roman" w:eastAsia="Times New Roman" w:hAnsi="Times New Roman" w:cs="Times New Roman"/>
+          <w:sz w:val="24"/>
+          <w:szCs w:val="24"/>
+        </w:rPr>
+        <w:t>: Metacritic score (</w:t>
+      </w:r>
+      <w:r>
+        <w:rPr>
+          <w:rFonts w:ascii="Times New Roman" w:eastAsia="Times New Roman" w:hAnsi="Times New Roman" w:cs="Times New Roman"/>
+          <w:sz w:val="24"/>
+          <w:szCs w:val="24"/>
+        </w:rPr>
+        <w:t>based on weighted calculation of scores from different publications</w:t>
+      </w:r>
+      <w:r>
+        <w:rPr>
+          <w:rFonts w:ascii="Times New Roman" w:eastAsia="Times New Roman" w:hAnsi="Times New Roman" w:cs="Times New Roman"/>
+          <w:sz w:val="24"/>
+          <w:szCs w:val="24"/>
+        </w:rPr>
+        <w:t>) and a User score (based on user reviews)</w:t>
+      </w:r>
+    </w:p>
+    <w:p>
+      <w:pPr>
+        <w:pStyle w:val="ListParagraph"/>
+        <w:numPr>
+          <w:ilvl w:val="0"/>
+          <w:numId w:val="4"/>
+        </w:numPr>
+        <w:shd w:val="clear" w:color="auto" w:fill="FFFFFF"/>
+        <w:spacing w:before="100" w:beforeAutospacing="1" w:after="100" w:afterAutospacing="1" w:line="240" w:lineRule="auto"/>
+        <w:rPr>
+          <w:rFonts w:ascii="Times New Roman" w:eastAsia="Times New Roman" w:hAnsi="Times New Roman" w:cs="Times New Roman"/>
+          <w:sz w:val="24"/>
+          <w:szCs w:val="24"/>
+        </w:rPr>
+      </w:pPr>
+      <w:r>
+        <w:rPr>
+          <w:rFonts w:ascii="Times New Roman" w:eastAsia="Times New Roman" w:hAnsi="Times New Roman" w:cs="Times New Roman"/>
+          <w:sz w:val="24"/>
+          <w:szCs w:val="24"/>
+        </w:rPr>
+        <w:t xml:space="preserve">Weightings for the Metacritic score calculation </w:t>
+      </w:r>
+      <w:proofErr w:type="gramStart"/>
+      <w:r>
+        <w:rPr>
+          <w:rFonts w:ascii="Times New Roman" w:eastAsia="Times New Roman" w:hAnsi="Times New Roman" w:cs="Times New Roman"/>
+          <w:sz w:val="24"/>
+          <w:szCs w:val="24"/>
+        </w:rPr>
+        <w:t>are</w:t>
+      </w:r>
+      <w:proofErr w:type="gramEnd"/>
+      <w:r>
+        <w:rPr>
+          <w:rFonts w:ascii="Times New Roman" w:eastAsia="Times New Roman" w:hAnsi="Times New Roman" w:cs="Times New Roman"/>
+          <w:sz w:val="24"/>
+          <w:szCs w:val="24"/>
+        </w:rPr>
+        <w:t xml:space="preserve"> kept in secret </w:t>
+      </w:r>
+      <w:r>
+        <w:rPr>
+          <w:rFonts w:ascii="Times New Roman" w:eastAsia="Times New Roman" w:hAnsi="Times New Roman" w:cs="Times New Roman"/>
+          <w:sz w:val="24"/>
+          <w:szCs w:val="24"/>
+        </w:rPr>
+        <w:t>(User score is not weighted)</w:t>
+      </w:r>
+    </w:p>
+    <w:p>
+      <w:pPr>
+        <w:pStyle w:val="ListParagraph"/>
+        <w:numPr>
+          <w:ilvl w:val="0"/>
+          <w:numId w:val="4"/>
+        </w:numPr>
+        <w:shd w:val="clear" w:color="auto" w:fill="FFFFFF"/>
+        <w:spacing w:before="100" w:beforeAutospacing="1" w:after="100" w:afterAutospacing="1" w:line="240" w:lineRule="auto"/>
+        <w:rPr>
+          <w:rFonts w:ascii="Times New Roman" w:eastAsia="Times New Roman" w:hAnsi="Times New Roman" w:cs="Times New Roman"/>
+          <w:sz w:val="24"/>
+          <w:szCs w:val="24"/>
+        </w:rPr>
+      </w:pPr>
+      <w:r>
+        <w:rPr>
+          <w:rFonts w:ascii="Times New Roman" w:eastAsia="Times New Roman" w:hAnsi="Times New Roman" w:cs="Times New Roman"/>
+          <w:sz w:val="24"/>
+          <w:szCs w:val="24"/>
+        </w:rPr>
+        <w:t>User scores are not used in Metacritic score calculation</w:t>
+      </w:r>
+    </w:p>
+    <w:p>
+      <w:pPr>
+        <w:pStyle w:val="ListParagraph"/>
+        <w:numPr>
+          <w:ilvl w:val="0"/>
+          <w:numId w:val="4"/>
+        </w:numPr>
+        <w:shd w:val="clear" w:color="auto" w:fill="FFFFFF"/>
+        <w:spacing w:before="100" w:beforeAutospacing="1" w:after="100" w:afterAutospacing="1" w:line="240" w:lineRule="auto"/>
+        <w:rPr>
+          <w:rFonts w:ascii="Times New Roman" w:eastAsia="Times New Roman" w:hAnsi="Times New Roman" w:cs="Times New Roman"/>
+          <w:sz w:val="24"/>
+          <w:szCs w:val="24"/>
+        </w:rPr>
+      </w:pPr>
+      <w:r>
+        <w:rPr>
+          <w:rFonts w:ascii="Times New Roman" w:eastAsia="Times New Roman" w:hAnsi="Times New Roman" w:cs="Times New Roman"/>
+          <w:sz w:val="24"/>
+          <w:szCs w:val="24"/>
+        </w:rPr>
+        <w:t>Metacritic website covers virtually all</w:t>
+      </w:r>
+      <w:r>
+        <w:rPr>
+          <w:rFonts w:ascii="Times New Roman" w:eastAsia="Times New Roman" w:hAnsi="Times New Roman" w:cs="Times New Roman"/>
+          <w:sz w:val="24"/>
+          <w:szCs w:val="24"/>
+        </w:rPr>
+        <w:t xml:space="preserve"> new game</w:t>
+      </w:r>
+      <w:r>
+        <w:rPr>
+          <w:rFonts w:ascii="Times New Roman" w:eastAsia="Times New Roman" w:hAnsi="Times New Roman" w:cs="Times New Roman"/>
+          <w:sz w:val="24"/>
+          <w:szCs w:val="24"/>
+        </w:rPr>
+        <w:t xml:space="preserve"> </w:t>
+      </w:r>
+      <w:r>
+        <w:rPr>
+          <w:rFonts w:ascii="Times New Roman" w:eastAsia="Times New Roman" w:hAnsi="Times New Roman" w:cs="Times New Roman"/>
+          <w:sz w:val="24"/>
+          <w:szCs w:val="24"/>
+        </w:rPr>
+        <w:t xml:space="preserve">releases in United States and other English-speaking territories, </w:t>
+      </w:r>
+      <w:proofErr w:type="gramStart"/>
+      <w:r>
+        <w:rPr>
+          <w:rFonts w:ascii="Times New Roman" w:eastAsia="Times New Roman" w:hAnsi="Times New Roman" w:cs="Times New Roman"/>
+          <w:sz w:val="24"/>
+          <w:szCs w:val="24"/>
+        </w:rPr>
+        <w:t>as long as</w:t>
+      </w:r>
+      <w:proofErr w:type="gramEnd"/>
+      <w:r>
+        <w:rPr>
+          <w:rFonts w:ascii="Times New Roman" w:eastAsia="Times New Roman" w:hAnsi="Times New Roman" w:cs="Times New Roman"/>
+          <w:sz w:val="24"/>
+          <w:szCs w:val="24"/>
+        </w:rPr>
+        <w:t xml:space="preserve"> they are reviewed by multiple publications (at least four). </w:t>
+      </w:r>
+    </w:p>
+    <w:p>
+      <w:pPr>
+        <w:pStyle w:val="ListParagraph"/>
+        <w:numPr>
+          <w:ilvl w:val="0"/>
+          <w:numId w:val="4"/>
+        </w:numPr>
+        <w:shd w:val="clear" w:color="auto" w:fill="FFFFFF"/>
+        <w:spacing w:before="100" w:beforeAutospacing="1" w:after="100" w:afterAutospacing="1" w:line="240" w:lineRule="auto"/>
+        <w:rPr>
+          <w:rFonts w:ascii="Times New Roman" w:eastAsia="Times New Roman" w:hAnsi="Times New Roman" w:cs="Times New Roman"/>
+          <w:sz w:val="24"/>
+          <w:szCs w:val="24"/>
+        </w:rPr>
+      </w:pPr>
+      <w:r>
+        <w:rPr>
+          <w:rFonts w:ascii="Times New Roman" w:eastAsia="Times New Roman" w:hAnsi="Times New Roman" w:cs="Times New Roman"/>
+          <w:sz w:val="24"/>
+          <w:szCs w:val="24"/>
+        </w:rPr>
+        <w:t>Metacritic only accepts first review from a publication to avoid situation when publication’s score changes down the line by means of potential external pressure on the publication.</w:t>
+      </w:r>
+    </w:p>
+    <w:p>
+      <w:pPr>
+        <w:pStyle w:val="ListParagraph"/>
+        <w:numPr>
+          <w:ilvl w:val="0"/>
+          <w:numId w:val="4"/>
+        </w:numPr>
+        <w:shd w:val="clear" w:color="auto" w:fill="FFFFFF"/>
+        <w:spacing w:before="100" w:beforeAutospacing="1" w:after="100" w:afterAutospacing="1" w:line="240" w:lineRule="auto"/>
+        <w:rPr>
+          <w:rFonts w:ascii="Times New Roman" w:eastAsia="Times New Roman" w:hAnsi="Times New Roman" w:cs="Times New Roman"/>
+          <w:sz w:val="24"/>
+          <w:szCs w:val="24"/>
+        </w:rPr>
+      </w:pPr>
+      <w:r>
+        <w:rPr>
+          <w:rFonts w:ascii="Times New Roman" w:eastAsia="Times New Roman" w:hAnsi="Times New Roman" w:cs="Times New Roman"/>
+          <w:sz w:val="24"/>
+          <w:szCs w:val="24"/>
+        </w:rPr>
+        <w:t xml:space="preserve">In contrast to publication/critic reviews, user reviews may be changed down the line. </w:t>
+      </w:r>
+    </w:p>
+    <w:p>
+      <w:pPr>
+        <w:pStyle w:val="ListParagraph"/>
+        <w:numPr>
+          <w:ilvl w:val="0"/>
+          <w:numId w:val="4"/>
+        </w:numPr>
+        <w:shd w:val="clear" w:color="auto" w:fill="FFFFFF"/>
+        <w:spacing w:before="100" w:beforeAutospacing="1" w:after="100" w:afterAutospacing="1" w:line="240" w:lineRule="auto"/>
+        <w:rPr>
+          <w:rFonts w:ascii="Times New Roman" w:eastAsia="Times New Roman" w:hAnsi="Times New Roman" w:cs="Times New Roman"/>
+          <w:sz w:val="24"/>
+          <w:szCs w:val="24"/>
+        </w:rPr>
+      </w:pPr>
+      <w:r>
+        <w:rPr>
+          <w:rFonts w:ascii="Times New Roman" w:eastAsia="Times New Roman" w:hAnsi="Times New Roman" w:cs="Times New Roman"/>
+          <w:sz w:val="24"/>
+          <w:szCs w:val="24"/>
+        </w:rPr>
+        <w:t xml:space="preserve">Some of </w:t>
+      </w:r>
+      <w:r>
+        <w:rPr>
+          <w:rFonts w:ascii="Times New Roman" w:eastAsia="Times New Roman" w:hAnsi="Times New Roman" w:cs="Times New Roman"/>
+          <w:sz w:val="24"/>
+          <w:szCs w:val="24"/>
+        </w:rPr>
+        <w:t xml:space="preserve">publication/critic </w:t>
+      </w:r>
+      <w:r>
+        <w:rPr>
+          <w:rFonts w:ascii="Times New Roman" w:eastAsia="Times New Roman" w:hAnsi="Times New Roman" w:cs="Times New Roman"/>
+          <w:sz w:val="24"/>
+          <w:szCs w:val="24"/>
+        </w:rPr>
+        <w:t xml:space="preserve">reviews might not provide a discrete value for their score, so it’s up to Metacritic staff to assign a numeric value </w:t>
+      </w:r>
+      <w:r>
+        <w:rPr>
+          <w:rFonts w:ascii="Times New Roman" w:eastAsia="Times New Roman" w:hAnsi="Times New Roman" w:cs="Times New Roman"/>
+          <w:sz w:val="24"/>
+          <w:szCs w:val="24"/>
+        </w:rPr>
+        <w:lastRenderedPageBreak/>
+        <w:t>to such reviews. Usually they work in increments of 10 (0-100), but sometimes might fall somewhere in between (for instance: 75)</w:t>
+      </w:r>
+    </w:p>
+    <w:p>
+      <w:pPr>
+        <w:pStyle w:val="ListParagraph"/>
+        <w:numPr>
+          <w:ilvl w:val="0"/>
+          <w:numId w:val="4"/>
+        </w:numPr>
+        <w:shd w:val="clear" w:color="auto" w:fill="FFFFFF"/>
+        <w:spacing w:before="100" w:beforeAutospacing="1" w:after="100" w:afterAutospacing="1" w:line="240" w:lineRule="auto"/>
+        <w:rPr>
+          <w:rFonts w:ascii="Times New Roman" w:eastAsia="Times New Roman" w:hAnsi="Times New Roman" w:cs="Times New Roman"/>
+          <w:sz w:val="24"/>
+          <w:szCs w:val="24"/>
+        </w:rPr>
+      </w:pPr>
+      <w:r>
+        <w:rPr>
+          <w:rFonts w:ascii="Times New Roman" w:eastAsia="Times New Roman" w:hAnsi="Times New Roman" w:cs="Times New Roman"/>
+          <w:sz w:val="24"/>
+          <w:szCs w:val="24"/>
+        </w:rPr>
+        <w:t xml:space="preserve">Low score for Metacritic score, doesn’t mean that game is that bad in terms of experience (but it </w:t>
+      </w:r>
+      <w:r>
+        <w:rPr>
+          <w:rFonts w:ascii="Times New Roman" w:eastAsia="Times New Roman" w:hAnsi="Times New Roman" w:cs="Times New Roman"/>
+          <w:sz w:val="24"/>
+          <w:szCs w:val="24"/>
+        </w:rPr>
+        <w:t>certainly</w:t>
+      </w:r>
+      <w:r>
+        <w:rPr>
+          <w:rFonts w:ascii="Times New Roman" w:eastAsia="Times New Roman" w:hAnsi="Times New Roman" w:cs="Times New Roman"/>
+          <w:sz w:val="24"/>
+          <w:szCs w:val="24"/>
+        </w:rPr>
+        <w:t xml:space="preserve"> might); it means that most of publication/critic reviews were generally negative</w:t>
+      </w:r>
+    </w:p>
+    <w:p>
+      <w:pPr>
+        <w:pStyle w:val="ListParagraph"/>
+        <w:shd w:val="clear" w:color="auto" w:fill="FFFFFF"/>
+        <w:spacing w:before="100" w:beforeAutospacing="1" w:after="100" w:afterAutospacing="1" w:line="240" w:lineRule="auto"/>
+        <w:ind w:left="2535"/>
+        <w:rPr>
+          <w:rFonts w:ascii="Times New Roman" w:eastAsia="Times New Roman" w:hAnsi="Times New Roman" w:cs="Times New Roman"/>
+          <w:sz w:val="24"/>
+          <w:szCs w:val="24"/>
+        </w:rPr>
+      </w:pPr>
+    </w:p>
+    <w:p>
+      <w:pPr>
+        <w:pStyle w:val="ListParagraph"/>
+        <w:numPr>
+          <w:ilvl w:val="0"/>
+          <w:numId w:val="3"/>
+        </w:numPr>
+        <w:shd w:val="clear" w:color="auto" w:fill="FFFFFF"/>
+        <w:spacing w:before="100" w:beforeAutospacing="1" w:after="100" w:afterAutospacing="1" w:line="240" w:lineRule="auto"/>
+        <w:rPr>
+          <w:rFonts w:ascii="Times New Roman" w:eastAsia="Times New Roman" w:hAnsi="Times New Roman" w:cs="Times New Roman"/>
+          <w:sz w:val="24"/>
+          <w:szCs w:val="24"/>
+        </w:rPr>
+      </w:pPr>
+      <w:r>
+        <w:rPr>
+          <w:rFonts w:ascii="Times New Roman" w:eastAsia="Times New Roman" w:hAnsi="Times New Roman" w:cs="Times New Roman"/>
+          <w:sz w:val="24"/>
+          <w:szCs w:val="24"/>
+        </w:rPr>
+        <w:t>Something here</w:t>
+      </w:r>
+    </w:p>
+    <w:p>
+      <w:pPr>
+        <w:shd w:val="clear" w:color="auto" w:fill="FFFFFF"/>
+        <w:spacing w:before="100" w:beforeAutospacing="1" w:after="100" w:afterAutospacing="1" w:line="240" w:lineRule="auto"/>
+        <w:ind w:left="375"/>
+        <w:contextualSpacing/>
+        <w:rPr>
+          <w:rFonts w:ascii="Times New Roman" w:eastAsia="Times New Roman" w:hAnsi="Times New Roman" w:cs="Times New Roman"/>
+          <w:b/>
+          <w:sz w:val="28"/>
+          <w:szCs w:val="28"/>
+        </w:rPr>
+      </w:pPr>
+      <w:r>
+        <w:rPr>
+          <w:rFonts w:ascii="Times New Roman" w:eastAsia="Times New Roman" w:hAnsi="Times New Roman" w:cs="Times New Roman"/>
+          <w:b/>
+          <w:sz w:val="28"/>
+          <w:szCs w:val="28"/>
+        </w:rPr>
+        <w:t>Background</w:t>
+      </w:r>
+      <w:r>
+        <w:rPr>
+          <w:rFonts w:ascii="Times New Roman" w:eastAsia="Times New Roman" w:hAnsi="Times New Roman" w:cs="Times New Roman"/>
+          <w:b/>
+          <w:sz w:val="28"/>
+          <w:szCs w:val="28"/>
+        </w:rPr>
+        <w:t xml:space="preserve"> Reading</w:t>
+      </w:r>
+      <w:r>
+        <w:rPr>
+          <w:rFonts w:ascii="Times New Roman" w:eastAsia="Times New Roman" w:hAnsi="Times New Roman" w:cs="Times New Roman"/>
+          <w:b/>
+          <w:sz w:val="28"/>
+          <w:szCs w:val="28"/>
+        </w:rPr>
+        <w:t xml:space="preserve"> Conclusion</w:t>
+      </w:r>
+    </w:p>
+    <w:p>
+      <w:pPr>
+        <w:shd w:val="clear" w:color="auto" w:fill="FFFFFF"/>
+        <w:spacing w:before="100" w:beforeAutospacing="1" w:after="100" w:afterAutospacing="1" w:line="240" w:lineRule="auto"/>
+        <w:ind w:left="375"/>
+        <w:contextualSpacing/>
+        <w:rPr>
+          <w:rFonts w:ascii="Times New Roman" w:eastAsia="Times New Roman" w:hAnsi="Times New Roman" w:cs="Times New Roman"/>
+          <w:sz w:val="24"/>
+          <w:szCs w:val="24"/>
+        </w:rPr>
+      </w:pPr>
+    </w:p>
+    <w:p>
+      <w:pPr>
+        <w:spacing w:line="240" w:lineRule="auto"/>
+        <w:contextualSpacing/>
         <w:jc w:val="center"/>
         <w:rPr>
-          <w:rFonts w:ascii="Helvetica" w:eastAsia="Times New Roman" w:hAnsi="Helvetica" w:cs="Helvetica"/>
-          <w:color w:val="2D3B45"/>
-          <w:sz w:val="24"/>
-          <w:szCs w:val="24"/>
-        </w:rPr>
-      </w:pPr>
-      <w:r>
-        <w:rPr>
-          <w:rFonts w:ascii="Helvetica" w:eastAsia="Times New Roman" w:hAnsi="Helvetica" w:cs="Helvetica"/>
-          <w:color w:val="2D3B45"/>
+          <w:rFonts w:ascii="Times New Roman" w:eastAsia="Times New Roman" w:hAnsi="Times New Roman" w:cs="Times New Roman"/>
+          <w:sz w:val="24"/>
+          <w:szCs w:val="24"/>
+        </w:rPr>
+      </w:pPr>
+      <w:r>
+        <w:rPr>
+          <w:rFonts w:ascii="Times New Roman" w:eastAsia="Times New Roman" w:hAnsi="Times New Roman" w:cs="Times New Roman"/>
           <w:sz w:val="24"/>
           <w:szCs w:val="24"/>
         </w:rPr>
@@ -382,8 +1069,7 @@
       </w:r>
       <w:r>
         <w:rPr>
-          <w:rFonts w:ascii="Helvetica" w:eastAsia="Times New Roman" w:hAnsi="Helvetica" w:cs="Helvetica"/>
-          <w:color w:val="2D3B45"/>
+          <w:rFonts w:ascii="Times New Roman" w:eastAsia="Times New Roman" w:hAnsi="Times New Roman" w:cs="Times New Roman"/>
           <w:sz w:val="24"/>
           <w:szCs w:val="24"/>
         </w:rPr>
@@ -392,8 +1078,7 @@
       </w:r>
       <w:r>
         <w:rPr>
-          <w:rFonts w:ascii="Helvetica" w:eastAsia="Times New Roman" w:hAnsi="Helvetica" w:cs="Helvetica"/>
-          <w:color w:val="2D3B45"/>
+          <w:rFonts w:ascii="Times New Roman" w:eastAsia="Times New Roman" w:hAnsi="Times New Roman" w:cs="Times New Roman"/>
           <w:sz w:val="24"/>
           <w:szCs w:val="24"/>
         </w:rPr>
@@ -405,18 +1090,17 @@
         <w:shd w:val="clear" w:color="auto" w:fill="FFFFFF"/>
         <w:spacing w:before="100" w:beforeAutospacing="1" w:after="100" w:afterAutospacing="1" w:line="240" w:lineRule="auto"/>
         <w:ind w:left="375"/>
+        <w:contextualSpacing/>
         <w:jc w:val="center"/>
         <w:rPr>
-          <w:rFonts w:ascii="Helvetica" w:eastAsia="Times New Roman" w:hAnsi="Helvetica" w:cs="Helvetica"/>
-          <w:color w:val="2D3B45"/>
-          <w:sz w:val="24"/>
-          <w:szCs w:val="24"/>
-        </w:rPr>
-      </w:pPr>
-      <w:r>
-        <w:rPr>
-          <w:rFonts w:ascii="Helvetica" w:eastAsia="Times New Roman" w:hAnsi="Helvetica" w:cs="Helvetica"/>
-          <w:color w:val="2D3B45"/>
+          <w:rFonts w:ascii="Times New Roman" w:eastAsia="Times New Roman" w:hAnsi="Times New Roman" w:cs="Times New Roman"/>
+          <w:sz w:val="24"/>
+          <w:szCs w:val="24"/>
+        </w:rPr>
+      </w:pPr>
+      <w:r>
+        <w:rPr>
+          <w:rFonts w:ascii="Times New Roman" w:eastAsia="Times New Roman" w:hAnsi="Times New Roman" w:cs="Times New Roman"/>
           <w:sz w:val="24"/>
           <w:szCs w:val="24"/>
         </w:rPr>
@@ -424,7 +1108,15 @@
         <w:t>Works Cited</w:t>
       </w:r>
     </w:p>
-    <w:p/>
+    <w:p>
+      <w:pPr>
+        <w:spacing w:line="240" w:lineRule="auto"/>
+        <w:contextualSpacing/>
+        <w:rPr>
+          <w:rFonts w:ascii="Times New Roman" w:hAnsi="Times New Roman" w:cs="Times New Roman"/>
+        </w:rPr>
+      </w:pPr>
+    </w:p>
     <w:sectPr>
       <w:pgSz w:w="12240" w:h="15840"/>
       <w:pgMar w:top="1440" w:right="1440" w:bottom="1440" w:left="1440" w:header="720" w:footer="720" w:gutter="0"/>
@@ -550,8 +1242,561 @@
       </w:pPr>
     </w:lvl>
   </w:abstractNum>
+  <w:abstractNum w:abstractNumId="1" w15:restartNumberingAfterBreak="0">
+    <w:nsid w:val="164A4E6C"/>
+    <w:multiLevelType w:val="hybridMultilevel"/>
+    <w:tmpl w:val="D63A26D8"/>
+    <w:lvl w:ilvl="0" w:tplc="0409000F">
+      <w:start w:val="1"/>
+      <w:numFmt w:val="decimal"/>
+      <w:lvlText w:val="%1."/>
+      <w:lvlJc w:val="left"/>
+      <w:pPr>
+        <w:ind w:left="1815" w:hanging="360"/>
+      </w:pPr>
+    </w:lvl>
+    <w:lvl w:ilvl="1" w:tplc="04090019" w:tentative="1">
+      <w:start w:val="1"/>
+      <w:numFmt w:val="lowerLetter"/>
+      <w:lvlText w:val="%2."/>
+      <w:lvlJc w:val="left"/>
+      <w:pPr>
+        <w:ind w:left="2535" w:hanging="360"/>
+      </w:pPr>
+    </w:lvl>
+    <w:lvl w:ilvl="2" w:tplc="0409001B" w:tentative="1">
+      <w:start w:val="1"/>
+      <w:numFmt w:val="lowerRoman"/>
+      <w:lvlText w:val="%3."/>
+      <w:lvlJc w:val="right"/>
+      <w:pPr>
+        <w:ind w:left="3255" w:hanging="180"/>
+      </w:pPr>
+    </w:lvl>
+    <w:lvl w:ilvl="3" w:tplc="0409000F" w:tentative="1">
+      <w:start w:val="1"/>
+      <w:numFmt w:val="decimal"/>
+      <w:lvlText w:val="%4."/>
+      <w:lvlJc w:val="left"/>
+      <w:pPr>
+        <w:ind w:left="3975" w:hanging="360"/>
+      </w:pPr>
+    </w:lvl>
+    <w:lvl w:ilvl="4" w:tplc="04090019" w:tentative="1">
+      <w:start w:val="1"/>
+      <w:numFmt w:val="lowerLetter"/>
+      <w:lvlText w:val="%5."/>
+      <w:lvlJc w:val="left"/>
+      <w:pPr>
+        <w:ind w:left="4695" w:hanging="360"/>
+      </w:pPr>
+    </w:lvl>
+    <w:lvl w:ilvl="5" w:tplc="0409001B" w:tentative="1">
+      <w:start w:val="1"/>
+      <w:numFmt w:val="lowerRoman"/>
+      <w:lvlText w:val="%6."/>
+      <w:lvlJc w:val="right"/>
+      <w:pPr>
+        <w:ind w:left="5415" w:hanging="180"/>
+      </w:pPr>
+    </w:lvl>
+    <w:lvl w:ilvl="6" w:tplc="0409000F" w:tentative="1">
+      <w:start w:val="1"/>
+      <w:numFmt w:val="decimal"/>
+      <w:lvlText w:val="%7."/>
+      <w:lvlJc w:val="left"/>
+      <w:pPr>
+        <w:ind w:left="6135" w:hanging="360"/>
+      </w:pPr>
+    </w:lvl>
+    <w:lvl w:ilvl="7" w:tplc="04090019" w:tentative="1">
+      <w:start w:val="1"/>
+      <w:numFmt w:val="lowerLetter"/>
+      <w:lvlText w:val="%8."/>
+      <w:lvlJc w:val="left"/>
+      <w:pPr>
+        <w:ind w:left="6855" w:hanging="360"/>
+      </w:pPr>
+    </w:lvl>
+    <w:lvl w:ilvl="8" w:tplc="0409001B" w:tentative="1">
+      <w:start w:val="1"/>
+      <w:numFmt w:val="lowerRoman"/>
+      <w:lvlText w:val="%9."/>
+      <w:lvlJc w:val="right"/>
+      <w:pPr>
+        <w:ind w:left="7575" w:hanging="180"/>
+      </w:pPr>
+    </w:lvl>
+  </w:abstractNum>
+  <w:abstractNum w:abstractNumId="2" w15:restartNumberingAfterBreak="0">
+    <w:nsid w:val="25E74B32"/>
+    <w:multiLevelType w:val="hybridMultilevel"/>
+    <w:tmpl w:val="FD8A31E2"/>
+    <w:lvl w:ilvl="0" w:tplc="04090001">
+      <w:start w:val="1"/>
+      <w:numFmt w:val="bullet"/>
+      <w:lvlText w:val=""/>
+      <w:lvlJc w:val="left"/>
+      <w:pPr>
+        <w:ind w:left="1095" w:hanging="360"/>
+      </w:pPr>
+      <w:rPr>
+        <w:rFonts w:ascii="Symbol" w:hAnsi="Symbol" w:hint="default"/>
+      </w:rPr>
+    </w:lvl>
+    <w:lvl w:ilvl="1" w:tplc="04090003" w:tentative="1">
+      <w:start w:val="1"/>
+      <w:numFmt w:val="bullet"/>
+      <w:lvlText w:val="o"/>
+      <w:lvlJc w:val="left"/>
+      <w:pPr>
+        <w:ind w:left="1815" w:hanging="360"/>
+      </w:pPr>
+      <w:rPr>
+        <w:rFonts w:ascii="Courier New" w:hAnsi="Courier New" w:cs="Courier New" w:hint="default"/>
+      </w:rPr>
+    </w:lvl>
+    <w:lvl w:ilvl="2" w:tplc="04090005" w:tentative="1">
+      <w:start w:val="1"/>
+      <w:numFmt w:val="bullet"/>
+      <w:lvlText w:val=""/>
+      <w:lvlJc w:val="left"/>
+      <w:pPr>
+        <w:ind w:left="2535" w:hanging="360"/>
+      </w:pPr>
+      <w:rPr>
+        <w:rFonts w:ascii="Wingdings" w:hAnsi="Wingdings" w:hint="default"/>
+      </w:rPr>
+    </w:lvl>
+    <w:lvl w:ilvl="3" w:tplc="04090001" w:tentative="1">
+      <w:start w:val="1"/>
+      <w:numFmt w:val="bullet"/>
+      <w:lvlText w:val=""/>
+      <w:lvlJc w:val="left"/>
+      <w:pPr>
+        <w:ind w:left="3255" w:hanging="360"/>
+      </w:pPr>
+      <w:rPr>
+        <w:rFonts w:ascii="Symbol" w:hAnsi="Symbol" w:hint="default"/>
+      </w:rPr>
+    </w:lvl>
+    <w:lvl w:ilvl="4" w:tplc="04090003" w:tentative="1">
+      <w:start w:val="1"/>
+      <w:numFmt w:val="bullet"/>
+      <w:lvlText w:val="o"/>
+      <w:lvlJc w:val="left"/>
+      <w:pPr>
+        <w:ind w:left="3975" w:hanging="360"/>
+      </w:pPr>
+      <w:rPr>
+        <w:rFonts w:ascii="Courier New" w:hAnsi="Courier New" w:cs="Courier New" w:hint="default"/>
+      </w:rPr>
+    </w:lvl>
+    <w:lvl w:ilvl="5" w:tplc="04090005" w:tentative="1">
+      <w:start w:val="1"/>
+      <w:numFmt w:val="bullet"/>
+      <w:lvlText w:val=""/>
+      <w:lvlJc w:val="left"/>
+      <w:pPr>
+        <w:ind w:left="4695" w:hanging="360"/>
+      </w:pPr>
+      <w:rPr>
+        <w:rFonts w:ascii="Wingdings" w:hAnsi="Wingdings" w:hint="default"/>
+      </w:rPr>
+    </w:lvl>
+    <w:lvl w:ilvl="6" w:tplc="04090001" w:tentative="1">
+      <w:start w:val="1"/>
+      <w:numFmt w:val="bullet"/>
+      <w:lvlText w:val=""/>
+      <w:lvlJc w:val="left"/>
+      <w:pPr>
+        <w:ind w:left="5415" w:hanging="360"/>
+      </w:pPr>
+      <w:rPr>
+        <w:rFonts w:ascii="Symbol" w:hAnsi="Symbol" w:hint="default"/>
+      </w:rPr>
+    </w:lvl>
+    <w:lvl w:ilvl="7" w:tplc="04090003" w:tentative="1">
+      <w:start w:val="1"/>
+      <w:numFmt w:val="bullet"/>
+      <w:lvlText w:val="o"/>
+      <w:lvlJc w:val="left"/>
+      <w:pPr>
+        <w:ind w:left="6135" w:hanging="360"/>
+      </w:pPr>
+      <w:rPr>
+        <w:rFonts w:ascii="Courier New" w:hAnsi="Courier New" w:cs="Courier New" w:hint="default"/>
+      </w:rPr>
+    </w:lvl>
+    <w:lvl w:ilvl="8" w:tplc="04090005" w:tentative="1">
+      <w:start w:val="1"/>
+      <w:numFmt w:val="bullet"/>
+      <w:lvlText w:val=""/>
+      <w:lvlJc w:val="left"/>
+      <w:pPr>
+        <w:ind w:left="6855" w:hanging="360"/>
+      </w:pPr>
+      <w:rPr>
+        <w:rFonts w:ascii="Wingdings" w:hAnsi="Wingdings" w:hint="default"/>
+      </w:rPr>
+    </w:lvl>
+  </w:abstractNum>
+  <w:abstractNum w:abstractNumId="3" w15:restartNumberingAfterBreak="0">
+    <w:nsid w:val="505A4779"/>
+    <w:multiLevelType w:val="hybridMultilevel"/>
+    <w:tmpl w:val="707A6A8E"/>
+    <w:lvl w:ilvl="0" w:tplc="04090001">
+      <w:start w:val="1"/>
+      <w:numFmt w:val="bullet"/>
+      <w:lvlText w:val=""/>
+      <w:lvlJc w:val="left"/>
+      <w:pPr>
+        <w:ind w:left="2535" w:hanging="360"/>
+      </w:pPr>
+      <w:rPr>
+        <w:rFonts w:ascii="Symbol" w:hAnsi="Symbol" w:hint="default"/>
+      </w:rPr>
+    </w:lvl>
+    <w:lvl w:ilvl="1" w:tplc="04090003" w:tentative="1">
+      <w:start w:val="1"/>
+      <w:numFmt w:val="bullet"/>
+      <w:lvlText w:val="o"/>
+      <w:lvlJc w:val="left"/>
+      <w:pPr>
+        <w:ind w:left="3255" w:hanging="360"/>
+      </w:pPr>
+      <w:rPr>
+        <w:rFonts w:ascii="Courier New" w:hAnsi="Courier New" w:cs="Courier New" w:hint="default"/>
+      </w:rPr>
+    </w:lvl>
+    <w:lvl w:ilvl="2" w:tplc="04090005" w:tentative="1">
+      <w:start w:val="1"/>
+      <w:numFmt w:val="bullet"/>
+      <w:lvlText w:val=""/>
+      <w:lvlJc w:val="left"/>
+      <w:pPr>
+        <w:ind w:left="3975" w:hanging="360"/>
+      </w:pPr>
+      <w:rPr>
+        <w:rFonts w:ascii="Wingdings" w:hAnsi="Wingdings" w:hint="default"/>
+      </w:rPr>
+    </w:lvl>
+    <w:lvl w:ilvl="3" w:tplc="04090001" w:tentative="1">
+      <w:start w:val="1"/>
+      <w:numFmt w:val="bullet"/>
+      <w:lvlText w:val=""/>
+      <w:lvlJc w:val="left"/>
+      <w:pPr>
+        <w:ind w:left="4695" w:hanging="360"/>
+      </w:pPr>
+      <w:rPr>
+        <w:rFonts w:ascii="Symbol" w:hAnsi="Symbol" w:hint="default"/>
+      </w:rPr>
+    </w:lvl>
+    <w:lvl w:ilvl="4" w:tplc="04090003" w:tentative="1">
+      <w:start w:val="1"/>
+      <w:numFmt w:val="bullet"/>
+      <w:lvlText w:val="o"/>
+      <w:lvlJc w:val="left"/>
+      <w:pPr>
+        <w:ind w:left="5415" w:hanging="360"/>
+      </w:pPr>
+      <w:rPr>
+        <w:rFonts w:ascii="Courier New" w:hAnsi="Courier New" w:cs="Courier New" w:hint="default"/>
+      </w:rPr>
+    </w:lvl>
+    <w:lvl w:ilvl="5" w:tplc="04090005" w:tentative="1">
+      <w:start w:val="1"/>
+      <w:numFmt w:val="bullet"/>
+      <w:lvlText w:val=""/>
+      <w:lvlJc w:val="left"/>
+      <w:pPr>
+        <w:ind w:left="6135" w:hanging="360"/>
+      </w:pPr>
+      <w:rPr>
+        <w:rFonts w:ascii="Wingdings" w:hAnsi="Wingdings" w:hint="default"/>
+      </w:rPr>
+    </w:lvl>
+    <w:lvl w:ilvl="6" w:tplc="04090001" w:tentative="1">
+      <w:start w:val="1"/>
+      <w:numFmt w:val="bullet"/>
+      <w:lvlText w:val=""/>
+      <w:lvlJc w:val="left"/>
+      <w:pPr>
+        <w:ind w:left="6855" w:hanging="360"/>
+      </w:pPr>
+      <w:rPr>
+        <w:rFonts w:ascii="Symbol" w:hAnsi="Symbol" w:hint="default"/>
+      </w:rPr>
+    </w:lvl>
+    <w:lvl w:ilvl="7" w:tplc="04090003" w:tentative="1">
+      <w:start w:val="1"/>
+      <w:numFmt w:val="bullet"/>
+      <w:lvlText w:val="o"/>
+      <w:lvlJc w:val="left"/>
+      <w:pPr>
+        <w:ind w:left="7575" w:hanging="360"/>
+      </w:pPr>
+      <w:rPr>
+        <w:rFonts w:ascii="Courier New" w:hAnsi="Courier New" w:cs="Courier New" w:hint="default"/>
+      </w:rPr>
+    </w:lvl>
+    <w:lvl w:ilvl="8" w:tplc="04090005" w:tentative="1">
+      <w:start w:val="1"/>
+      <w:numFmt w:val="bullet"/>
+      <w:lvlText w:val=""/>
+      <w:lvlJc w:val="left"/>
+      <w:pPr>
+        <w:ind w:left="8295" w:hanging="360"/>
+      </w:pPr>
+      <w:rPr>
+        <w:rFonts w:ascii="Wingdings" w:hAnsi="Wingdings" w:hint="default"/>
+      </w:rPr>
+    </w:lvl>
+  </w:abstractNum>
+  <w:abstractNum w:abstractNumId="4" w15:restartNumberingAfterBreak="0">
+    <w:nsid w:val="681254AC"/>
+    <w:multiLevelType w:val="hybridMultilevel"/>
+    <w:tmpl w:val="3758A0A6"/>
+    <w:lvl w:ilvl="0" w:tplc="04090001">
+      <w:start w:val="1"/>
+      <w:numFmt w:val="bullet"/>
+      <w:lvlText w:val=""/>
+      <w:lvlJc w:val="left"/>
+      <w:pPr>
+        <w:ind w:left="1095" w:hanging="360"/>
+      </w:pPr>
+      <w:rPr>
+        <w:rFonts w:ascii="Symbol" w:hAnsi="Symbol" w:hint="default"/>
+      </w:rPr>
+    </w:lvl>
+    <w:lvl w:ilvl="1" w:tplc="04090003" w:tentative="1">
+      <w:start w:val="1"/>
+      <w:numFmt w:val="bullet"/>
+      <w:lvlText w:val="o"/>
+      <w:lvlJc w:val="left"/>
+      <w:pPr>
+        <w:ind w:left="1815" w:hanging="360"/>
+      </w:pPr>
+      <w:rPr>
+        <w:rFonts w:ascii="Courier New" w:hAnsi="Courier New" w:cs="Courier New" w:hint="default"/>
+      </w:rPr>
+    </w:lvl>
+    <w:lvl w:ilvl="2" w:tplc="04090005" w:tentative="1">
+      <w:start w:val="1"/>
+      <w:numFmt w:val="bullet"/>
+      <w:lvlText w:val=""/>
+      <w:lvlJc w:val="left"/>
+      <w:pPr>
+        <w:ind w:left="2535" w:hanging="360"/>
+      </w:pPr>
+      <w:rPr>
+        <w:rFonts w:ascii="Wingdings" w:hAnsi="Wingdings" w:hint="default"/>
+      </w:rPr>
+    </w:lvl>
+    <w:lvl w:ilvl="3" w:tplc="04090001" w:tentative="1">
+      <w:start w:val="1"/>
+      <w:numFmt w:val="bullet"/>
+      <w:lvlText w:val=""/>
+      <w:lvlJc w:val="left"/>
+      <w:pPr>
+        <w:ind w:left="3255" w:hanging="360"/>
+      </w:pPr>
+      <w:rPr>
+        <w:rFonts w:ascii="Symbol" w:hAnsi="Symbol" w:hint="default"/>
+      </w:rPr>
+    </w:lvl>
+    <w:lvl w:ilvl="4" w:tplc="04090003" w:tentative="1">
+      <w:start w:val="1"/>
+      <w:numFmt w:val="bullet"/>
+      <w:lvlText w:val="o"/>
+      <w:lvlJc w:val="left"/>
+      <w:pPr>
+        <w:ind w:left="3975" w:hanging="360"/>
+      </w:pPr>
+      <w:rPr>
+        <w:rFonts w:ascii="Courier New" w:hAnsi="Courier New" w:cs="Courier New" w:hint="default"/>
+      </w:rPr>
+    </w:lvl>
+    <w:lvl w:ilvl="5" w:tplc="04090005" w:tentative="1">
+      <w:start w:val="1"/>
+      <w:numFmt w:val="bullet"/>
+      <w:lvlText w:val=""/>
+      <w:lvlJc w:val="left"/>
+      <w:pPr>
+        <w:ind w:left="4695" w:hanging="360"/>
+      </w:pPr>
+      <w:rPr>
+        <w:rFonts w:ascii="Wingdings" w:hAnsi="Wingdings" w:hint="default"/>
+      </w:rPr>
+    </w:lvl>
+    <w:lvl w:ilvl="6" w:tplc="04090001" w:tentative="1">
+      <w:start w:val="1"/>
+      <w:numFmt w:val="bullet"/>
+      <w:lvlText w:val=""/>
+      <w:lvlJc w:val="left"/>
+      <w:pPr>
+        <w:ind w:left="5415" w:hanging="360"/>
+      </w:pPr>
+      <w:rPr>
+        <w:rFonts w:ascii="Symbol" w:hAnsi="Symbol" w:hint="default"/>
+      </w:rPr>
+    </w:lvl>
+    <w:lvl w:ilvl="7" w:tplc="04090003" w:tentative="1">
+      <w:start w:val="1"/>
+      <w:numFmt w:val="bullet"/>
+      <w:lvlText w:val="o"/>
+      <w:lvlJc w:val="left"/>
+      <w:pPr>
+        <w:ind w:left="6135" w:hanging="360"/>
+      </w:pPr>
+      <w:rPr>
+        <w:rFonts w:ascii="Courier New" w:hAnsi="Courier New" w:cs="Courier New" w:hint="default"/>
+      </w:rPr>
+    </w:lvl>
+    <w:lvl w:ilvl="8" w:tplc="04090005" w:tentative="1">
+      <w:start w:val="1"/>
+      <w:numFmt w:val="bullet"/>
+      <w:lvlText w:val=""/>
+      <w:lvlJc w:val="left"/>
+      <w:pPr>
+        <w:ind w:left="6855" w:hanging="360"/>
+      </w:pPr>
+      <w:rPr>
+        <w:rFonts w:ascii="Wingdings" w:hAnsi="Wingdings" w:hint="default"/>
+      </w:rPr>
+    </w:lvl>
+  </w:abstractNum>
+  <w:abstractNum w:abstractNumId="5" w15:restartNumberingAfterBreak="0">
+    <w:nsid w:val="77C75963"/>
+    <w:multiLevelType w:val="hybridMultilevel"/>
+    <w:tmpl w:val="D926008E"/>
+    <w:lvl w:ilvl="0" w:tplc="04090001">
+      <w:start w:val="1"/>
+      <w:numFmt w:val="bullet"/>
+      <w:lvlText w:val=""/>
+      <w:lvlJc w:val="left"/>
+      <w:pPr>
+        <w:ind w:left="1095" w:hanging="360"/>
+      </w:pPr>
+      <w:rPr>
+        <w:rFonts w:ascii="Symbol" w:hAnsi="Symbol" w:hint="default"/>
+      </w:rPr>
+    </w:lvl>
+    <w:lvl w:ilvl="1" w:tplc="04090003" w:tentative="1">
+      <w:start w:val="1"/>
+      <w:numFmt w:val="bullet"/>
+      <w:lvlText w:val="o"/>
+      <w:lvlJc w:val="left"/>
+      <w:pPr>
+        <w:ind w:left="1815" w:hanging="360"/>
+      </w:pPr>
+      <w:rPr>
+        <w:rFonts w:ascii="Courier New" w:hAnsi="Courier New" w:cs="Courier New" w:hint="default"/>
+      </w:rPr>
+    </w:lvl>
+    <w:lvl w:ilvl="2" w:tplc="04090005" w:tentative="1">
+      <w:start w:val="1"/>
+      <w:numFmt w:val="bullet"/>
+      <w:lvlText w:val=""/>
+      <w:lvlJc w:val="left"/>
+      <w:pPr>
+        <w:ind w:left="2535" w:hanging="360"/>
+      </w:pPr>
+      <w:rPr>
+        <w:rFonts w:ascii="Wingdings" w:hAnsi="Wingdings" w:hint="default"/>
+      </w:rPr>
+    </w:lvl>
+    <w:lvl w:ilvl="3" w:tplc="04090001" w:tentative="1">
+      <w:start w:val="1"/>
+      <w:numFmt w:val="bullet"/>
+      <w:lvlText w:val=""/>
+      <w:lvlJc w:val="left"/>
+      <w:pPr>
+        <w:ind w:left="3255" w:hanging="360"/>
+      </w:pPr>
+      <w:rPr>
+        <w:rFonts w:ascii="Symbol" w:hAnsi="Symbol" w:hint="default"/>
+      </w:rPr>
+    </w:lvl>
+    <w:lvl w:ilvl="4" w:tplc="04090003" w:tentative="1">
+      <w:start w:val="1"/>
+      <w:numFmt w:val="bullet"/>
+      <w:lvlText w:val="o"/>
+      <w:lvlJc w:val="left"/>
+      <w:pPr>
+        <w:ind w:left="3975" w:hanging="360"/>
+      </w:pPr>
+      <w:rPr>
+        <w:rFonts w:ascii="Courier New" w:hAnsi="Courier New" w:cs="Courier New" w:hint="default"/>
+      </w:rPr>
+    </w:lvl>
+    <w:lvl w:ilvl="5" w:tplc="04090005" w:tentative="1">
+      <w:start w:val="1"/>
+      <w:numFmt w:val="bullet"/>
+      <w:lvlText w:val=""/>
+      <w:lvlJc w:val="left"/>
+      <w:pPr>
+        <w:ind w:left="4695" w:hanging="360"/>
+      </w:pPr>
+      <w:rPr>
+        <w:rFonts w:ascii="Wingdings" w:hAnsi="Wingdings" w:hint="default"/>
+      </w:rPr>
+    </w:lvl>
+    <w:lvl w:ilvl="6" w:tplc="04090001" w:tentative="1">
+      <w:start w:val="1"/>
+      <w:numFmt w:val="bullet"/>
+      <w:lvlText w:val=""/>
+      <w:lvlJc w:val="left"/>
+      <w:pPr>
+        <w:ind w:left="5415" w:hanging="360"/>
+      </w:pPr>
+      <w:rPr>
+        <w:rFonts w:ascii="Symbol" w:hAnsi="Symbol" w:hint="default"/>
+      </w:rPr>
+    </w:lvl>
+    <w:lvl w:ilvl="7" w:tplc="04090003" w:tentative="1">
+      <w:start w:val="1"/>
+      <w:numFmt w:val="bullet"/>
+      <w:lvlText w:val="o"/>
+      <w:lvlJc w:val="left"/>
+      <w:pPr>
+        <w:ind w:left="6135" w:hanging="360"/>
+      </w:pPr>
+      <w:rPr>
+        <w:rFonts w:ascii="Courier New" w:hAnsi="Courier New" w:cs="Courier New" w:hint="default"/>
+      </w:rPr>
+    </w:lvl>
+    <w:lvl w:ilvl="8" w:tplc="04090005" w:tentative="1">
+      <w:start w:val="1"/>
+      <w:numFmt w:val="bullet"/>
+      <w:lvlText w:val=""/>
+      <w:lvlJc w:val="left"/>
+      <w:pPr>
+        <w:ind w:left="6855" w:hanging="360"/>
+      </w:pPr>
+      <w:rPr>
+        <w:rFonts w:ascii="Wingdings" w:hAnsi="Wingdings" w:hint="default"/>
+      </w:rPr>
+    </w:lvl>
+  </w:abstractNum>
   <w:num w:numId="1">
     <w:abstractNumId w:val="0"/>
+  </w:num>
+  <w:num w:numId="2">
+    <w:abstractNumId w:val="5"/>
+  </w:num>
+  <w:num w:numId="3">
+    <w:abstractNumId w:val="1"/>
+  </w:num>
+  <w:num w:numId="4">
+    <w:abstractNumId w:val="3"/>
+  </w:num>
+  <w:num w:numId="5">
+    <w:abstractNumId w:val="2"/>
+  </w:num>
+  <w:num w:numId="6">
+    <w:abstractNumId w:val="4"/>
   </w:num>
 </w:numbering>
 </file>
@@ -957,7 +2202,6 @@
   <w:style w:type="character" w:default="1" w:styleId="DefaultParagraphFont">
     <w:name w:val="Default Paragraph Font"/>
     <w:uiPriority w:val="1"/>
-    <w:semiHidden/>
     <w:unhideWhenUsed/>
   </w:style>
   <w:style w:type="table" w:default="1" w:styleId="TableNormal">
@@ -980,6 +2224,17 @@
     <w:uiPriority w:val="99"/>
     <w:semiHidden/>
     <w:unhideWhenUsed/>
+  </w:style>
+  <w:style w:type="paragraph" w:styleId="ListParagraph">
+    <w:name w:val="List Paragraph"/>
+    <w:basedOn w:val="Normal"/>
+    <w:uiPriority w:val="34"/>
+    <w:qFormat/>
+    <w:rsid w:val="0061473C"/>
+    <w:pPr>
+      <w:ind w:left="720"/>
+      <w:contextualSpacing/>
+    </w:pPr>
   </w:style>
 </w:styles>
 </file>

</xml_diff>

<commit_message>
finished intro for background
</commit_message>
<xml_diff>
--- a/Main documents/Background and Methodologies.docx
+++ b/Main documents/Background and Methodologies.docx
@@ -341,8 +341,26 @@
           <w:sz w:val="24"/>
           <w:szCs w:val="24"/>
         </w:rPr>
-        <w:t>In this project I want to answer some questions based on video game data collected from Steam (digital distribution platform) in 2016. Going forward, I decided to concentrate on those two questions:</w:t>
-      </w:r>
+        <w:t xml:space="preserve">In this project I </w:t>
+      </w:r>
+      <w:r>
+        <w:rPr>
+          <w:rFonts w:ascii="Times New Roman" w:eastAsia="Times New Roman" w:hAnsi="Times New Roman" w:cs="Times New Roman"/>
+          <w:sz w:val="24"/>
+          <w:szCs w:val="24"/>
+        </w:rPr>
+        <w:t>will try</w:t>
+      </w:r>
+      <w:r>
+        <w:rPr>
+          <w:rFonts w:ascii="Times New Roman" w:eastAsia="Times New Roman" w:hAnsi="Times New Roman" w:cs="Times New Roman"/>
+          <w:sz w:val="24"/>
+          <w:szCs w:val="24"/>
+        </w:rPr>
+        <w:t xml:space="preserve"> to answer some questions based on video game data collected from Steam (digital distribution platform) in 2016. Going forward, I decided to concentrate on those two questions:</w:t>
+      </w:r>
+      <w:bookmarkStart w:id="0" w:name="_GoBack"/>
+      <w:bookmarkEnd w:id="0"/>
     </w:p>
     <w:p>
       <w:pPr>
@@ -454,17 +472,67 @@
           <w:sz w:val="24"/>
           <w:szCs w:val="24"/>
         </w:rPr>
-        <w:t>And finally, one of my initial questions that I realized is basically impossible to assess:</w:t>
-      </w:r>
-      <w:bookmarkStart w:id="0" w:name="_GoBack"/>
-      <w:bookmarkEnd w:id="0"/>
-      <w:r>
-        <w:rPr>
-          <w:rFonts w:ascii="Times New Roman" w:eastAsia="Times New Roman" w:hAnsi="Times New Roman" w:cs="Times New Roman"/>
-          <w:sz w:val="24"/>
-          <w:szCs w:val="24"/>
-        </w:rPr>
-        <w:t xml:space="preserve"> </w:t>
+        <w:t xml:space="preserve">And finally, one of my initial questions that I realized is basically impossible to assess: </w:t>
+      </w:r>
+    </w:p>
+    <w:p>
+      <w:pPr>
+        <w:pStyle w:val="ListParagraph"/>
+        <w:numPr>
+          <w:ilvl w:val="0"/>
+          <w:numId w:val="6"/>
+        </w:numPr>
+        <w:shd w:val="clear" w:color="auto" w:fill="FFFFFF"/>
+        <w:spacing w:before="100" w:beforeAutospacing="1" w:after="100" w:afterAutospacing="1" w:line="240" w:lineRule="auto"/>
+        <w:rPr>
+          <w:rFonts w:ascii="Times New Roman" w:eastAsia="Times New Roman" w:hAnsi="Times New Roman" w:cs="Times New Roman"/>
+          <w:sz w:val="24"/>
+          <w:szCs w:val="24"/>
+        </w:rPr>
+      </w:pPr>
+      <w:r>
+        <w:rPr>
+          <w:rFonts w:ascii="Times New Roman" w:eastAsia="Times New Roman" w:hAnsi="Times New Roman" w:cs="Times New Roman"/>
+          <w:sz w:val="24"/>
+          <w:szCs w:val="24"/>
+        </w:rPr>
+        <w:t xml:space="preserve">Does relative success of a game means that most likely it’s localized in most popular languages and are there any exceptions for this assumption? </w:t>
+      </w:r>
+    </w:p>
+    <w:p>
+      <w:pPr>
+        <w:shd w:val="clear" w:color="auto" w:fill="FFFFFF"/>
+        <w:spacing w:before="100" w:beforeAutospacing="1" w:after="100" w:afterAutospacing="1" w:line="240" w:lineRule="auto"/>
+        <w:ind w:left="375"/>
+        <w:rPr>
+          <w:rFonts w:ascii="Times New Roman" w:eastAsia="Times New Roman" w:hAnsi="Times New Roman" w:cs="Times New Roman"/>
+          <w:sz w:val="24"/>
+          <w:szCs w:val="24"/>
+        </w:rPr>
+      </w:pPr>
+      <w:r>
+        <w:rPr>
+          <w:rFonts w:ascii="Times New Roman" w:eastAsia="Times New Roman" w:hAnsi="Times New Roman" w:cs="Times New Roman"/>
+          <w:sz w:val="24"/>
+          <w:szCs w:val="24"/>
+        </w:rPr>
+        <w:t>And I won’t be trying to answer it since success of a game might be subjective thing to different people. And even if I wanted to evaluate game’s success from a financial stand point, since I don’t have data on how much was spent by each developer and how many people worked on it to develop a game</w:t>
+      </w:r>
+      <w:r>
+        <w:rPr>
+          <w:rFonts w:ascii="Times New Roman" w:eastAsia="Times New Roman" w:hAnsi="Times New Roman" w:cs="Times New Roman"/>
+          <w:sz w:val="24"/>
+          <w:szCs w:val="24"/>
+        </w:rPr>
+        <w:t xml:space="preserve"> and for time etc.</w:t>
+      </w:r>
+      <w:r>
+        <w:rPr>
+          <w:rFonts w:ascii="Times New Roman" w:eastAsia="Times New Roman" w:hAnsi="Times New Roman" w:cs="Times New Roman"/>
+          <w:sz w:val="24"/>
+          <w:szCs w:val="24"/>
+        </w:rPr>
+        <w:t xml:space="preserve"> - I can’t calculate the profit that developer made. In addition to that, the data required for this is most likely confidential and can’t be found for many games. Thus, I decided not to tackle this particular question.</w:t>
       </w:r>
     </w:p>
     <w:p>
@@ -661,23 +729,7 @@
           <w:sz w:val="24"/>
           <w:szCs w:val="24"/>
         </w:rPr>
-        <w:t>: Metacritic score (</w:t>
-      </w:r>
-      <w:r>
-        <w:rPr>
-          <w:rFonts w:ascii="Times New Roman" w:eastAsia="Times New Roman" w:hAnsi="Times New Roman" w:cs="Times New Roman"/>
-          <w:sz w:val="24"/>
-          <w:szCs w:val="24"/>
-        </w:rPr>
-        <w:t>based on weighted calculation of scores from different publications</w:t>
-      </w:r>
-      <w:r>
-        <w:rPr>
-          <w:rFonts w:ascii="Times New Roman" w:eastAsia="Times New Roman" w:hAnsi="Times New Roman" w:cs="Times New Roman"/>
-          <w:sz w:val="24"/>
-          <w:szCs w:val="24"/>
-        </w:rPr>
-        <w:t>) and a User score (based on user reviews)</w:t>
+        <w:t>: Metacritic score (based on weighted calculation of scores from different publications) and a User score (based on user reviews)</w:t>
       </w:r>
     </w:p>
     <w:p>
@@ -775,6 +827,7 @@
           <w:sz w:val="24"/>
           <w:szCs w:val="24"/>
         </w:rPr>
+        <w:lastRenderedPageBreak/>
         <w:t>Metacritic website covers virtually all</w:t>
       </w:r>
       <w:r>
@@ -889,32 +942,7 @@
           <w:sz w:val="24"/>
           <w:szCs w:val="24"/>
         </w:rPr>
-        <w:t xml:space="preserve">Some of </w:t>
-      </w:r>
-      <w:r>
-        <w:rPr>
-          <w:rFonts w:ascii="Times New Roman" w:eastAsia="Times New Roman" w:hAnsi="Times New Roman" w:cs="Times New Roman"/>
-          <w:sz w:val="24"/>
-          <w:szCs w:val="24"/>
-        </w:rPr>
-        <w:t xml:space="preserve">publication/critic </w:t>
-      </w:r>
-      <w:r>
-        <w:rPr>
-          <w:rFonts w:ascii="Times New Roman" w:eastAsia="Times New Roman" w:hAnsi="Times New Roman" w:cs="Times New Roman"/>
-          <w:sz w:val="24"/>
-          <w:szCs w:val="24"/>
-        </w:rPr>
-        <w:t xml:space="preserve">reviews might not provide a discrete value for their score, so it’s up to Metacritic staff to assign a numeric value </w:t>
-      </w:r>
-      <w:r>
-        <w:rPr>
-          <w:rFonts w:ascii="Times New Roman" w:eastAsia="Times New Roman" w:hAnsi="Times New Roman" w:cs="Times New Roman"/>
-          <w:sz w:val="24"/>
-          <w:szCs w:val="24"/>
-        </w:rPr>
-        <w:lastRenderedPageBreak/>
-        <w:t>to such reviews. Usually they work in increments of 10 (0-100), but sometimes might fall somewhere in between (for instance: 75)</w:t>
+        <w:t>Some of publication/critic reviews might not provide a discrete value for their score, so it’s up to Metacritic staff to assign a numeric value to such reviews. Usually they work in increments of 10 (0-100), but sometimes might fall somewhere in between (for instance: 75)</w:t>
       </w:r>
     </w:p>
     <w:p>
@@ -938,23 +966,7 @@
           <w:sz w:val="24"/>
           <w:szCs w:val="24"/>
         </w:rPr>
-        <w:t xml:space="preserve">Low score for Metacritic score, doesn’t mean that game is that bad in terms of experience (but it </w:t>
-      </w:r>
-      <w:r>
-        <w:rPr>
-          <w:rFonts w:ascii="Times New Roman" w:eastAsia="Times New Roman" w:hAnsi="Times New Roman" w:cs="Times New Roman"/>
-          <w:sz w:val="24"/>
-          <w:szCs w:val="24"/>
-        </w:rPr>
-        <w:t>certainly</w:t>
-      </w:r>
-      <w:r>
-        <w:rPr>
-          <w:rFonts w:ascii="Times New Roman" w:eastAsia="Times New Roman" w:hAnsi="Times New Roman" w:cs="Times New Roman"/>
-          <w:sz w:val="24"/>
-          <w:szCs w:val="24"/>
-        </w:rPr>
-        <w:t xml:space="preserve"> might); it means that most of publication/critic reviews were generally negative</w:t>
+        <w:t>Low score for Metacritic score, doesn’t mean that game is that bad in terms of experience (but it certainly might); it means that most of publication/critic reviews were generally negative</w:t>
       </w:r>
     </w:p>
     <w:p>
@@ -1557,7 +1569,7 @@
   <w:abstractNum w:abstractNumId="4" w15:restartNumberingAfterBreak="0">
     <w:nsid w:val="681254AC"/>
     <w:multiLevelType w:val="hybridMultilevel"/>
-    <w:tmpl w:val="3758A0A6"/>
+    <w:tmpl w:val="A52C0E44"/>
     <w:lvl w:ilvl="0" w:tplc="04090001">
       <w:start w:val="1"/>
       <w:numFmt w:val="bullet"/>
@@ -2202,6 +2214,7 @@
   <w:style w:type="character" w:default="1" w:styleId="DefaultParagraphFont">
     <w:name w:val="Default Paragraph Font"/>
     <w:uiPriority w:val="1"/>
+    <w:semiHidden/>
     <w:unhideWhenUsed/>
   </w:style>
   <w:style w:type="table" w:default="1" w:styleId="TableNormal">

</xml_diff>

<commit_message>
reading for background section
</commit_message>
<xml_diff>
--- a/Main documents/Background and Methodologies.docx
+++ b/Main documents/Background and Methodologies.docx
@@ -359,8 +359,6 @@
         </w:rPr>
         <w:t xml:space="preserve"> to answer some questions based on video game data collected from Steam (digital distribution platform) in 2016. Going forward, I decided to concentrate on those two questions:</w:t>
       </w:r>
-      <w:bookmarkStart w:id="0" w:name="_GoBack"/>
-      <w:bookmarkEnd w:id="0"/>
     </w:p>
     <w:p>
       <w:pPr>
@@ -1000,11 +998,14 @@
       <w:r>
         <w:rPr>
           <w:rFonts w:ascii="Times New Roman" w:eastAsia="Times New Roman" w:hAnsi="Times New Roman" w:cs="Times New Roman"/>
-          <w:sz w:val="24"/>
-          <w:szCs w:val="24"/>
-        </w:rPr>
-        <w:t>Something here</w:t>
-      </w:r>
+          <w:b/>
+          <w:sz w:val="24"/>
+          <w:szCs w:val="24"/>
+        </w:rPr>
+        <w:t>Finding associations</w:t>
+      </w:r>
+      <w:bookmarkStart w:id="0" w:name="_GoBack"/>
+      <w:bookmarkEnd w:id="0"/>
     </w:p>
     <w:p>
       <w:pPr>

</xml_diff>

<commit_message>
finished "background and methodologies"
Unless I need to revise it
</commit_message>
<xml_diff>
--- a/Main documents/Background and Methodologies.docx
+++ b/Main documents/Background and Methodologies.docx
@@ -6,106 +6,10 @@
       <w:pPr>
         <w:shd w:val="clear" w:color="auto" w:fill="FFFFFF"/>
         <w:spacing w:before="100" w:beforeAutospacing="1" w:after="100" w:afterAutospacing="1" w:line="240" w:lineRule="auto"/>
-        <w:contextualSpacing/>
-        <w:rPr>
-          <w:rFonts w:ascii="Times New Roman" w:eastAsia="Times New Roman" w:hAnsi="Times New Roman" w:cs="Times New Roman"/>
-          <w:sz w:val="24"/>
-          <w:szCs w:val="24"/>
-        </w:rPr>
-      </w:pPr>
-    </w:p>
-    <w:p>
-      <w:pPr>
-        <w:numPr>
-          <w:ilvl w:val="0"/>
-          <w:numId w:val="1"/>
-        </w:numPr>
-        <w:shd w:val="clear" w:color="auto" w:fill="FFFFFF"/>
-        <w:spacing w:before="100" w:beforeAutospacing="1" w:after="100" w:afterAutospacing="1" w:line="240" w:lineRule="auto"/>
         <w:ind w:left="375"/>
         <w:contextualSpacing/>
         <w:rPr>
           <w:rFonts w:ascii="Times New Roman" w:eastAsia="Times New Roman" w:hAnsi="Times New Roman" w:cs="Times New Roman"/>
-          <w:sz w:val="24"/>
-          <w:szCs w:val="24"/>
-        </w:rPr>
-      </w:pPr>
-      <w:r>
-        <w:rPr>
-          <w:rFonts w:ascii="Times New Roman" w:eastAsia="Times New Roman" w:hAnsi="Times New Roman" w:cs="Times New Roman"/>
-          <w:sz w:val="24"/>
-          <w:szCs w:val="24"/>
-        </w:rPr>
-        <w:t>A </w:t>
-      </w:r>
-      <w:r>
-        <w:rPr>
-          <w:rFonts w:ascii="Times New Roman" w:eastAsia="Times New Roman" w:hAnsi="Times New Roman" w:cs="Times New Roman"/>
-          <w:sz w:val="24"/>
-          <w:szCs w:val="24"/>
-          <w:u w:val="single"/>
-        </w:rPr>
-        <w:t>detailed summary of methodology</w:t>
-      </w:r>
-      <w:r>
-        <w:rPr>
-          <w:rFonts w:ascii="Times New Roman" w:eastAsia="Times New Roman" w:hAnsi="Times New Roman" w:cs="Times New Roman"/>
-          <w:sz w:val="24"/>
-          <w:szCs w:val="24"/>
-        </w:rPr>
-        <w:t> describing how you plan to collect/analyze/visualize your data (or how the data you are using was collected, if you are using a preexisting data set). Also discuss any implications this will have on your analysis and conclusions (e.g. what is the main population to which you can generalize your conclusions? Can you generalize any of your results? what assumptions are required for your analysis?)</w:t>
-      </w:r>
-    </w:p>
-    <w:p>
-      <w:pPr>
-        <w:pStyle w:val="ListParagraph"/>
-        <w:rPr>
-          <w:rFonts w:ascii="Times New Roman" w:eastAsia="Times New Roman" w:hAnsi="Times New Roman" w:cs="Times New Roman"/>
-          <w:sz w:val="24"/>
-          <w:szCs w:val="24"/>
-        </w:rPr>
-      </w:pPr>
-    </w:p>
-    <w:p>
-      <w:pPr>
-        <w:shd w:val="clear" w:color="auto" w:fill="FFFFFF"/>
-        <w:spacing w:before="100" w:beforeAutospacing="1" w:after="100" w:afterAutospacing="1" w:line="240" w:lineRule="auto"/>
-        <w:ind w:left="375"/>
-        <w:contextualSpacing/>
-        <w:rPr>
-          <w:rFonts w:ascii="Times New Roman" w:eastAsia="Times New Roman" w:hAnsi="Times New Roman" w:cs="Times New Roman"/>
-          <w:sz w:val="24"/>
-          <w:szCs w:val="24"/>
-        </w:rPr>
-      </w:pPr>
-    </w:p>
-    <w:p>
-      <w:pPr>
-        <w:spacing w:line="240" w:lineRule="auto"/>
-        <w:contextualSpacing/>
-        <w:rPr>
-          <w:rFonts w:ascii="Times New Roman" w:eastAsia="Times New Roman" w:hAnsi="Times New Roman" w:cs="Times New Roman"/>
-          <w:sz w:val="24"/>
-          <w:szCs w:val="24"/>
-        </w:rPr>
-      </w:pPr>
-      <w:r>
-        <w:rPr>
-          <w:rFonts w:ascii="Times New Roman" w:eastAsia="Times New Roman" w:hAnsi="Times New Roman" w:cs="Times New Roman"/>
-          <w:sz w:val="24"/>
-          <w:szCs w:val="24"/>
-        </w:rPr>
-        <w:br w:type="page"/>
-      </w:r>
-    </w:p>
-    <w:p>
-      <w:pPr>
-        <w:shd w:val="clear" w:color="auto" w:fill="FFFFFF"/>
-        <w:spacing w:before="100" w:beforeAutospacing="1" w:after="100" w:afterAutospacing="1" w:line="240" w:lineRule="auto"/>
-        <w:ind w:left="375"/>
-        <w:contextualSpacing/>
-        <w:rPr>
-          <w:rFonts w:ascii="Times New Roman" w:eastAsia="Times New Roman" w:hAnsi="Times New Roman" w:cs="Times New Roman"/>
           <w:b/>
           <w:sz w:val="28"/>
           <w:szCs w:val="24"/>
@@ -118,7 +22,6 @@
           <w:sz w:val="28"/>
           <w:szCs w:val="24"/>
         </w:rPr>
-        <w:lastRenderedPageBreak/>
         <w:t xml:space="preserve">1. </w:t>
       </w:r>
       <w:r>
@@ -1011,17 +914,7 @@
           <w:sz w:val="24"/>
           <w:szCs w:val="24"/>
         </w:rPr>
-        <w:t>th answering my question. In terms of research in this area, there is quite a bit of research more based on implications of gaming in general and more sophisticated studies on specific aspects of the games. Couldn’t find much in terms of good studies on how different parameters of the video games correlate/associate with each other. Most of articles that I found did a more rudimentary analysis – comparing averages of ce</w:t>
-      </w:r>
-      <w:bookmarkStart w:id="0" w:name="_GoBack"/>
-      <w:bookmarkEnd w:id="0"/>
-      <w:r>
-        <w:rPr>
-          <w:rFonts w:ascii="Times New Roman" w:eastAsia="Times New Roman" w:hAnsi="Times New Roman" w:cs="Times New Roman"/>
-          <w:sz w:val="24"/>
-          <w:szCs w:val="24"/>
-        </w:rPr>
-        <w:t xml:space="preserve">rtain categories or just analyzing distributions of certain parameters. One of the articles used regression for finding correlation between variables, it might be a good fit for some of my questions. </w:t>
+        <w:t xml:space="preserve">th answering my question. In terms of research in this area, there is quite a bit of research more based on implications of gaming in general and more sophisticated studies on specific aspects of the games. Couldn’t find much in terms of good studies on how different parameters of the video games correlate/associate with each other. Most of articles that I found did a more rudimentary analysis – comparing averages of certain categories or just analyzing distributions of certain parameters. One of the articles used regression for finding correlation between variables, it might be a good fit for some of my questions. </w:t>
       </w:r>
     </w:p>
     <w:p>
@@ -1074,6 +967,341 @@
           <w:szCs w:val="24"/>
         </w:rPr>
         <w:t>Methodology Summary</w:t>
+      </w:r>
+    </w:p>
+    <w:p>
+      <w:pPr>
+        <w:pStyle w:val="ListParagraph"/>
+        <w:numPr>
+          <w:ilvl w:val="0"/>
+          <w:numId w:val="8"/>
+        </w:numPr>
+        <w:spacing w:line="240" w:lineRule="auto"/>
+        <w:rPr>
+          <w:rFonts w:ascii="Times New Roman" w:eastAsia="Times New Roman" w:hAnsi="Times New Roman" w:cs="Times New Roman"/>
+          <w:b/>
+          <w:sz w:val="28"/>
+          <w:szCs w:val="24"/>
+        </w:rPr>
+      </w:pPr>
+      <w:r>
+        <w:rPr>
+          <w:rFonts w:ascii="Times New Roman" w:eastAsia="Times New Roman" w:hAnsi="Times New Roman" w:cs="Times New Roman"/>
+          <w:b/>
+          <w:i/>
+          <w:sz w:val="24"/>
+          <w:szCs w:val="24"/>
+        </w:rPr>
+        <w:t>Data Collection:</w:t>
+      </w:r>
+    </w:p>
+    <w:p>
+      <w:pPr>
+        <w:pStyle w:val="ListParagraph"/>
+        <w:spacing w:line="240" w:lineRule="auto"/>
+        <w:rPr>
+          <w:rFonts w:ascii="Times New Roman" w:eastAsia="Times New Roman" w:hAnsi="Times New Roman" w:cs="Times New Roman"/>
+          <w:sz w:val="24"/>
+          <w:szCs w:val="24"/>
+        </w:rPr>
+      </w:pPr>
+      <w:r>
+        <w:rPr>
+          <w:rFonts w:ascii="Times New Roman" w:eastAsia="Times New Roman" w:hAnsi="Times New Roman" w:cs="Times New Roman"/>
+          <w:sz w:val="24"/>
+          <w:szCs w:val="24"/>
+        </w:rPr>
+        <w:t>For this project I’m using a preexisting dataset [6]. It consists of all listings (mostly games, but also some non-game software) from Steam (digital, game-centered distribution platform) dating December 12 of</w:t>
+      </w:r>
+      <w:r>
+        <w:rPr>
+          <w:rFonts w:ascii="Times New Roman" w:eastAsia="Times New Roman" w:hAnsi="Times New Roman" w:cs="Times New Roman"/>
+          <w:sz w:val="24"/>
+          <w:szCs w:val="24"/>
+        </w:rPr>
+        <w:t xml:space="preserve"> 2016</w:t>
+      </w:r>
+      <w:r>
+        <w:rPr>
+          <w:rFonts w:ascii="Times New Roman" w:eastAsia="Times New Roman" w:hAnsi="Times New Roman" w:cs="Times New Roman"/>
+          <w:sz w:val="24"/>
+          <w:szCs w:val="24"/>
+        </w:rPr>
+        <w:t>. Most of the data was collected from Steam via Steam API</w:t>
+      </w:r>
+      <w:r>
+        <w:rPr>
+          <w:rFonts w:ascii="Times New Roman" w:eastAsia="Times New Roman" w:hAnsi="Times New Roman" w:cs="Times New Roman"/>
+          <w:sz w:val="24"/>
+          <w:szCs w:val="24"/>
+        </w:rPr>
+        <w:t xml:space="preserve"> and some extra data (for instance owner count and players estimate) was acquired from Steam Spy (service that collects the kind of data mentioned before from game on Steam).</w:t>
+      </w:r>
+    </w:p>
+    <w:p>
+      <w:pPr>
+        <w:pStyle w:val="ListParagraph"/>
+        <w:spacing w:line="240" w:lineRule="auto"/>
+        <w:rPr>
+          <w:rFonts w:ascii="Times New Roman" w:eastAsia="Times New Roman" w:hAnsi="Times New Roman" w:cs="Times New Roman"/>
+          <w:sz w:val="24"/>
+          <w:szCs w:val="24"/>
+        </w:rPr>
+      </w:pPr>
+    </w:p>
+    <w:p>
+      <w:pPr>
+        <w:pStyle w:val="ListParagraph"/>
+        <w:numPr>
+          <w:ilvl w:val="0"/>
+          <w:numId w:val="8"/>
+        </w:numPr>
+        <w:spacing w:line="240" w:lineRule="auto"/>
+        <w:rPr>
+          <w:rFonts w:ascii="Times New Roman" w:eastAsia="Times New Roman" w:hAnsi="Times New Roman" w:cs="Times New Roman"/>
+          <w:b/>
+          <w:sz w:val="28"/>
+          <w:szCs w:val="24"/>
+        </w:rPr>
+      </w:pPr>
+      <w:r>
+        <w:rPr>
+          <w:rFonts w:ascii="Times New Roman" w:eastAsia="Times New Roman" w:hAnsi="Times New Roman" w:cs="Times New Roman"/>
+          <w:b/>
+          <w:i/>
+          <w:sz w:val="24"/>
+          <w:szCs w:val="24"/>
+        </w:rPr>
+        <w:t>Data Analysis:</w:t>
+      </w:r>
+    </w:p>
+    <w:p>
+      <w:pPr>
+        <w:pStyle w:val="ListParagraph"/>
+        <w:shd w:val="clear" w:color="auto" w:fill="FFFFFF"/>
+        <w:spacing w:before="100" w:beforeAutospacing="1" w:after="100" w:afterAutospacing="1" w:line="240" w:lineRule="auto"/>
+        <w:rPr>
+          <w:rFonts w:ascii="Times New Roman" w:eastAsia="Times New Roman" w:hAnsi="Times New Roman" w:cs="Times New Roman"/>
+          <w:sz w:val="24"/>
+          <w:szCs w:val="24"/>
+        </w:rPr>
+      </w:pPr>
+      <w:r>
+        <w:rPr>
+          <w:rFonts w:ascii="Times New Roman" w:eastAsia="Times New Roman" w:hAnsi="Times New Roman" w:cs="Times New Roman"/>
+          <w:sz w:val="24"/>
+          <w:szCs w:val="24"/>
+        </w:rPr>
+        <w:t>“</w:t>
+      </w:r>
+      <w:r>
+        <w:rPr>
+          <w:rFonts w:ascii="Times New Roman" w:eastAsia="Times New Roman" w:hAnsi="Times New Roman" w:cs="Times New Roman"/>
+          <w:sz w:val="24"/>
+          <w:szCs w:val="24"/>
+        </w:rPr>
+        <w:t>Are there any qualitative differences that can be measured between games that received a Metacritic score and those that didn’t?</w:t>
+      </w:r>
+      <w:r>
+        <w:rPr>
+          <w:rFonts w:ascii="Times New Roman" w:eastAsia="Times New Roman" w:hAnsi="Times New Roman" w:cs="Times New Roman"/>
+          <w:sz w:val="24"/>
+          <w:szCs w:val="24"/>
+        </w:rPr>
+        <w:t xml:space="preserve">” For this question I’ll probably compare the averages for different features (those that are numeric) and will look at the distributions of categorical variables. </w:t>
+      </w:r>
+    </w:p>
+    <w:p>
+      <w:pPr>
+        <w:shd w:val="clear" w:color="auto" w:fill="FFFFFF"/>
+        <w:spacing w:before="100" w:beforeAutospacing="1" w:after="100" w:afterAutospacing="1" w:line="240" w:lineRule="auto"/>
+        <w:ind w:left="735"/>
+        <w:rPr>
+          <w:rFonts w:ascii="Times New Roman" w:eastAsia="Times New Roman" w:hAnsi="Times New Roman" w:cs="Times New Roman"/>
+          <w:sz w:val="24"/>
+          <w:szCs w:val="24"/>
+        </w:rPr>
+      </w:pPr>
+      <w:r>
+        <w:rPr>
+          <w:rFonts w:ascii="Times New Roman" w:eastAsia="Times New Roman" w:hAnsi="Times New Roman" w:cs="Times New Roman"/>
+          <w:sz w:val="24"/>
+          <w:szCs w:val="24"/>
+        </w:rPr>
+        <w:t>“</w:t>
+      </w:r>
+      <w:r>
+        <w:rPr>
+          <w:rFonts w:ascii="Times New Roman" w:eastAsia="Times New Roman" w:hAnsi="Times New Roman" w:cs="Times New Roman"/>
+          <w:sz w:val="24"/>
+          <w:szCs w:val="24"/>
+        </w:rPr>
+        <w:t>Does length of game description or number of game screenshots have a measurable effect on the sales of the game?</w:t>
+      </w:r>
+      <w:r>
+        <w:rPr>
+          <w:rFonts w:ascii="Times New Roman" w:eastAsia="Times New Roman" w:hAnsi="Times New Roman" w:cs="Times New Roman"/>
+          <w:sz w:val="24"/>
+          <w:szCs w:val="24"/>
+        </w:rPr>
+        <w:t>” For this one, most likely I’ll use some sort of regression analysis, do determine if there is any correlation.</w:t>
+      </w:r>
+    </w:p>
+    <w:p>
+      <w:pPr>
+        <w:shd w:val="clear" w:color="auto" w:fill="FFFFFF"/>
+        <w:spacing w:before="100" w:beforeAutospacing="1" w:after="100" w:afterAutospacing="1" w:line="240" w:lineRule="auto"/>
+        <w:ind w:left="735"/>
+        <w:rPr>
+          <w:rFonts w:ascii="Times New Roman" w:eastAsia="Times New Roman" w:hAnsi="Times New Roman" w:cs="Times New Roman"/>
+          <w:sz w:val="24"/>
+          <w:szCs w:val="24"/>
+        </w:rPr>
+      </w:pPr>
+      <w:r>
+        <w:rPr>
+          <w:rFonts w:ascii="Times New Roman" w:eastAsia="Times New Roman" w:hAnsi="Times New Roman" w:cs="Times New Roman"/>
+          <w:sz w:val="24"/>
+          <w:szCs w:val="24"/>
+        </w:rPr>
+        <w:t>“</w:t>
+      </w:r>
+      <w:r>
+        <w:rPr>
+          <w:rFonts w:ascii="Times New Roman" w:eastAsia="Times New Roman" w:hAnsi="Times New Roman" w:cs="Times New Roman"/>
+          <w:sz w:val="24"/>
+          <w:szCs w:val="24"/>
+        </w:rPr>
+        <w:t>Is there an association between how many copies of the game were sold and the price of the game?</w:t>
+      </w:r>
+      <w:r>
+        <w:rPr>
+          <w:rFonts w:ascii="Times New Roman" w:eastAsia="Times New Roman" w:hAnsi="Times New Roman" w:cs="Times New Roman"/>
+          <w:sz w:val="24"/>
+          <w:szCs w:val="24"/>
+        </w:rPr>
+        <w:t xml:space="preserve">”, for this one regression seems like a good fit too. </w:t>
+      </w:r>
+    </w:p>
+    <w:p>
+      <w:pPr>
+        <w:shd w:val="clear" w:color="auto" w:fill="FFFFFF"/>
+        <w:spacing w:before="100" w:beforeAutospacing="1" w:after="100" w:afterAutospacing="1" w:line="240" w:lineRule="auto"/>
+        <w:ind w:left="735"/>
+        <w:rPr>
+          <w:rFonts w:ascii="Times New Roman" w:eastAsia="Times New Roman" w:hAnsi="Times New Roman" w:cs="Times New Roman"/>
+          <w:sz w:val="24"/>
+          <w:szCs w:val="24"/>
+        </w:rPr>
+      </w:pPr>
+      <w:r>
+        <w:rPr>
+          <w:rFonts w:ascii="Times New Roman" w:eastAsia="Times New Roman" w:hAnsi="Times New Roman" w:cs="Times New Roman"/>
+          <w:sz w:val="24"/>
+          <w:szCs w:val="24"/>
+        </w:rPr>
+        <w:t xml:space="preserve">Because I have all the games from Steam, and Steam was and currently is number one game distribution service on PC, I will be able to </w:t>
+      </w:r>
+      <w:r>
+        <w:rPr>
+          <w:rFonts w:ascii="Times New Roman" w:eastAsia="Times New Roman" w:hAnsi="Times New Roman" w:cs="Times New Roman"/>
+          <w:sz w:val="24"/>
+          <w:szCs w:val="24"/>
+        </w:rPr>
+        <w:t>generalize my</w:t>
+      </w:r>
+      <w:r>
+        <w:rPr>
+          <w:rFonts w:ascii="Times New Roman" w:eastAsia="Times New Roman" w:hAnsi="Times New Roman" w:cs="Times New Roman"/>
+          <w:sz w:val="24"/>
+          <w:szCs w:val="24"/>
+        </w:rPr>
+        <w:t xml:space="preserve"> conclusions </w:t>
+      </w:r>
+      <w:r>
+        <w:rPr>
+          <w:rFonts w:ascii="Times New Roman" w:eastAsia="Times New Roman" w:hAnsi="Times New Roman" w:cs="Times New Roman"/>
+          <w:sz w:val="24"/>
+          <w:szCs w:val="24"/>
+        </w:rPr>
+        <w:t>to</w:t>
+      </w:r>
+      <w:r>
+        <w:rPr>
+          <w:rFonts w:ascii="Times New Roman" w:eastAsia="Times New Roman" w:hAnsi="Times New Roman" w:cs="Times New Roman"/>
+          <w:sz w:val="24"/>
+          <w:szCs w:val="24"/>
+        </w:rPr>
+        <w:t xml:space="preserve"> all games that were released for PC</w:t>
+      </w:r>
+      <w:r>
+        <w:rPr>
+          <w:rFonts w:ascii="Times New Roman" w:eastAsia="Times New Roman" w:hAnsi="Times New Roman" w:cs="Times New Roman"/>
+          <w:sz w:val="24"/>
+          <w:szCs w:val="24"/>
+        </w:rPr>
+        <w:t xml:space="preserve"> at that time (2016)</w:t>
+      </w:r>
+      <w:r>
+        <w:rPr>
+          <w:rFonts w:ascii="Times New Roman" w:eastAsia="Times New Roman" w:hAnsi="Times New Roman" w:cs="Times New Roman"/>
+          <w:sz w:val="24"/>
+          <w:szCs w:val="24"/>
+        </w:rPr>
+        <w:t>.</w:t>
+      </w:r>
+    </w:p>
+    <w:p>
+      <w:pPr>
+        <w:pStyle w:val="ListParagraph"/>
+        <w:numPr>
+          <w:ilvl w:val="0"/>
+          <w:numId w:val="8"/>
+        </w:numPr>
+        <w:spacing w:line="240" w:lineRule="auto"/>
+        <w:rPr>
+          <w:rFonts w:ascii="Times New Roman" w:eastAsia="Times New Roman" w:hAnsi="Times New Roman" w:cs="Times New Roman"/>
+          <w:b/>
+          <w:sz w:val="28"/>
+          <w:szCs w:val="24"/>
+        </w:rPr>
+      </w:pPr>
+      <w:r>
+        <w:rPr>
+          <w:rFonts w:ascii="Times New Roman" w:eastAsia="Times New Roman" w:hAnsi="Times New Roman" w:cs="Times New Roman"/>
+          <w:b/>
+          <w:i/>
+          <w:sz w:val="24"/>
+          <w:szCs w:val="24"/>
+        </w:rPr>
+        <w:t>Data Visualization:</w:t>
+      </w:r>
+    </w:p>
+    <w:p>
+      <w:pPr>
+        <w:pStyle w:val="ListParagraph"/>
+        <w:spacing w:line="240" w:lineRule="auto"/>
+        <w:rPr>
+          <w:rFonts w:ascii="Times New Roman" w:eastAsia="Times New Roman" w:hAnsi="Times New Roman" w:cs="Times New Roman"/>
+          <w:sz w:val="24"/>
+          <w:szCs w:val="24"/>
+        </w:rPr>
+      </w:pPr>
+      <w:r>
+        <w:rPr>
+          <w:rFonts w:ascii="Times New Roman" w:eastAsia="Times New Roman" w:hAnsi="Times New Roman" w:cs="Times New Roman"/>
+          <w:sz w:val="24"/>
+          <w:szCs w:val="24"/>
+        </w:rPr>
+        <w:t>All</w:t>
+      </w:r>
+      <w:r>
+        <w:rPr>
+          <w:rFonts w:ascii="Times New Roman" w:eastAsia="Times New Roman" w:hAnsi="Times New Roman" w:cs="Times New Roman"/>
+          <w:sz w:val="24"/>
+          <w:szCs w:val="24"/>
+        </w:rPr>
+        <w:t xml:space="preserve"> the relevant visualizations will be done in R. </w:t>
       </w:r>
     </w:p>
     <w:p>
@@ -1284,15 +1512,7 @@
           <w:sz w:val="24"/>
           <w:szCs w:val="24"/>
         </w:rPr>
-        <w:t>“Steam – What’s your Game?”</w:t>
-      </w:r>
-      <w:r>
-        <w:rPr>
-          <w:rFonts w:ascii="Times New Roman" w:eastAsia="Times New Roman" w:hAnsi="Times New Roman" w:cs="Times New Roman"/>
-          <w:sz w:val="24"/>
-          <w:szCs w:val="24"/>
-        </w:rPr>
-        <w:t>,</w:t>
+        <w:t>“Steam – What’s your Game?”,</w:t>
       </w:r>
       <w:r>
         <w:rPr>
@@ -1338,7 +1558,17 @@
           <w:sz w:val="24"/>
           <w:szCs w:val="24"/>
         </w:rPr>
-        <w:t>“What’s in the Name? Data analysis of 5,820 Steam Games”</w:t>
+        <w:t>“What’s in the Nam</w:t>
+      </w:r>
+      <w:bookmarkStart w:id="0" w:name="_GoBack"/>
+      <w:bookmarkEnd w:id="0"/>
+      <w:r>
+        <w:rPr>
+          <w:rFonts w:ascii="Times New Roman" w:eastAsia="Times New Roman" w:hAnsi="Times New Roman" w:cs="Times New Roman"/>
+          <w:sz w:val="24"/>
+          <w:szCs w:val="24"/>
+        </w:rPr>
+        <w:t>e? Data analysis of 5,820 Steam Games”</w:t>
       </w:r>
       <w:r>
         <w:rPr>
@@ -1364,9 +1594,11 @@
     <w:p>
       <w:pPr>
         <w:rPr>
-          <w:rFonts w:ascii="Times New Roman" w:eastAsia="Times New Roman" w:hAnsi="Times New Roman" w:cs="Times New Roman"/>
-          <w:sz w:val="24"/>
-          <w:szCs w:val="24"/>
+          <w:rStyle w:val="Hyperlink"/>
+          <w:rFonts w:ascii="Times New Roman" w:eastAsia="Times New Roman" w:hAnsi="Times New Roman" w:cs="Times New Roman"/>
+          <w:sz w:val="24"/>
+          <w:szCs w:val="24"/>
+          <w:u w:val="none"/>
         </w:rPr>
       </w:pPr>
       <w:r>
@@ -1413,6 +1645,44 @@
           <w:t>https://galyonk.in/understanding-your-game-through-data-8b09ca93ec11</w:t>
         </w:r>
       </w:hyperlink>
+    </w:p>
+    <w:p>
+      <w:pPr>
+        <w:rPr>
+          <w:rFonts w:ascii="Times New Roman" w:eastAsia="Times New Roman" w:hAnsi="Times New Roman" w:cs="Times New Roman"/>
+          <w:sz w:val="24"/>
+          <w:szCs w:val="24"/>
+        </w:rPr>
+      </w:pPr>
+      <w:r>
+        <w:rPr>
+          <w:rFonts w:ascii="Times New Roman" w:eastAsia="Times New Roman" w:hAnsi="Times New Roman" w:cs="Times New Roman"/>
+          <w:sz w:val="24"/>
+          <w:szCs w:val="24"/>
+        </w:rPr>
+        <w:t xml:space="preserve">[6] Steam data, </w:t>
+      </w:r>
+      <w:hyperlink r:id="rId11" w:history="1">
+        <w:r>
+          <w:rPr>
+            <w:rStyle w:val="Hyperlink"/>
+            <w:rFonts w:ascii="Times New Roman" w:eastAsia="Times New Roman" w:hAnsi="Times New Roman" w:cs="Times New Roman"/>
+            <w:sz w:val="24"/>
+            <w:szCs w:val="24"/>
+            <w:u w:val="none"/>
+          </w:rPr>
+          <w:t>https://github.com/CraigKelly/steam-data</w:t>
+        </w:r>
+      </w:hyperlink>
+    </w:p>
+    <w:p>
+      <w:pPr>
+        <w:rPr>
+          <w:rFonts w:ascii="Times New Roman" w:eastAsia="Times New Roman" w:hAnsi="Times New Roman" w:cs="Times New Roman"/>
+          <w:sz w:val="24"/>
+          <w:szCs w:val="24"/>
+        </w:rPr>
+      </w:pPr>
     </w:p>
     <w:p>
       <w:pPr>
@@ -1873,6 +2143,119 @@
     </w:lvl>
   </w:abstractNum>
   <w:abstractNum w:abstractNumId="4" w15:restartNumberingAfterBreak="0">
+    <w:nsid w:val="29A845C6"/>
+    <w:multiLevelType w:val="hybridMultilevel"/>
+    <w:tmpl w:val="11149EB8"/>
+    <w:lvl w:ilvl="0" w:tplc="04090001">
+      <w:start w:val="1"/>
+      <w:numFmt w:val="bullet"/>
+      <w:lvlText w:val=""/>
+      <w:lvlJc w:val="left"/>
+      <w:pPr>
+        <w:ind w:left="720" w:hanging="360"/>
+      </w:pPr>
+      <w:rPr>
+        <w:rFonts w:ascii="Symbol" w:hAnsi="Symbol" w:hint="default"/>
+      </w:rPr>
+    </w:lvl>
+    <w:lvl w:ilvl="1" w:tplc="04090003" w:tentative="1">
+      <w:start w:val="1"/>
+      <w:numFmt w:val="bullet"/>
+      <w:lvlText w:val="o"/>
+      <w:lvlJc w:val="left"/>
+      <w:pPr>
+        <w:ind w:left="1440" w:hanging="360"/>
+      </w:pPr>
+      <w:rPr>
+        <w:rFonts w:ascii="Courier New" w:hAnsi="Courier New" w:cs="Courier New" w:hint="default"/>
+      </w:rPr>
+    </w:lvl>
+    <w:lvl w:ilvl="2" w:tplc="04090005" w:tentative="1">
+      <w:start w:val="1"/>
+      <w:numFmt w:val="bullet"/>
+      <w:lvlText w:val=""/>
+      <w:lvlJc w:val="left"/>
+      <w:pPr>
+        <w:ind w:left="2160" w:hanging="360"/>
+      </w:pPr>
+      <w:rPr>
+        <w:rFonts w:ascii="Wingdings" w:hAnsi="Wingdings" w:hint="default"/>
+      </w:rPr>
+    </w:lvl>
+    <w:lvl w:ilvl="3" w:tplc="04090001" w:tentative="1">
+      <w:start w:val="1"/>
+      <w:numFmt w:val="bullet"/>
+      <w:lvlText w:val=""/>
+      <w:lvlJc w:val="left"/>
+      <w:pPr>
+        <w:ind w:left="2880" w:hanging="360"/>
+      </w:pPr>
+      <w:rPr>
+        <w:rFonts w:ascii="Symbol" w:hAnsi="Symbol" w:hint="default"/>
+      </w:rPr>
+    </w:lvl>
+    <w:lvl w:ilvl="4" w:tplc="04090003" w:tentative="1">
+      <w:start w:val="1"/>
+      <w:numFmt w:val="bullet"/>
+      <w:lvlText w:val="o"/>
+      <w:lvlJc w:val="left"/>
+      <w:pPr>
+        <w:ind w:left="3600" w:hanging="360"/>
+      </w:pPr>
+      <w:rPr>
+        <w:rFonts w:ascii="Courier New" w:hAnsi="Courier New" w:cs="Courier New" w:hint="default"/>
+      </w:rPr>
+    </w:lvl>
+    <w:lvl w:ilvl="5" w:tplc="04090005" w:tentative="1">
+      <w:start w:val="1"/>
+      <w:numFmt w:val="bullet"/>
+      <w:lvlText w:val=""/>
+      <w:lvlJc w:val="left"/>
+      <w:pPr>
+        <w:ind w:left="4320" w:hanging="360"/>
+      </w:pPr>
+      <w:rPr>
+        <w:rFonts w:ascii="Wingdings" w:hAnsi="Wingdings" w:hint="default"/>
+      </w:rPr>
+    </w:lvl>
+    <w:lvl w:ilvl="6" w:tplc="04090001" w:tentative="1">
+      <w:start w:val="1"/>
+      <w:numFmt w:val="bullet"/>
+      <w:lvlText w:val=""/>
+      <w:lvlJc w:val="left"/>
+      <w:pPr>
+        <w:ind w:left="5040" w:hanging="360"/>
+      </w:pPr>
+      <w:rPr>
+        <w:rFonts w:ascii="Symbol" w:hAnsi="Symbol" w:hint="default"/>
+      </w:rPr>
+    </w:lvl>
+    <w:lvl w:ilvl="7" w:tplc="04090003" w:tentative="1">
+      <w:start w:val="1"/>
+      <w:numFmt w:val="bullet"/>
+      <w:lvlText w:val="o"/>
+      <w:lvlJc w:val="left"/>
+      <w:pPr>
+        <w:ind w:left="5760" w:hanging="360"/>
+      </w:pPr>
+      <w:rPr>
+        <w:rFonts w:ascii="Courier New" w:hAnsi="Courier New" w:cs="Courier New" w:hint="default"/>
+      </w:rPr>
+    </w:lvl>
+    <w:lvl w:ilvl="8" w:tplc="04090005" w:tentative="1">
+      <w:start w:val="1"/>
+      <w:numFmt w:val="bullet"/>
+      <w:lvlText w:val=""/>
+      <w:lvlJc w:val="left"/>
+      <w:pPr>
+        <w:ind w:left="6480" w:hanging="360"/>
+      </w:pPr>
+      <w:rPr>
+        <w:rFonts w:ascii="Wingdings" w:hAnsi="Wingdings" w:hint="default"/>
+      </w:rPr>
+    </w:lvl>
+  </w:abstractNum>
+  <w:abstractNum w:abstractNumId="5" w15:restartNumberingAfterBreak="0">
     <w:nsid w:val="505A4779"/>
     <w:multiLevelType w:val="hybridMultilevel"/>
     <w:tmpl w:val="707A6A8E"/>
@@ -1985,7 +2368,7 @@
       </w:rPr>
     </w:lvl>
   </w:abstractNum>
-  <w:abstractNum w:abstractNumId="5" w15:restartNumberingAfterBreak="0">
+  <w:abstractNum w:abstractNumId="6" w15:restartNumberingAfterBreak="0">
     <w:nsid w:val="681254AC"/>
     <w:multiLevelType w:val="hybridMultilevel"/>
     <w:tmpl w:val="A52C0E44"/>
@@ -2098,7 +2481,7 @@
       </w:rPr>
     </w:lvl>
   </w:abstractNum>
-  <w:abstractNum w:abstractNumId="6" w15:restartNumberingAfterBreak="0">
+  <w:abstractNum w:abstractNumId="7" w15:restartNumberingAfterBreak="0">
     <w:nsid w:val="77C75963"/>
     <w:multiLevelType w:val="hybridMultilevel"/>
     <w:tmpl w:val="D926008E"/>
@@ -2215,22 +2598,25 @@
     <w:abstractNumId w:val="0"/>
   </w:num>
   <w:num w:numId="2">
-    <w:abstractNumId w:val="6"/>
+    <w:abstractNumId w:val="7"/>
   </w:num>
   <w:num w:numId="3">
     <w:abstractNumId w:val="1"/>
   </w:num>
   <w:num w:numId="4">
-    <w:abstractNumId w:val="4"/>
+    <w:abstractNumId w:val="5"/>
   </w:num>
   <w:num w:numId="5">
     <w:abstractNumId w:val="3"/>
   </w:num>
   <w:num w:numId="6">
-    <w:abstractNumId w:val="5"/>
+    <w:abstractNumId w:val="6"/>
   </w:num>
   <w:num w:numId="7">
     <w:abstractNumId w:val="2"/>
+  </w:num>
+  <w:num w:numId="8">
+    <w:abstractNumId w:val="4"/>
   </w:num>
 </w:numbering>
 </file>
@@ -2636,6 +3022,7 @@
   <w:style w:type="character" w:default="1" w:styleId="DefaultParagraphFont">
     <w:name w:val="Default Paragraph Font"/>
     <w:uiPriority w:val="1"/>
+    <w:semiHidden/>
     <w:unhideWhenUsed/>
   </w:style>
   <w:style w:type="table" w:default="1" w:styleId="TableNormal">

</xml_diff>

<commit_message>
steam and steam spy info
</commit_message>
<xml_diff>
--- a/Main documents/Background and Methodologies.docx
+++ b/Main documents/Background and Methodologies.docx
@@ -754,19 +754,6 @@
     <w:p>
       <w:pPr>
         <w:pStyle w:val="ListParagraph"/>
-        <w:shd w:val="clear" w:color="auto" w:fill="FFFFFF"/>
-        <w:spacing w:before="100" w:beforeAutospacing="1" w:after="100" w:afterAutospacing="1" w:line="240" w:lineRule="auto"/>
-        <w:ind w:left="2535"/>
-        <w:rPr>
-          <w:rFonts w:ascii="Times New Roman" w:eastAsia="Times New Roman" w:hAnsi="Times New Roman" w:cs="Times New Roman"/>
-          <w:sz w:val="24"/>
-          <w:szCs w:val="24"/>
-        </w:rPr>
-      </w:pPr>
-    </w:p>
-    <w:p>
-      <w:pPr>
-        <w:pStyle w:val="ListParagraph"/>
         <w:numPr>
           <w:ilvl w:val="0"/>
           <w:numId w:val="3"/>
@@ -775,21 +762,12 @@
         <w:spacing w:before="100" w:beforeAutospacing="1" w:after="100" w:afterAutospacing="1" w:line="240" w:lineRule="auto"/>
         <w:rPr>
           <w:rFonts w:ascii="Times New Roman" w:eastAsia="Times New Roman" w:hAnsi="Times New Roman" w:cs="Times New Roman"/>
-          <w:i/>
-          <w:sz w:val="24"/>
-          <w:szCs w:val="24"/>
-        </w:rPr>
-      </w:pPr>
-      <w:r>
-        <w:rPr>
-          <w:rFonts w:ascii="Times New Roman" w:eastAsia="Times New Roman" w:hAnsi="Times New Roman" w:cs="Times New Roman"/>
           <w:b/>
           <w:i/>
           <w:sz w:val="24"/>
           <w:szCs w:val="24"/>
         </w:rPr>
-        <w:t>Finding associations</w:t>
-      </w:r>
+      </w:pPr>
       <w:r>
         <w:rPr>
           <w:rFonts w:ascii="Times New Roman" w:eastAsia="Times New Roman" w:hAnsi="Times New Roman" w:cs="Times New Roman"/>
@@ -798,7 +776,510 @@
           <w:sz w:val="24"/>
           <w:szCs w:val="24"/>
         </w:rPr>
+        <w:t>Steam and Steam Spy</w:t>
+      </w:r>
+    </w:p>
+    <w:p>
+      <w:pPr>
+        <w:pStyle w:val="ListParagraph"/>
+        <w:shd w:val="clear" w:color="auto" w:fill="FFFFFF"/>
+        <w:spacing w:before="100" w:beforeAutospacing="1" w:after="100" w:afterAutospacing="1" w:line="240" w:lineRule="auto"/>
+        <w:ind w:left="1815"/>
+        <w:rPr>
+          <w:rFonts w:ascii="Times New Roman" w:eastAsia="Times New Roman" w:hAnsi="Times New Roman" w:cs="Times New Roman"/>
+          <w:sz w:val="24"/>
+          <w:szCs w:val="24"/>
+        </w:rPr>
+      </w:pPr>
+      <w:r>
+        <w:rPr>
+          <w:rFonts w:ascii="Times New Roman" w:eastAsia="Times New Roman" w:hAnsi="Times New Roman" w:cs="Times New Roman"/>
+          <w:sz w:val="24"/>
+          <w:szCs w:val="24"/>
+        </w:rPr>
+        <w:t xml:space="preserve">            Steam is a digital distribution platform developed by Valve</w:t>
+      </w:r>
+    </w:p>
+    <w:p>
+      <w:pPr>
+        <w:pStyle w:val="ListParagraph"/>
+        <w:shd w:val="clear" w:color="auto" w:fill="FFFFFF"/>
+        <w:spacing w:before="100" w:beforeAutospacing="1" w:after="100" w:afterAutospacing="1" w:line="240" w:lineRule="auto"/>
+        <w:ind w:left="1815"/>
+        <w:rPr>
+          <w:rFonts w:ascii="Times New Roman" w:eastAsia="Times New Roman" w:hAnsi="Times New Roman" w:cs="Times New Roman"/>
+          <w:sz w:val="24"/>
+          <w:szCs w:val="24"/>
+        </w:rPr>
+      </w:pPr>
+      <w:r>
+        <w:rPr>
+          <w:rFonts w:ascii="Times New Roman" w:eastAsia="Times New Roman" w:hAnsi="Times New Roman" w:cs="Times New Roman"/>
+          <w:sz w:val="24"/>
+          <w:szCs w:val="24"/>
+        </w:rPr>
+        <w:tab/>
+        <w:t xml:space="preserve">      Corporation for purchasing and playing video games [7]. The Steam</w:t>
+      </w:r>
+    </w:p>
+    <w:p>
+      <w:pPr>
+        <w:pStyle w:val="ListParagraph"/>
+        <w:shd w:val="clear" w:color="auto" w:fill="FFFFFF"/>
+        <w:spacing w:before="100" w:beforeAutospacing="1" w:after="100" w:afterAutospacing="1" w:line="240" w:lineRule="auto"/>
+        <w:ind w:left="1815"/>
+        <w:rPr>
+          <w:rFonts w:ascii="Times New Roman" w:eastAsia="Times New Roman" w:hAnsi="Times New Roman" w:cs="Times New Roman"/>
+          <w:sz w:val="24"/>
+          <w:szCs w:val="24"/>
+        </w:rPr>
+      </w:pPr>
+      <w:r>
+        <w:rPr>
+          <w:rFonts w:ascii="Times New Roman" w:eastAsia="Times New Roman" w:hAnsi="Times New Roman" w:cs="Times New Roman"/>
+          <w:sz w:val="24"/>
+          <w:szCs w:val="24"/>
+        </w:rPr>
+        <w:tab/>
+        <w:t xml:space="preserve">      platform is the largest digital distribution platform for PC gaming, </w:t>
+      </w:r>
+    </w:p>
+    <w:p>
+      <w:pPr>
+        <w:pStyle w:val="ListParagraph"/>
+        <w:shd w:val="clear" w:color="auto" w:fill="FFFFFF"/>
+        <w:spacing w:before="100" w:beforeAutospacing="1" w:after="100" w:afterAutospacing="1" w:line="240" w:lineRule="auto"/>
+        <w:ind w:left="1815"/>
+        <w:rPr>
+          <w:rFonts w:ascii="Times New Roman" w:eastAsia="Times New Roman" w:hAnsi="Times New Roman" w:cs="Times New Roman"/>
+          <w:sz w:val="24"/>
+          <w:szCs w:val="24"/>
+        </w:rPr>
+      </w:pPr>
+      <w:r>
+        <w:rPr>
+          <w:rFonts w:ascii="Times New Roman" w:eastAsia="Times New Roman" w:hAnsi="Times New Roman" w:cs="Times New Roman"/>
+          <w:sz w:val="24"/>
+          <w:szCs w:val="24"/>
+        </w:rPr>
+        <w:tab/>
+        <w:t xml:space="preserve">      estimated in 2013 to have 75% of the market space [8].</w:t>
+      </w:r>
+      <w:r>
+        <w:rPr>
+          <w:rFonts w:ascii="Times New Roman" w:eastAsia="Times New Roman" w:hAnsi="Times New Roman" w:cs="Times New Roman"/>
+          <w:sz w:val="24"/>
+          <w:szCs w:val="24"/>
+        </w:rPr>
+        <w:t xml:space="preserve"> By 2017, users </w:t>
+      </w:r>
+    </w:p>
+    <w:p>
+      <w:pPr>
+        <w:pStyle w:val="ListParagraph"/>
+        <w:shd w:val="clear" w:color="auto" w:fill="FFFFFF"/>
+        <w:spacing w:before="100" w:beforeAutospacing="1" w:after="100" w:afterAutospacing="1" w:line="240" w:lineRule="auto"/>
+        <w:ind w:left="1815"/>
+        <w:rPr>
+          <w:rFonts w:ascii="Times New Roman" w:eastAsia="Times New Roman" w:hAnsi="Times New Roman" w:cs="Times New Roman"/>
+          <w:sz w:val="24"/>
+          <w:szCs w:val="24"/>
+        </w:rPr>
+      </w:pPr>
+      <w:r>
+        <w:rPr>
+          <w:rFonts w:ascii="Times New Roman" w:eastAsia="Times New Roman" w:hAnsi="Times New Roman" w:cs="Times New Roman"/>
+          <w:sz w:val="24"/>
+          <w:szCs w:val="24"/>
+        </w:rPr>
+        <w:tab/>
+        <w:t xml:space="preserve">      purchasing games through Steam totaled roughly $4.3 billion, </w:t>
+      </w:r>
+    </w:p>
+    <w:p>
+      <w:pPr>
+        <w:pStyle w:val="ListParagraph"/>
+        <w:shd w:val="clear" w:color="auto" w:fill="FFFFFF"/>
+        <w:spacing w:before="100" w:beforeAutospacing="1" w:after="100" w:afterAutospacing="1" w:line="240" w:lineRule="auto"/>
+        <w:ind w:left="1815"/>
+        <w:rPr>
+          <w:rFonts w:ascii="Times New Roman" w:eastAsia="Times New Roman" w:hAnsi="Times New Roman" w:cs="Times New Roman"/>
+          <w:sz w:val="24"/>
+          <w:szCs w:val="24"/>
+        </w:rPr>
+      </w:pPr>
+      <w:r>
+        <w:rPr>
+          <w:rFonts w:ascii="Times New Roman" w:eastAsia="Times New Roman" w:hAnsi="Times New Roman" w:cs="Times New Roman"/>
+          <w:sz w:val="24"/>
+          <w:szCs w:val="24"/>
+        </w:rPr>
+        <w:t xml:space="preserve">            representing at least 18% of global PC games sales [9].</w:t>
+      </w:r>
+      <w:r>
+        <w:rPr>
+          <w:rFonts w:ascii="Times New Roman" w:eastAsia="Times New Roman" w:hAnsi="Times New Roman" w:cs="Times New Roman"/>
+          <w:sz w:val="24"/>
+          <w:szCs w:val="24"/>
+        </w:rPr>
+        <w:t xml:space="preserve"> In terms of</w:t>
+      </w:r>
+    </w:p>
+    <w:p>
+      <w:pPr>
+        <w:pStyle w:val="ListParagraph"/>
+        <w:shd w:val="clear" w:color="auto" w:fill="FFFFFF"/>
+        <w:spacing w:before="100" w:beforeAutospacing="1" w:after="100" w:afterAutospacing="1" w:line="240" w:lineRule="auto"/>
+        <w:ind w:left="1815"/>
+        <w:rPr>
+          <w:rFonts w:ascii="Times New Roman" w:eastAsia="Times New Roman" w:hAnsi="Times New Roman" w:cs="Times New Roman"/>
+          <w:sz w:val="24"/>
+          <w:szCs w:val="24"/>
+        </w:rPr>
+      </w:pPr>
+      <w:r>
+        <w:rPr>
+          <w:rFonts w:ascii="Times New Roman" w:eastAsia="Times New Roman" w:hAnsi="Times New Roman" w:cs="Times New Roman"/>
+          <w:sz w:val="24"/>
+          <w:szCs w:val="24"/>
+        </w:rPr>
+        <w:t xml:space="preserve">            number of games, in </w:t>
+      </w:r>
+      <w:r>
+        <w:rPr>
+          <w:rFonts w:ascii="Times New Roman" w:eastAsia="Times New Roman" w:hAnsi="Times New Roman" w:cs="Times New Roman"/>
+          <w:sz w:val="24"/>
+          <w:szCs w:val="24"/>
+        </w:rPr>
+        <w:t>March 2017, Steam had about 80-90% of all</w:t>
+      </w:r>
+    </w:p>
+    <w:p>
+      <w:pPr>
+        <w:pStyle w:val="ListParagraph"/>
+        <w:shd w:val="clear" w:color="auto" w:fill="FFFFFF"/>
+        <w:spacing w:before="100" w:beforeAutospacing="1" w:after="100" w:afterAutospacing="1" w:line="240" w:lineRule="auto"/>
+        <w:ind w:left="1815"/>
+        <w:rPr>
+          <w:rFonts w:ascii="Times New Roman" w:eastAsia="Times New Roman" w:hAnsi="Times New Roman" w:cs="Times New Roman"/>
+          <w:sz w:val="24"/>
+          <w:szCs w:val="24"/>
+        </w:rPr>
+      </w:pPr>
+      <w:r>
+        <w:rPr>
+          <w:rFonts w:ascii="Times New Roman" w:eastAsia="Times New Roman" w:hAnsi="Times New Roman" w:cs="Times New Roman"/>
+          <w:sz w:val="24"/>
+          <w:szCs w:val="24"/>
+        </w:rPr>
+        <w:tab/>
+        <w:t xml:space="preserve">      games on PC platform (based on number of games in leading</w:t>
+      </w:r>
+    </w:p>
+    <w:p>
+      <w:pPr>
+        <w:pStyle w:val="ListParagraph"/>
+        <w:shd w:val="clear" w:color="auto" w:fill="FFFFFF"/>
+        <w:spacing w:before="100" w:beforeAutospacing="1" w:after="100" w:afterAutospacing="1" w:line="240" w:lineRule="auto"/>
+        <w:ind w:left="1815"/>
+        <w:rPr>
+          <w:rFonts w:ascii="Times New Roman" w:eastAsia="Times New Roman" w:hAnsi="Times New Roman" w:cs="Times New Roman"/>
+          <w:sz w:val="24"/>
+          <w:szCs w:val="24"/>
+        </w:rPr>
+      </w:pPr>
+      <w:r>
+        <w:rPr>
+          <w:rFonts w:ascii="Times New Roman" w:eastAsia="Times New Roman" w:hAnsi="Times New Roman" w:cs="Times New Roman"/>
+          <w:sz w:val="24"/>
+          <w:szCs w:val="24"/>
+        </w:rPr>
+        <w:t xml:space="preserve">            distribution services on the time: around 14K games out of 16K </w:t>
+      </w:r>
+    </w:p>
+    <w:p>
+      <w:pPr>
+        <w:pStyle w:val="ListParagraph"/>
+        <w:shd w:val="clear" w:color="auto" w:fill="FFFFFF"/>
+        <w:spacing w:before="100" w:beforeAutospacing="1" w:after="100" w:afterAutospacing="1" w:line="240" w:lineRule="auto"/>
+        <w:ind w:left="1815"/>
+        <w:rPr>
+          <w:rFonts w:ascii="Times New Roman" w:eastAsia="Times New Roman" w:hAnsi="Times New Roman" w:cs="Times New Roman"/>
+          <w:sz w:val="24"/>
+          <w:szCs w:val="24"/>
+        </w:rPr>
+      </w:pPr>
+      <w:r>
+        <w:rPr>
+          <w:rFonts w:ascii="Times New Roman" w:eastAsia="Times New Roman" w:hAnsi="Times New Roman" w:cs="Times New Roman"/>
+          <w:sz w:val="24"/>
+          <w:szCs w:val="24"/>
+        </w:rPr>
+        <w:t xml:space="preserve">            games on the platform) [10].</w:t>
+      </w:r>
+    </w:p>
+    <w:p>
+      <w:pPr>
+        <w:pStyle w:val="ListParagraph"/>
+        <w:shd w:val="clear" w:color="auto" w:fill="FFFFFF"/>
+        <w:spacing w:before="100" w:beforeAutospacing="1" w:after="100" w:afterAutospacing="1" w:line="240" w:lineRule="auto"/>
+        <w:ind w:left="1815"/>
+        <w:rPr>
+          <w:rFonts w:ascii="Times New Roman" w:eastAsia="Times New Roman" w:hAnsi="Times New Roman" w:cs="Times New Roman"/>
+          <w:sz w:val="24"/>
+          <w:szCs w:val="24"/>
+        </w:rPr>
+      </w:pPr>
+      <w:r>
+        <w:rPr>
+          <w:rFonts w:ascii="Times New Roman" w:eastAsia="Times New Roman" w:hAnsi="Times New Roman" w:cs="Times New Roman"/>
+          <w:sz w:val="24"/>
+          <w:szCs w:val="24"/>
+        </w:rPr>
+        <w:t xml:space="preserve">            </w:t>
+      </w:r>
+      <w:r>
+        <w:rPr>
+          <w:rFonts w:ascii="Times New Roman" w:eastAsia="Times New Roman" w:hAnsi="Times New Roman" w:cs="Times New Roman"/>
+          <w:sz w:val="24"/>
+          <w:szCs w:val="24"/>
+        </w:rPr>
+        <w:t xml:space="preserve">Steam Spy is a website that uses an application programming interface </w:t>
+      </w:r>
+    </w:p>
+    <w:p>
+      <w:pPr>
+        <w:pStyle w:val="ListParagraph"/>
+        <w:shd w:val="clear" w:color="auto" w:fill="FFFFFF"/>
+        <w:spacing w:before="100" w:beforeAutospacing="1" w:after="100" w:afterAutospacing="1" w:line="240" w:lineRule="auto"/>
+        <w:ind w:left="1815"/>
+        <w:rPr>
+          <w:rFonts w:ascii="Times New Roman" w:eastAsia="Times New Roman" w:hAnsi="Times New Roman" w:cs="Times New Roman"/>
+          <w:sz w:val="24"/>
+          <w:szCs w:val="24"/>
+        </w:rPr>
+      </w:pPr>
+      <w:r>
+        <w:rPr>
+          <w:rFonts w:ascii="Times New Roman" w:eastAsia="Times New Roman" w:hAnsi="Times New Roman" w:cs="Times New Roman"/>
+          <w:sz w:val="24"/>
+          <w:szCs w:val="24"/>
+        </w:rPr>
+        <w:t xml:space="preserve">            (API) to the Steam to estimate the number of sales of software titles</w:t>
+      </w:r>
+    </w:p>
+    <w:p>
+      <w:pPr>
+        <w:pStyle w:val="ListParagraph"/>
+        <w:shd w:val="clear" w:color="auto" w:fill="FFFFFF"/>
+        <w:spacing w:before="100" w:beforeAutospacing="1" w:after="100" w:afterAutospacing="1" w:line="240" w:lineRule="auto"/>
+        <w:ind w:left="1815"/>
+        <w:rPr>
+          <w:rFonts w:ascii="Times New Roman" w:eastAsia="Times New Roman" w:hAnsi="Times New Roman" w:cs="Times New Roman"/>
+          <w:sz w:val="24"/>
+          <w:szCs w:val="24"/>
+        </w:rPr>
+      </w:pPr>
+      <w:r>
+        <w:rPr>
+          <w:rFonts w:ascii="Times New Roman" w:eastAsia="Times New Roman" w:hAnsi="Times New Roman" w:cs="Times New Roman"/>
+          <w:sz w:val="24"/>
+          <w:szCs w:val="24"/>
+        </w:rPr>
+        <w:t xml:space="preserve">            offered by the service. Estimates are made based on the API polling</w:t>
+      </w:r>
+    </w:p>
+    <w:p>
+      <w:pPr>
+        <w:pStyle w:val="ListParagraph"/>
+        <w:shd w:val="clear" w:color="auto" w:fill="FFFFFF"/>
+        <w:spacing w:before="100" w:beforeAutospacing="1" w:after="100" w:afterAutospacing="1" w:line="240" w:lineRule="auto"/>
+        <w:ind w:left="1815"/>
+        <w:rPr>
+          <w:rFonts w:ascii="Times New Roman" w:eastAsia="Times New Roman" w:hAnsi="Times New Roman" w:cs="Times New Roman"/>
+          <w:sz w:val="24"/>
+          <w:szCs w:val="24"/>
+        </w:rPr>
+      </w:pPr>
+      <w:r>
+        <w:rPr>
+          <w:rFonts w:ascii="Times New Roman" w:eastAsia="Times New Roman" w:hAnsi="Times New Roman" w:cs="Times New Roman"/>
+          <w:sz w:val="24"/>
+          <w:szCs w:val="24"/>
+        </w:rPr>
+        <w:t xml:space="preserve">            using profiles from Steam to determine what software titles (primarily</w:t>
+      </w:r>
+    </w:p>
+    <w:p>
+      <w:pPr>
+        <w:pStyle w:val="ListParagraph"/>
+        <w:shd w:val="clear" w:color="auto" w:fill="FFFFFF"/>
+        <w:spacing w:before="100" w:beforeAutospacing="1" w:after="100" w:afterAutospacing="1" w:line="240" w:lineRule="auto"/>
+        <w:ind w:left="1815"/>
+        <w:rPr>
+          <w:rFonts w:ascii="Times New Roman" w:eastAsia="Times New Roman" w:hAnsi="Times New Roman" w:cs="Times New Roman"/>
+          <w:sz w:val="24"/>
+          <w:szCs w:val="24"/>
+        </w:rPr>
+      </w:pPr>
+      <w:r>
+        <w:rPr>
+          <w:rFonts w:ascii="Times New Roman" w:eastAsia="Times New Roman" w:hAnsi="Times New Roman" w:cs="Times New Roman"/>
+          <w:sz w:val="24"/>
+          <w:szCs w:val="24"/>
+        </w:rPr>
+        <w:t xml:space="preserve">            video games) they own and using statistics to estimate overall sales. </w:t>
+      </w:r>
+    </w:p>
+    <w:p>
+      <w:pPr>
+        <w:pStyle w:val="ListParagraph"/>
+        <w:shd w:val="clear" w:color="auto" w:fill="FFFFFF"/>
+        <w:spacing w:before="100" w:beforeAutospacing="1" w:after="100" w:afterAutospacing="1" w:line="240" w:lineRule="auto"/>
+        <w:ind w:left="1815"/>
+        <w:rPr>
+          <w:rFonts w:ascii="Times New Roman" w:eastAsia="Times New Roman" w:hAnsi="Times New Roman" w:cs="Times New Roman"/>
+          <w:sz w:val="24"/>
+          <w:szCs w:val="24"/>
+        </w:rPr>
+      </w:pPr>
+      <w:r>
+        <w:rPr>
+          <w:rFonts w:ascii="Times New Roman" w:eastAsia="Times New Roman" w:hAnsi="Times New Roman" w:cs="Times New Roman"/>
+          <w:sz w:val="24"/>
+          <w:szCs w:val="24"/>
+        </w:rPr>
+        <w:t xml:space="preserve">            Estimates for number of owners and players for specific titles (games)</w:t>
+      </w:r>
+    </w:p>
+    <w:p>
+      <w:pPr>
+        <w:pStyle w:val="ListParagraph"/>
+        <w:shd w:val="clear" w:color="auto" w:fill="FFFFFF"/>
+        <w:spacing w:before="100" w:beforeAutospacing="1" w:after="100" w:afterAutospacing="1" w:line="240" w:lineRule="auto"/>
+        <w:ind w:left="1815"/>
+        <w:rPr>
+          <w:rFonts w:ascii="Times New Roman" w:eastAsia="Times New Roman" w:hAnsi="Times New Roman" w:cs="Times New Roman"/>
+          <w:sz w:val="24"/>
+          <w:szCs w:val="24"/>
+        </w:rPr>
+      </w:pPr>
+      <w:r>
+        <w:rPr>
+          <w:rFonts w:ascii="Times New Roman" w:eastAsia="Times New Roman" w:hAnsi="Times New Roman" w:cs="Times New Roman"/>
+          <w:sz w:val="24"/>
+          <w:szCs w:val="24"/>
+        </w:rPr>
+        <w:t xml:space="preserve">            were taken from this resource and added to the dataset that I’ll be</w:t>
+      </w:r>
+    </w:p>
+    <w:p>
+      <w:pPr>
+        <w:pStyle w:val="ListParagraph"/>
+        <w:shd w:val="clear" w:color="auto" w:fill="FFFFFF"/>
+        <w:spacing w:before="100" w:beforeAutospacing="1" w:after="100" w:afterAutospacing="1" w:line="240" w:lineRule="auto"/>
+        <w:ind w:left="1815"/>
+        <w:rPr>
+          <w:rFonts w:ascii="Times New Roman" w:eastAsia="Times New Roman" w:hAnsi="Times New Roman" w:cs="Times New Roman"/>
+          <w:sz w:val="24"/>
+          <w:szCs w:val="24"/>
+        </w:rPr>
+      </w:pPr>
+      <w:r>
+        <w:rPr>
+          <w:rFonts w:ascii="Times New Roman" w:eastAsia="Times New Roman" w:hAnsi="Times New Roman" w:cs="Times New Roman"/>
+          <w:sz w:val="24"/>
+          <w:szCs w:val="24"/>
+        </w:rPr>
+        <w:t xml:space="preserve">            using.</w:t>
+      </w:r>
+      <w:bookmarkStart w:id="0" w:name="_GoBack"/>
+      <w:bookmarkEnd w:id="0"/>
+    </w:p>
+    <w:p>
+      <w:pPr>
+        <w:pStyle w:val="ListParagraph"/>
+        <w:numPr>
+          <w:ilvl w:val="0"/>
+          <w:numId w:val="3"/>
+        </w:numPr>
+        <w:shd w:val="clear" w:color="auto" w:fill="FFFFFF"/>
+        <w:spacing w:before="100" w:beforeAutospacing="1" w:after="100" w:afterAutospacing="1" w:line="240" w:lineRule="auto"/>
+        <w:rPr>
+          <w:rFonts w:ascii="Times New Roman" w:eastAsia="Times New Roman" w:hAnsi="Times New Roman" w:cs="Times New Roman"/>
+          <w:sz w:val="24"/>
+          <w:szCs w:val="24"/>
+        </w:rPr>
+      </w:pPr>
+      <w:r>
+        <w:rPr>
+          <w:rFonts w:ascii="Times New Roman" w:eastAsia="Times New Roman" w:hAnsi="Times New Roman" w:cs="Times New Roman"/>
+          <w:b/>
+          <w:i/>
+          <w:sz w:val="24"/>
+          <w:szCs w:val="24"/>
+        </w:rPr>
+        <w:t>Work of the original authors for the dataset I’ll be using</w:t>
+      </w:r>
+    </w:p>
+    <w:p>
+      <w:pPr>
+        <w:pStyle w:val="ListParagraph"/>
+        <w:shd w:val="clear" w:color="auto" w:fill="FFFFFF"/>
+        <w:spacing w:before="100" w:beforeAutospacing="1" w:after="100" w:afterAutospacing="1" w:line="240" w:lineRule="auto"/>
+        <w:ind w:left="1815"/>
+        <w:rPr>
+          <w:rFonts w:ascii="Times New Roman" w:eastAsia="Times New Roman" w:hAnsi="Times New Roman" w:cs="Times New Roman"/>
+          <w:sz w:val="24"/>
+          <w:szCs w:val="24"/>
+        </w:rPr>
+      </w:pPr>
+    </w:p>
+    <w:p>
+      <w:pPr>
+        <w:pStyle w:val="ListParagraph"/>
+        <w:numPr>
+          <w:ilvl w:val="0"/>
+          <w:numId w:val="3"/>
+        </w:numPr>
+        <w:shd w:val="clear" w:color="auto" w:fill="FFFFFF"/>
+        <w:spacing w:before="100" w:beforeAutospacing="1" w:after="100" w:afterAutospacing="1" w:line="240" w:lineRule="auto"/>
+        <w:rPr>
+          <w:rFonts w:ascii="Times New Roman" w:eastAsia="Times New Roman" w:hAnsi="Times New Roman" w:cs="Times New Roman"/>
+          <w:i/>
+          <w:sz w:val="24"/>
+          <w:szCs w:val="24"/>
+        </w:rPr>
+      </w:pPr>
+      <w:r>
+        <w:rPr>
+          <w:rFonts w:ascii="Times New Roman" w:eastAsia="Times New Roman" w:hAnsi="Times New Roman" w:cs="Times New Roman"/>
+          <w:b/>
+          <w:i/>
+          <w:sz w:val="24"/>
+          <w:szCs w:val="24"/>
+        </w:rPr>
+        <w:t>Finding associations</w:t>
+      </w:r>
+      <w:r>
+        <w:rPr>
+          <w:rFonts w:ascii="Times New Roman" w:eastAsia="Times New Roman" w:hAnsi="Times New Roman" w:cs="Times New Roman"/>
+          <w:b/>
+          <w:i/>
+          <w:sz w:val="24"/>
+          <w:szCs w:val="24"/>
+        </w:rPr>
         <w:t>/correlations</w:t>
+      </w:r>
+      <w:r>
+        <w:rPr>
+          <w:rFonts w:ascii="Times New Roman" w:eastAsia="Times New Roman" w:hAnsi="Times New Roman" w:cs="Times New Roman"/>
+          <w:b/>
+          <w:i/>
+          <w:sz w:val="24"/>
+          <w:szCs w:val="24"/>
+        </w:rPr>
+        <w:t xml:space="preserve"> in game data</w:t>
       </w:r>
     </w:p>
     <w:p>
@@ -898,6 +1379,7 @@
           <w:sz w:val="28"/>
           <w:szCs w:val="28"/>
         </w:rPr>
+        <w:lastRenderedPageBreak/>
         <w:t xml:space="preserve">3. </w:t>
       </w:r>
       <w:r>
@@ -1203,8 +1685,6 @@
         </w:rPr>
         <w:t xml:space="preserve">. </w:t>
       </w:r>
-      <w:bookmarkStart w:id="0" w:name="_GoBack"/>
-      <w:bookmarkEnd w:id="0"/>
     </w:p>
     <w:p>
       <w:pPr>
@@ -1658,9 +2138,11 @@
     <w:p>
       <w:pPr>
         <w:rPr>
-          <w:rFonts w:ascii="Times New Roman" w:eastAsia="Times New Roman" w:hAnsi="Times New Roman" w:cs="Times New Roman"/>
-          <w:sz w:val="24"/>
-          <w:szCs w:val="24"/>
+          <w:rStyle w:val="Hyperlink"/>
+          <w:rFonts w:ascii="Times New Roman" w:eastAsia="Times New Roman" w:hAnsi="Times New Roman" w:cs="Times New Roman"/>
+          <w:sz w:val="24"/>
+          <w:szCs w:val="24"/>
+          <w:u w:val="none"/>
         </w:rPr>
       </w:pPr>
       <w:r>
@@ -1683,6 +2165,119 @@
           <w:t>https://github.com/CraigKelly/steam-data</w:t>
         </w:r>
       </w:hyperlink>
+    </w:p>
+    <w:p>
+      <w:pPr>
+        <w:rPr>
+          <w:rFonts w:ascii="Times New Roman" w:eastAsia="Times New Roman" w:hAnsi="Times New Roman" w:cs="Times New Roman"/>
+          <w:sz w:val="24"/>
+          <w:szCs w:val="24"/>
+        </w:rPr>
+      </w:pPr>
+      <w:r>
+        <w:rPr>
+          <w:rFonts w:ascii="Times New Roman" w:eastAsia="Times New Roman" w:hAnsi="Times New Roman" w:cs="Times New Roman"/>
+          <w:sz w:val="24"/>
+          <w:szCs w:val="24"/>
+        </w:rPr>
+        <w:t xml:space="preserve">[7] Steam (software), </w:t>
+      </w:r>
+      <w:hyperlink r:id="rId12" w:history="1">
+        <w:r>
+          <w:rPr>
+            <w:rStyle w:val="Hyperlink"/>
+            <w:rFonts w:ascii="Times New Roman" w:eastAsia="Times New Roman" w:hAnsi="Times New Roman" w:cs="Times New Roman"/>
+            <w:sz w:val="24"/>
+            <w:szCs w:val="24"/>
+            <w:u w:val="none"/>
+          </w:rPr>
+          <w:t>https://en.wikipedia.org/wiki/Steam_(software)</w:t>
+        </w:r>
+      </w:hyperlink>
+    </w:p>
+    <w:p>
+      <w:pPr>
+        <w:rPr>
+          <w:rFonts w:ascii="Times New Roman" w:eastAsia="Times New Roman" w:hAnsi="Times New Roman" w:cs="Times New Roman"/>
+          <w:sz w:val="24"/>
+          <w:szCs w:val="24"/>
+        </w:rPr>
+      </w:pPr>
+      <w:r>
+        <w:rPr>
+          <w:rFonts w:ascii="Times New Roman" w:eastAsia="Times New Roman" w:hAnsi="Times New Roman" w:cs="Times New Roman"/>
+          <w:sz w:val="24"/>
+          <w:szCs w:val="24"/>
+        </w:rPr>
+        <w:t xml:space="preserve">[8] </w:t>
+      </w:r>
+      <w:r>
+        <w:rPr>
+          <w:rFonts w:ascii="Times New Roman" w:eastAsia="Times New Roman" w:hAnsi="Times New Roman" w:cs="Times New Roman"/>
+          <w:sz w:val="24"/>
+          <w:szCs w:val="24"/>
+        </w:rPr>
+        <w:t xml:space="preserve">Edwards, Cliff (November 4, 2013), </w:t>
+      </w:r>
+      <w:r>
+        <w:rPr>
+          <w:rFonts w:ascii="Times New Roman" w:eastAsia="Times New Roman" w:hAnsi="Times New Roman" w:cs="Times New Roman"/>
+          <w:sz w:val="24"/>
+          <w:szCs w:val="24"/>
+        </w:rPr>
+        <w:t>“Valve Lines Up Console Partners in Challenge to Microsoft, Sony</w:t>
+      </w:r>
+      <w:r>
+        <w:rPr>
+          <w:rFonts w:ascii="Times New Roman" w:eastAsia="Times New Roman" w:hAnsi="Times New Roman" w:cs="Times New Roman"/>
+          <w:sz w:val="24"/>
+          <w:szCs w:val="24"/>
+        </w:rPr>
+        <w:t>”</w:t>
+      </w:r>
+    </w:p>
+    <w:p>
+      <w:pPr>
+        <w:rPr>
+          <w:rFonts w:ascii="Times New Roman" w:eastAsia="Times New Roman" w:hAnsi="Times New Roman" w:cs="Times New Roman"/>
+          <w:sz w:val="24"/>
+          <w:szCs w:val="24"/>
+        </w:rPr>
+      </w:pPr>
+      <w:r>
+        <w:rPr>
+          <w:rFonts w:ascii="Times New Roman" w:eastAsia="Times New Roman" w:hAnsi="Times New Roman" w:cs="Times New Roman"/>
+          <w:sz w:val="24"/>
+          <w:szCs w:val="24"/>
+        </w:rPr>
+        <w:t>[9] Bailey, Dustin (March 22, 2018), “With $4.3 billion in sales, 2017 was Steam’s biggest year yet”</w:t>
+      </w:r>
+    </w:p>
+    <w:p>
+      <w:pPr>
+        <w:rPr>
+          <w:rFonts w:ascii="Times New Roman" w:eastAsia="Times New Roman" w:hAnsi="Times New Roman" w:cs="Times New Roman"/>
+          <w:sz w:val="24"/>
+          <w:szCs w:val="24"/>
+        </w:rPr>
+      </w:pPr>
+      <w:r>
+        <w:rPr>
+          <w:rFonts w:ascii="Times New Roman" w:eastAsia="Times New Roman" w:hAnsi="Times New Roman" w:cs="Times New Roman"/>
+          <w:sz w:val="24"/>
+          <w:szCs w:val="24"/>
+        </w:rPr>
+        <w:t>[10]</w:t>
+      </w:r>
+    </w:p>
+    <w:p>
+      <w:pPr>
+        <w:rPr>
+          <w:rFonts w:ascii="Times New Roman" w:eastAsia="Times New Roman" w:hAnsi="Times New Roman" w:cs="Times New Roman"/>
+          <w:sz w:val="24"/>
+          <w:szCs w:val="24"/>
+        </w:rPr>
+      </w:pPr>
     </w:p>
     <w:p>
       <w:pPr>
@@ -1852,7 +2447,7 @@
         <w:rFonts w:hint="default"/>
       </w:rPr>
     </w:lvl>
-    <w:lvl w:ilvl="1" w:tplc="04090019" w:tentative="1">
+    <w:lvl w:ilvl="1" w:tplc="04090019">
       <w:start w:val="1"/>
       <w:numFmt w:val="lowerLetter"/>
       <w:lvlText w:val="%2."/>

</xml_diff>

<commit_message>
Background section is finished
</commit_message>
<xml_diff>
--- a/Main documents/Background and Methodologies.docx
+++ b/Main documents/Background and Methodologies.docx
@@ -82,7 +82,201 @@
           <w:sz w:val="24"/>
           <w:szCs w:val="24"/>
         </w:rPr>
-        <w:t xml:space="preserve"> to answer some questions based on video game data collected from Steam (digital distribution platform) in 2016. Going forward, I decided to concentrate on those two questions:</w:t>
+        <w:t xml:space="preserve"> to answer some questions based on video game data collected from Steam (digital distribution platform) in 2016. Going forward, I decided to concentrate on those </w:t>
+      </w:r>
+      <w:r>
+        <w:rPr>
+          <w:rFonts w:ascii="Times New Roman" w:eastAsia="Times New Roman" w:hAnsi="Times New Roman" w:cs="Times New Roman"/>
+          <w:sz w:val="24"/>
+          <w:szCs w:val="24"/>
+        </w:rPr>
+        <w:t>three questions</w:t>
+      </w:r>
+      <w:r>
+        <w:rPr>
+          <w:rFonts w:ascii="Times New Roman" w:eastAsia="Times New Roman" w:hAnsi="Times New Roman" w:cs="Times New Roman"/>
+          <w:sz w:val="24"/>
+          <w:szCs w:val="24"/>
+        </w:rPr>
+        <w:t>:</w:t>
+      </w:r>
+    </w:p>
+    <w:p>
+      <w:pPr>
+        <w:pStyle w:val="ListParagraph"/>
+        <w:numPr>
+          <w:ilvl w:val="0"/>
+          <w:numId w:val="9"/>
+        </w:numPr>
+        <w:shd w:val="clear" w:color="auto" w:fill="FFFFFF"/>
+        <w:spacing w:before="100" w:beforeAutospacing="1" w:after="100" w:afterAutospacing="1" w:line="240" w:lineRule="auto"/>
+        <w:rPr>
+          <w:rFonts w:ascii="Times New Roman" w:eastAsia="Times New Roman" w:hAnsi="Times New Roman" w:cs="Times New Roman"/>
+          <w:sz w:val="24"/>
+          <w:szCs w:val="24"/>
+        </w:rPr>
+      </w:pPr>
+      <w:r>
+        <w:rPr>
+          <w:rFonts w:ascii="Times New Roman" w:eastAsia="Times New Roman" w:hAnsi="Times New Roman" w:cs="Times New Roman"/>
+          <w:sz w:val="24"/>
+          <w:szCs w:val="24"/>
+        </w:rPr>
+        <w:t>“</w:t>
+      </w:r>
+      <w:r>
+        <w:rPr>
+          <w:rFonts w:ascii="Times New Roman" w:eastAsia="Times New Roman" w:hAnsi="Times New Roman" w:cs="Times New Roman"/>
+          <w:i/>
+          <w:sz w:val="24"/>
+          <w:szCs w:val="24"/>
+        </w:rPr>
+        <w:t xml:space="preserve">Are there any </w:t>
+      </w:r>
+      <w:r>
+        <w:rPr>
+          <w:rFonts w:ascii="Times New Roman" w:eastAsia="Times New Roman" w:hAnsi="Times New Roman" w:cs="Times New Roman"/>
+          <w:i/>
+          <w:sz w:val="24"/>
+          <w:szCs w:val="24"/>
+        </w:rPr>
+        <w:t xml:space="preserve">associations that can be observed </w:t>
+      </w:r>
+      <w:r>
+        <w:rPr>
+          <w:rFonts w:ascii="Times New Roman" w:eastAsia="Times New Roman" w:hAnsi="Times New Roman" w:cs="Times New Roman"/>
+          <w:i/>
+          <w:sz w:val="24"/>
+          <w:szCs w:val="24"/>
+        </w:rPr>
+        <w:t>between games that received a Metacritic score and those that didn’t?</w:t>
+      </w:r>
+      <w:r>
+        <w:rPr>
+          <w:rFonts w:ascii="Times New Roman" w:eastAsia="Times New Roman" w:hAnsi="Times New Roman" w:cs="Times New Roman"/>
+          <w:sz w:val="24"/>
+          <w:szCs w:val="24"/>
+        </w:rPr>
+        <w:t>”</w:t>
+      </w:r>
+    </w:p>
+    <w:p>
+      <w:pPr>
+        <w:pStyle w:val="ListParagraph"/>
+        <w:numPr>
+          <w:ilvl w:val="0"/>
+          <w:numId w:val="9"/>
+        </w:numPr>
+        <w:shd w:val="clear" w:color="auto" w:fill="FFFFFF"/>
+        <w:spacing w:before="100" w:beforeAutospacing="1" w:after="100" w:afterAutospacing="1" w:line="240" w:lineRule="auto"/>
+        <w:rPr>
+          <w:rFonts w:ascii="Times New Roman" w:eastAsia="Times New Roman" w:hAnsi="Times New Roman" w:cs="Times New Roman"/>
+          <w:sz w:val="24"/>
+          <w:szCs w:val="24"/>
+        </w:rPr>
+      </w:pPr>
+      <w:r>
+        <w:rPr>
+          <w:rFonts w:ascii="Times New Roman" w:eastAsia="Times New Roman" w:hAnsi="Times New Roman" w:cs="Times New Roman"/>
+          <w:sz w:val="24"/>
+          <w:szCs w:val="24"/>
+        </w:rPr>
+        <w:t>“</w:t>
+      </w:r>
+      <w:r>
+        <w:rPr>
+          <w:rFonts w:ascii="Times New Roman" w:eastAsia="Times New Roman" w:hAnsi="Times New Roman" w:cs="Times New Roman"/>
+          <w:i/>
+          <w:sz w:val="24"/>
+          <w:szCs w:val="24"/>
+        </w:rPr>
+        <w:t>Is there an association between number of screenshots in game description and the</w:t>
+      </w:r>
+      <w:r>
+        <w:rPr>
+          <w:rFonts w:ascii="Times New Roman" w:eastAsia="Times New Roman" w:hAnsi="Times New Roman" w:cs="Times New Roman"/>
+          <w:i/>
+          <w:sz w:val="24"/>
+          <w:szCs w:val="24"/>
+        </w:rPr>
+        <w:t xml:space="preserve"> sales of the game?</w:t>
+      </w:r>
+      <w:r>
+        <w:rPr>
+          <w:rFonts w:ascii="Times New Roman" w:eastAsia="Times New Roman" w:hAnsi="Times New Roman" w:cs="Times New Roman"/>
+          <w:sz w:val="24"/>
+          <w:szCs w:val="24"/>
+        </w:rPr>
+        <w:t>”</w:t>
+      </w:r>
+    </w:p>
+    <w:p>
+      <w:pPr>
+        <w:pStyle w:val="ListParagraph"/>
+        <w:numPr>
+          <w:ilvl w:val="0"/>
+          <w:numId w:val="9"/>
+        </w:numPr>
+        <w:shd w:val="clear" w:color="auto" w:fill="FFFFFF"/>
+        <w:spacing w:before="100" w:beforeAutospacing="1" w:after="100" w:afterAutospacing="1" w:line="240" w:lineRule="auto"/>
+        <w:rPr>
+          <w:rFonts w:ascii="Times New Roman" w:eastAsia="Times New Roman" w:hAnsi="Times New Roman" w:cs="Times New Roman"/>
+          <w:sz w:val="24"/>
+          <w:szCs w:val="24"/>
+        </w:rPr>
+      </w:pPr>
+      <w:r>
+        <w:rPr>
+          <w:rFonts w:ascii="Times New Roman" w:eastAsia="Times New Roman" w:hAnsi="Times New Roman" w:cs="Times New Roman"/>
+          <w:sz w:val="24"/>
+          <w:szCs w:val="24"/>
+        </w:rPr>
+        <w:t>“</w:t>
+      </w:r>
+      <w:r>
+        <w:rPr>
+          <w:rFonts w:ascii="Times New Roman" w:eastAsia="Times New Roman" w:hAnsi="Times New Roman" w:cs="Times New Roman"/>
+          <w:i/>
+          <w:sz w:val="24"/>
+          <w:szCs w:val="24"/>
+        </w:rPr>
+        <w:t>Is there an association between how many copies of the game were sold and the price of the game?</w:t>
+      </w:r>
+      <w:r>
+        <w:rPr>
+          <w:rFonts w:ascii="Times New Roman" w:eastAsia="Times New Roman" w:hAnsi="Times New Roman" w:cs="Times New Roman"/>
+          <w:sz w:val="24"/>
+          <w:szCs w:val="24"/>
+        </w:rPr>
+        <w:t>”</w:t>
+      </w:r>
+    </w:p>
+    <w:p>
+      <w:pPr>
+        <w:shd w:val="clear" w:color="auto" w:fill="FFFFFF"/>
+        <w:spacing w:before="100" w:beforeAutospacing="1" w:after="100" w:afterAutospacing="1" w:line="240" w:lineRule="auto"/>
+        <w:ind w:left="375"/>
+        <w:rPr>
+          <w:rFonts w:ascii="Times New Roman" w:eastAsia="Times New Roman" w:hAnsi="Times New Roman" w:cs="Times New Roman"/>
+          <w:sz w:val="24"/>
+          <w:szCs w:val="24"/>
+        </w:rPr>
+      </w:pPr>
+      <w:r>
+        <w:rPr>
+          <w:rFonts w:ascii="Times New Roman" w:eastAsia="Times New Roman" w:hAnsi="Times New Roman" w:cs="Times New Roman"/>
+          <w:sz w:val="24"/>
+          <w:szCs w:val="24"/>
+        </w:rPr>
+        <w:t>Also</w:t>
+      </w:r>
+      <w:r>
+        <w:rPr>
+          <w:rFonts w:ascii="Times New Roman" w:eastAsia="Times New Roman" w:hAnsi="Times New Roman" w:cs="Times New Roman"/>
+          <w:sz w:val="24"/>
+          <w:szCs w:val="24"/>
+        </w:rPr>
+        <w:t xml:space="preserve">, one of my initial questions that I realized is basically impossible to assess: </w:t>
       </w:r>
     </w:p>
     <w:p>
@@ -93,6 +287,7 @@
         <w:ind w:left="1095"/>
         <w:rPr>
           <w:rFonts w:ascii="Times New Roman" w:eastAsia="Times New Roman" w:hAnsi="Times New Roman" w:cs="Times New Roman"/>
+          <w:i/>
           <w:sz w:val="24"/>
           <w:szCs w:val="24"/>
         </w:rPr>
@@ -108,26 +303,33 @@
       <w:r>
         <w:rPr>
           <w:rFonts w:ascii="Times New Roman" w:eastAsia="Times New Roman" w:hAnsi="Times New Roman" w:cs="Times New Roman"/>
-          <w:sz w:val="24"/>
-          <w:szCs w:val="24"/>
-        </w:rPr>
-        <w:t xml:space="preserve">Are there any </w:t>
-      </w:r>
-      <w:r>
-        <w:rPr>
-          <w:rFonts w:ascii="Times New Roman" w:eastAsia="Times New Roman" w:hAnsi="Times New Roman" w:cs="Times New Roman"/>
-          <w:sz w:val="24"/>
-          <w:szCs w:val="24"/>
-        </w:rPr>
-        <w:t>significant</w:t>
-      </w:r>
-      <w:r>
-        <w:rPr>
-          <w:rFonts w:ascii="Times New Roman" w:eastAsia="Times New Roman" w:hAnsi="Times New Roman" w:cs="Times New Roman"/>
-          <w:sz w:val="24"/>
-          <w:szCs w:val="24"/>
-        </w:rPr>
-        <w:t xml:space="preserve"> differences that can be measured between games that received a Metacritic score and those that didn’t?</w:t>
+          <w:i/>
+          <w:sz w:val="24"/>
+          <w:szCs w:val="24"/>
+        </w:rPr>
+        <w:t xml:space="preserve">Does relative success of a game means that most likely it’s localized in most popular </w:t>
+      </w:r>
+    </w:p>
+    <w:p>
+      <w:pPr>
+        <w:pStyle w:val="ListParagraph"/>
+        <w:shd w:val="clear" w:color="auto" w:fill="FFFFFF"/>
+        <w:spacing w:before="100" w:beforeAutospacing="1" w:after="100" w:afterAutospacing="1" w:line="240" w:lineRule="auto"/>
+        <w:ind w:left="1095"/>
+        <w:rPr>
+          <w:rFonts w:ascii="Times New Roman" w:eastAsia="Times New Roman" w:hAnsi="Times New Roman" w:cs="Times New Roman"/>
+          <w:sz w:val="24"/>
+          <w:szCs w:val="24"/>
+        </w:rPr>
+      </w:pPr>
+      <w:r>
+        <w:rPr>
+          <w:rFonts w:ascii="Times New Roman" w:eastAsia="Times New Roman" w:hAnsi="Times New Roman" w:cs="Times New Roman"/>
+          <w:i/>
+          <w:sz w:val="24"/>
+          <w:szCs w:val="24"/>
+        </w:rPr>
+        <w:t>languages and are there any exceptions for this assumption?</w:t>
       </w:r>
       <w:r>
         <w:rPr>
@@ -140,177 +342,9 @@
     </w:p>
     <w:p>
       <w:pPr>
-        <w:pStyle w:val="ListParagraph"/>
-        <w:shd w:val="clear" w:color="auto" w:fill="FFFFFF"/>
-        <w:spacing w:before="100" w:beforeAutospacing="1" w:after="100" w:afterAutospacing="1" w:line="240" w:lineRule="auto"/>
-        <w:ind w:left="1095"/>
-        <w:rPr>
-          <w:rFonts w:ascii="Times New Roman" w:eastAsia="Times New Roman" w:hAnsi="Times New Roman" w:cs="Times New Roman"/>
-          <w:sz w:val="24"/>
-          <w:szCs w:val="24"/>
-        </w:rPr>
-      </w:pPr>
-      <w:r>
-        <w:rPr>
-          <w:rFonts w:ascii="Times New Roman" w:eastAsia="Times New Roman" w:hAnsi="Times New Roman" w:cs="Times New Roman"/>
-          <w:sz w:val="24"/>
-          <w:szCs w:val="24"/>
-        </w:rPr>
-        <w:t>“</w:t>
-      </w:r>
-      <w:r>
-        <w:rPr>
-          <w:rFonts w:ascii="Times New Roman" w:eastAsia="Times New Roman" w:hAnsi="Times New Roman" w:cs="Times New Roman"/>
-          <w:sz w:val="24"/>
-          <w:szCs w:val="24"/>
-        </w:rPr>
-        <w:t xml:space="preserve">Does </w:t>
-      </w:r>
-      <w:r>
-        <w:rPr>
-          <w:rFonts w:ascii="Times New Roman" w:eastAsia="Times New Roman" w:hAnsi="Times New Roman" w:cs="Times New Roman"/>
-          <w:sz w:val="24"/>
-          <w:szCs w:val="24"/>
-        </w:rPr>
-        <w:t xml:space="preserve">the </w:t>
-      </w:r>
-      <w:r>
-        <w:rPr>
-          <w:rFonts w:ascii="Times New Roman" w:eastAsia="Times New Roman" w:hAnsi="Times New Roman" w:cs="Times New Roman"/>
-          <w:sz w:val="24"/>
-          <w:szCs w:val="24"/>
-        </w:rPr>
-        <w:t>number of game screenshots have a measurable effect on the sales of the game?</w:t>
-      </w:r>
-      <w:r>
-        <w:rPr>
-          <w:rFonts w:ascii="Times New Roman" w:eastAsia="Times New Roman" w:hAnsi="Times New Roman" w:cs="Times New Roman"/>
-          <w:sz w:val="24"/>
-          <w:szCs w:val="24"/>
-        </w:rPr>
-        <w:t>”</w:t>
-      </w:r>
-    </w:p>
-    <w:p>
-      <w:pPr>
         <w:shd w:val="clear" w:color="auto" w:fill="FFFFFF"/>
         <w:spacing w:before="100" w:beforeAutospacing="1" w:after="100" w:afterAutospacing="1" w:line="240" w:lineRule="auto"/>
         <w:ind w:left="375"/>
-        <w:contextualSpacing/>
-        <w:rPr>
-          <w:rFonts w:ascii="Times New Roman" w:eastAsia="Times New Roman" w:hAnsi="Times New Roman" w:cs="Times New Roman"/>
-          <w:sz w:val="24"/>
-          <w:szCs w:val="24"/>
-        </w:rPr>
-      </w:pPr>
-      <w:r>
-        <w:rPr>
-          <w:rFonts w:ascii="Times New Roman" w:eastAsia="Times New Roman" w:hAnsi="Times New Roman" w:cs="Times New Roman"/>
-          <w:sz w:val="24"/>
-          <w:szCs w:val="24"/>
-        </w:rPr>
-        <w:t>Question that I still want to address, but most likely not in depth:</w:t>
-      </w:r>
-    </w:p>
-    <w:p>
-      <w:pPr>
-        <w:pStyle w:val="ListParagraph"/>
-        <w:shd w:val="clear" w:color="auto" w:fill="FFFFFF"/>
-        <w:spacing w:before="100" w:beforeAutospacing="1" w:after="100" w:afterAutospacing="1" w:line="240" w:lineRule="auto"/>
-        <w:ind w:left="1095"/>
-        <w:rPr>
-          <w:rFonts w:ascii="Times New Roman" w:eastAsia="Times New Roman" w:hAnsi="Times New Roman" w:cs="Times New Roman"/>
-          <w:sz w:val="24"/>
-          <w:szCs w:val="24"/>
-        </w:rPr>
-      </w:pPr>
-      <w:r>
-        <w:rPr>
-          <w:rFonts w:ascii="Times New Roman" w:eastAsia="Times New Roman" w:hAnsi="Times New Roman" w:cs="Times New Roman"/>
-          <w:sz w:val="24"/>
-          <w:szCs w:val="24"/>
-        </w:rPr>
-        <w:t>“</w:t>
-      </w:r>
-      <w:r>
-        <w:rPr>
-          <w:rFonts w:ascii="Times New Roman" w:eastAsia="Times New Roman" w:hAnsi="Times New Roman" w:cs="Times New Roman"/>
-          <w:sz w:val="24"/>
-          <w:szCs w:val="24"/>
-        </w:rPr>
-        <w:t>Is there an association between how many copies of the game were sold and the price of the game?</w:t>
-      </w:r>
-      <w:r>
-        <w:rPr>
-          <w:rFonts w:ascii="Times New Roman" w:eastAsia="Times New Roman" w:hAnsi="Times New Roman" w:cs="Times New Roman"/>
-          <w:sz w:val="24"/>
-          <w:szCs w:val="24"/>
-        </w:rPr>
-        <w:t>”</w:t>
-      </w:r>
-    </w:p>
-    <w:p>
-      <w:pPr>
-        <w:shd w:val="clear" w:color="auto" w:fill="FFFFFF"/>
-        <w:spacing w:before="100" w:beforeAutospacing="1" w:after="100" w:afterAutospacing="1" w:line="240" w:lineRule="auto"/>
-        <w:ind w:left="375"/>
-        <w:rPr>
-          <w:rFonts w:ascii="Times New Roman" w:eastAsia="Times New Roman" w:hAnsi="Times New Roman" w:cs="Times New Roman"/>
-          <w:sz w:val="24"/>
-          <w:szCs w:val="24"/>
-        </w:rPr>
-      </w:pPr>
-      <w:r>
-        <w:rPr>
-          <w:rFonts w:ascii="Times New Roman" w:eastAsia="Times New Roman" w:hAnsi="Times New Roman" w:cs="Times New Roman"/>
-          <w:sz w:val="24"/>
-          <w:szCs w:val="24"/>
-        </w:rPr>
-        <w:t xml:space="preserve">And finally, one of my initial questions that I realized is basically impossible to assess: </w:t>
-      </w:r>
-    </w:p>
-    <w:p>
-      <w:pPr>
-        <w:pStyle w:val="ListParagraph"/>
-        <w:shd w:val="clear" w:color="auto" w:fill="FFFFFF"/>
-        <w:spacing w:before="100" w:beforeAutospacing="1" w:after="100" w:afterAutospacing="1" w:line="240" w:lineRule="auto"/>
-        <w:ind w:left="1095"/>
-        <w:rPr>
-          <w:rFonts w:ascii="Times New Roman" w:eastAsia="Times New Roman" w:hAnsi="Times New Roman" w:cs="Times New Roman"/>
-          <w:sz w:val="24"/>
-          <w:szCs w:val="24"/>
-        </w:rPr>
-      </w:pPr>
-      <w:r>
-        <w:rPr>
-          <w:rFonts w:ascii="Times New Roman" w:eastAsia="Times New Roman" w:hAnsi="Times New Roman" w:cs="Times New Roman"/>
-          <w:sz w:val="24"/>
-          <w:szCs w:val="24"/>
-        </w:rPr>
-        <w:t>“</w:t>
-      </w:r>
-      <w:r>
-        <w:rPr>
-          <w:rFonts w:ascii="Times New Roman" w:eastAsia="Times New Roman" w:hAnsi="Times New Roman" w:cs="Times New Roman"/>
-          <w:sz w:val="24"/>
-          <w:szCs w:val="24"/>
-        </w:rPr>
-        <w:t>Does relative success of a game means that most likely it’s localized in most popular languages and are there any exceptions for this assumption?</w:t>
-      </w:r>
-      <w:r>
-        <w:rPr>
-          <w:rFonts w:ascii="Times New Roman" w:eastAsia="Times New Roman" w:hAnsi="Times New Roman" w:cs="Times New Roman"/>
-          <w:sz w:val="24"/>
-          <w:szCs w:val="24"/>
-        </w:rPr>
-        <w:t>”</w:t>
-      </w:r>
-    </w:p>
-    <w:p>
-      <w:pPr>
-        <w:shd w:val="clear" w:color="auto" w:fill="FFFFFF"/>
-        <w:spacing w:before="100" w:beforeAutospacing="1" w:after="100" w:afterAutospacing="1" w:line="240" w:lineRule="auto"/>
-        <w:ind w:left="375"/>
         <w:rPr>
           <w:rFonts w:ascii="Times New Roman" w:eastAsia="Times New Roman" w:hAnsi="Times New Roman" w:cs="Times New Roman"/>
           <w:sz w:val="24"/>
@@ -355,7 +389,39 @@
           <w:sz w:val="24"/>
           <w:szCs w:val="24"/>
         </w:rPr>
-        <w:t xml:space="preserve"> - I can’t calculate the profit that developer made. In addition to that, the data required for this is most likely confidential and can’t be found for many games. Thus, I decided not to tackle this particular question.</w:t>
+        <w:t xml:space="preserve"> - I can’t calculate the profit that developer made. In addition to that, the data required for this is most likely confidential and can’t be found for many games. Thus, I decided</w:t>
+      </w:r>
+      <w:r>
+        <w:rPr>
+          <w:rFonts w:ascii="Times New Roman" w:eastAsia="Times New Roman" w:hAnsi="Times New Roman" w:cs="Times New Roman"/>
+          <w:sz w:val="24"/>
+          <w:szCs w:val="24"/>
+        </w:rPr>
+        <w:t xml:space="preserve"> </w:t>
+      </w:r>
+      <w:r>
+        <w:rPr>
+          <w:rFonts w:ascii="Times New Roman" w:eastAsia="Times New Roman" w:hAnsi="Times New Roman" w:cs="Times New Roman"/>
+          <w:sz w:val="24"/>
+          <w:szCs w:val="24"/>
+        </w:rPr>
+        <w:t>to withhold</w:t>
+      </w:r>
+      <w:r>
+        <w:rPr>
+          <w:rFonts w:ascii="Times New Roman" w:eastAsia="Times New Roman" w:hAnsi="Times New Roman" w:cs="Times New Roman"/>
+          <w:sz w:val="24"/>
+          <w:szCs w:val="24"/>
+        </w:rPr>
+        <w:t xml:space="preserve"> from trying to answer this question</w:t>
+      </w:r>
+      <w:r>
+        <w:rPr>
+          <w:rFonts w:ascii="Times New Roman" w:eastAsia="Times New Roman" w:hAnsi="Times New Roman" w:cs="Times New Roman"/>
+          <w:sz w:val="24"/>
+          <w:szCs w:val="24"/>
+        </w:rPr>
+        <w:t>.</w:t>
       </w:r>
     </w:p>
     <w:p>
@@ -678,7 +744,31 @@
           <w:sz w:val="24"/>
           <w:szCs w:val="24"/>
         </w:rPr>
-        <w:t xml:space="preserve"> and in contrast to publication/critic </w:t>
+        <w:t xml:space="preserve"> and in contrast to publication/critic reviews, user reviews may be changed down the line (</w:t>
+      </w:r>
+      <w:r>
+        <w:rPr>
+          <w:rFonts w:ascii="Times New Roman" w:eastAsia="Times New Roman" w:hAnsi="Times New Roman" w:cs="Times New Roman"/>
+          <w:sz w:val="24"/>
+          <w:szCs w:val="24"/>
+        </w:rPr>
+        <w:t>Metacritic only accepts first review from a publication to avoid situation</w:t>
+      </w:r>
+      <w:r>
+        <w:rPr>
+          <w:rFonts w:ascii="Times New Roman" w:eastAsia="Times New Roman" w:hAnsi="Times New Roman" w:cs="Times New Roman"/>
+          <w:sz w:val="24"/>
+          <w:szCs w:val="24"/>
+        </w:rPr>
+        <w:t>s</w:t>
+      </w:r>
+      <w:r>
+        <w:rPr>
+          <w:rFonts w:ascii="Times New Roman" w:eastAsia="Times New Roman" w:hAnsi="Times New Roman" w:cs="Times New Roman"/>
+          <w:sz w:val="24"/>
+          <w:szCs w:val="24"/>
+        </w:rPr>
+        <w:t xml:space="preserve"> when </w:t>
       </w:r>
       <w:r>
         <w:rPr>
@@ -687,15 +777,7 @@
           <w:szCs w:val="24"/>
         </w:rPr>
         <w:lastRenderedPageBreak/>
-        <w:t>reviews, user reviews may be changed down the line (</w:t>
-      </w:r>
-      <w:r>
-        <w:rPr>
-          <w:rFonts w:ascii="Times New Roman" w:eastAsia="Times New Roman" w:hAnsi="Times New Roman" w:cs="Times New Roman"/>
-          <w:sz w:val="24"/>
-          <w:szCs w:val="24"/>
-        </w:rPr>
-        <w:t>Metacritic only accepts first review from a publication to avoid situation when publication’s score changes down the line by means of potential external pressure on the publication</w:t>
+        <w:t>publication’s score changes down the line by means of potential external pressure on the publication</w:t>
       </w:r>
       <w:r>
         <w:rPr>
@@ -1015,7 +1097,23 @@
           <w:sz w:val="24"/>
           <w:szCs w:val="24"/>
         </w:rPr>
-        <w:t xml:space="preserve">            games on the platform) [10].</w:t>
+        <w:t xml:space="preserve">            games on the platform</w:t>
+      </w:r>
+      <w:r>
+        <w:rPr>
+          <w:rFonts w:ascii="Times New Roman" w:eastAsia="Times New Roman" w:hAnsi="Times New Roman" w:cs="Times New Roman"/>
+          <w:sz w:val="24"/>
+          <w:szCs w:val="24"/>
+        </w:rPr>
+        <w:t xml:space="preserve"> were on Steam</w:t>
+      </w:r>
+      <w:r>
+        <w:rPr>
+          <w:rFonts w:ascii="Times New Roman" w:eastAsia="Times New Roman" w:hAnsi="Times New Roman" w:cs="Times New Roman"/>
+          <w:sz w:val="24"/>
+          <w:szCs w:val="24"/>
+        </w:rPr>
+        <w:t>) [10].</w:t>
       </w:r>
     </w:p>
     <w:p>
@@ -1193,8 +1291,6 @@
         </w:rPr>
         <w:t xml:space="preserve">            using.</w:t>
       </w:r>
-      <w:bookmarkStart w:id="0" w:name="_GoBack"/>
-      <w:bookmarkEnd w:id="0"/>
     </w:p>
     <w:p>
       <w:pPr>
@@ -1234,6 +1330,467 @@
           <w:szCs w:val="24"/>
         </w:rPr>
       </w:pPr>
+      <w:r>
+        <w:rPr>
+          <w:rFonts w:ascii="Times New Roman" w:eastAsia="Times New Roman" w:hAnsi="Times New Roman" w:cs="Times New Roman"/>
+          <w:sz w:val="24"/>
+          <w:szCs w:val="24"/>
+        </w:rPr>
+        <w:tab/>
+        <w:t xml:space="preserve">      Authors of the dataset I’ll be using did a data analysis of their own. </w:t>
+      </w:r>
+    </w:p>
+    <w:p>
+      <w:pPr>
+        <w:pStyle w:val="ListParagraph"/>
+        <w:shd w:val="clear" w:color="auto" w:fill="FFFFFF"/>
+        <w:spacing w:before="100" w:beforeAutospacing="1" w:after="100" w:afterAutospacing="1" w:line="240" w:lineRule="auto"/>
+        <w:ind w:left="1815"/>
+        <w:rPr>
+          <w:rFonts w:ascii="Times New Roman" w:eastAsia="Times New Roman" w:hAnsi="Times New Roman" w:cs="Times New Roman"/>
+          <w:sz w:val="24"/>
+          <w:szCs w:val="24"/>
+        </w:rPr>
+      </w:pPr>
+      <w:r>
+        <w:rPr>
+          <w:rFonts w:ascii="Times New Roman" w:eastAsia="Times New Roman" w:hAnsi="Times New Roman" w:cs="Times New Roman"/>
+          <w:sz w:val="24"/>
+          <w:szCs w:val="24"/>
+        </w:rPr>
+        <w:tab/>
+        <w:t xml:space="preserve">      During their research, they proved that free games do receive more </w:t>
+      </w:r>
+    </w:p>
+    <w:p>
+      <w:pPr>
+        <w:pStyle w:val="ListParagraph"/>
+        <w:shd w:val="clear" w:color="auto" w:fill="FFFFFF"/>
+        <w:spacing w:before="100" w:beforeAutospacing="1" w:after="100" w:afterAutospacing="1" w:line="240" w:lineRule="auto"/>
+        <w:ind w:left="1815"/>
+        <w:rPr>
+          <w:rFonts w:ascii="Times New Roman" w:eastAsia="Times New Roman" w:hAnsi="Times New Roman" w:cs="Times New Roman"/>
+          <w:sz w:val="24"/>
+          <w:szCs w:val="24"/>
+        </w:rPr>
+      </w:pPr>
+      <w:r>
+        <w:rPr>
+          <w:rFonts w:ascii="Times New Roman" w:eastAsia="Times New Roman" w:hAnsi="Times New Roman" w:cs="Times New Roman"/>
+          <w:sz w:val="24"/>
+          <w:szCs w:val="24"/>
+        </w:rPr>
+        <w:t xml:space="preserve">            recommendations on average, compared to non-free games. But </w:t>
+      </w:r>
+      <w:r>
+        <w:rPr>
+          <w:rFonts w:ascii="Times New Roman" w:eastAsia="Times New Roman" w:hAnsi="Times New Roman" w:cs="Times New Roman"/>
+          <w:sz w:val="24"/>
+          <w:szCs w:val="24"/>
+        </w:rPr>
+        <w:t>free</w:t>
+      </w:r>
+    </w:p>
+    <w:p>
+      <w:pPr>
+        <w:pStyle w:val="ListParagraph"/>
+        <w:shd w:val="clear" w:color="auto" w:fill="FFFFFF"/>
+        <w:spacing w:before="100" w:beforeAutospacing="1" w:after="100" w:afterAutospacing="1" w:line="240" w:lineRule="auto"/>
+        <w:ind w:left="1815"/>
+        <w:rPr>
+          <w:rFonts w:ascii="Times New Roman" w:eastAsia="Times New Roman" w:hAnsi="Times New Roman" w:cs="Times New Roman"/>
+          <w:sz w:val="24"/>
+          <w:szCs w:val="24"/>
+        </w:rPr>
+      </w:pPr>
+      <w:r>
+        <w:rPr>
+          <w:rFonts w:ascii="Times New Roman" w:eastAsia="Times New Roman" w:hAnsi="Times New Roman" w:cs="Times New Roman"/>
+          <w:sz w:val="24"/>
+          <w:szCs w:val="24"/>
+        </w:rPr>
+        <w:t xml:space="preserve">            games do score lower on average (Metacritic score) than non-free</w:t>
+      </w:r>
+    </w:p>
+    <w:p>
+      <w:pPr>
+        <w:pStyle w:val="ListParagraph"/>
+        <w:shd w:val="clear" w:color="auto" w:fill="FFFFFF"/>
+        <w:spacing w:before="100" w:beforeAutospacing="1" w:after="100" w:afterAutospacing="1" w:line="240" w:lineRule="auto"/>
+        <w:ind w:left="1815"/>
+        <w:rPr>
+          <w:rFonts w:ascii="Times New Roman" w:eastAsia="Times New Roman" w:hAnsi="Times New Roman" w:cs="Times New Roman"/>
+          <w:sz w:val="24"/>
+          <w:szCs w:val="24"/>
+        </w:rPr>
+      </w:pPr>
+      <w:r>
+        <w:rPr>
+          <w:rFonts w:ascii="Times New Roman" w:eastAsia="Times New Roman" w:hAnsi="Times New Roman" w:cs="Times New Roman"/>
+          <w:sz w:val="24"/>
+          <w:szCs w:val="24"/>
+        </w:rPr>
+        <w:t xml:space="preserve">            games. Another prediction that they made was that the most</w:t>
+      </w:r>
+    </w:p>
+    <w:p>
+      <w:pPr>
+        <w:pStyle w:val="ListParagraph"/>
+        <w:shd w:val="clear" w:color="auto" w:fill="FFFFFF"/>
+        <w:spacing w:before="100" w:beforeAutospacing="1" w:after="100" w:afterAutospacing="1" w:line="240" w:lineRule="auto"/>
+        <w:ind w:left="1815"/>
+        <w:rPr>
+          <w:rFonts w:ascii="Times New Roman" w:eastAsia="Times New Roman" w:hAnsi="Times New Roman" w:cs="Times New Roman"/>
+          <w:sz w:val="24"/>
+          <w:szCs w:val="24"/>
+        </w:rPr>
+      </w:pPr>
+      <w:r>
+        <w:rPr>
+          <w:rFonts w:ascii="Times New Roman" w:eastAsia="Times New Roman" w:hAnsi="Times New Roman" w:cs="Times New Roman"/>
+          <w:sz w:val="24"/>
+          <w:szCs w:val="24"/>
+        </w:rPr>
+        <w:t xml:space="preserve">            recommended and the highest rated genre is action, but</w:t>
+      </w:r>
+      <w:r>
+        <w:rPr>
+          <w:rFonts w:ascii="Times New Roman" w:eastAsia="Times New Roman" w:hAnsi="Times New Roman" w:cs="Times New Roman"/>
+          <w:sz w:val="24"/>
+          <w:szCs w:val="24"/>
+        </w:rPr>
+        <w:t xml:space="preserve"> they found </w:t>
+      </w:r>
+    </w:p>
+    <w:p>
+      <w:pPr>
+        <w:pStyle w:val="ListParagraph"/>
+        <w:shd w:val="clear" w:color="auto" w:fill="FFFFFF"/>
+        <w:spacing w:before="100" w:beforeAutospacing="1" w:after="100" w:afterAutospacing="1" w:line="240" w:lineRule="auto"/>
+        <w:ind w:left="1815"/>
+        <w:rPr>
+          <w:rFonts w:ascii="Times New Roman" w:eastAsia="Times New Roman" w:hAnsi="Times New Roman" w:cs="Times New Roman"/>
+          <w:sz w:val="24"/>
+          <w:szCs w:val="24"/>
+        </w:rPr>
+      </w:pPr>
+      <w:r>
+        <w:rPr>
+          <w:rFonts w:ascii="Times New Roman" w:eastAsia="Times New Roman" w:hAnsi="Times New Roman" w:cs="Times New Roman"/>
+          <w:sz w:val="24"/>
+          <w:szCs w:val="24"/>
+        </w:rPr>
+        <w:t xml:space="preserve">            out that</w:t>
+      </w:r>
+      <w:r>
+        <w:rPr>
+          <w:rFonts w:ascii="Times New Roman" w:eastAsia="Times New Roman" w:hAnsi="Times New Roman" w:cs="Times New Roman"/>
+          <w:sz w:val="24"/>
+          <w:szCs w:val="24"/>
+        </w:rPr>
+        <w:t xml:space="preserve"> the most </w:t>
+      </w:r>
+      <w:r>
+        <w:rPr>
+          <w:rFonts w:ascii="Times New Roman" w:eastAsia="Times New Roman" w:hAnsi="Times New Roman" w:cs="Times New Roman"/>
+          <w:sz w:val="24"/>
+          <w:szCs w:val="24"/>
+        </w:rPr>
+        <w:t xml:space="preserve">recommended genre was free to play and, for highest </w:t>
+      </w:r>
+    </w:p>
+    <w:p>
+      <w:pPr>
+        <w:pStyle w:val="ListParagraph"/>
+        <w:shd w:val="clear" w:color="auto" w:fill="FFFFFF"/>
+        <w:spacing w:before="100" w:beforeAutospacing="1" w:after="100" w:afterAutospacing="1" w:line="240" w:lineRule="auto"/>
+        <w:ind w:left="1815"/>
+        <w:rPr>
+          <w:rFonts w:ascii="Times New Roman" w:eastAsia="Times New Roman" w:hAnsi="Times New Roman" w:cs="Times New Roman"/>
+          <w:sz w:val="24"/>
+          <w:szCs w:val="24"/>
+        </w:rPr>
+      </w:pPr>
+      <w:r>
+        <w:rPr>
+          <w:rFonts w:ascii="Times New Roman" w:eastAsia="Times New Roman" w:hAnsi="Times New Roman" w:cs="Times New Roman"/>
+          <w:sz w:val="24"/>
+          <w:szCs w:val="24"/>
+        </w:rPr>
+        <w:t xml:space="preserve">            </w:t>
+      </w:r>
+      <w:r>
+        <w:rPr>
+          <w:rFonts w:ascii="Times New Roman" w:eastAsia="Times New Roman" w:hAnsi="Times New Roman" w:cs="Times New Roman"/>
+          <w:sz w:val="24"/>
+          <w:szCs w:val="24"/>
+        </w:rPr>
+        <w:t>rated,</w:t>
+      </w:r>
+      <w:r>
+        <w:rPr>
+          <w:rFonts w:ascii="Times New Roman" w:eastAsia="Times New Roman" w:hAnsi="Times New Roman" w:cs="Times New Roman"/>
+          <w:sz w:val="24"/>
+          <w:szCs w:val="24"/>
+        </w:rPr>
+        <w:t xml:space="preserve"> </w:t>
+      </w:r>
+      <w:r>
+        <w:rPr>
+          <w:rFonts w:ascii="Times New Roman" w:eastAsia="Times New Roman" w:hAnsi="Times New Roman" w:cs="Times New Roman"/>
+          <w:sz w:val="24"/>
+          <w:szCs w:val="24"/>
+        </w:rPr>
+        <w:t>it was sports instead of action.</w:t>
+      </w:r>
+      <w:r>
+        <w:rPr>
+          <w:rFonts w:ascii="Times New Roman" w:eastAsia="Times New Roman" w:hAnsi="Times New Roman" w:cs="Times New Roman"/>
+          <w:sz w:val="24"/>
+          <w:szCs w:val="24"/>
+        </w:rPr>
+        <w:t xml:space="preserve"> Final prediction of theirs was that                   </w:t>
+      </w:r>
+    </w:p>
+    <w:p>
+      <w:pPr>
+        <w:pStyle w:val="ListParagraph"/>
+        <w:shd w:val="clear" w:color="auto" w:fill="FFFFFF"/>
+        <w:spacing w:before="100" w:beforeAutospacing="1" w:after="100" w:afterAutospacing="1" w:line="240" w:lineRule="auto"/>
+        <w:ind w:left="1815"/>
+        <w:rPr>
+          <w:rFonts w:ascii="Times New Roman" w:eastAsia="Times New Roman" w:hAnsi="Times New Roman" w:cs="Times New Roman"/>
+          <w:sz w:val="24"/>
+          <w:szCs w:val="24"/>
+        </w:rPr>
+      </w:pPr>
+      <w:r>
+        <w:rPr>
+          <w:rFonts w:ascii="Times New Roman" w:eastAsia="Times New Roman" w:hAnsi="Times New Roman" w:cs="Times New Roman"/>
+          <w:sz w:val="24"/>
+          <w:szCs w:val="24"/>
+        </w:rPr>
+        <w:t xml:space="preserve">            Metacritic scores are an inverse bell curve when sorted by</w:t>
+      </w:r>
+    </w:p>
+    <w:p>
+      <w:pPr>
+        <w:pStyle w:val="ListParagraph"/>
+        <w:shd w:val="clear" w:color="auto" w:fill="FFFFFF"/>
+        <w:spacing w:before="100" w:beforeAutospacing="1" w:after="100" w:afterAutospacing="1" w:line="240" w:lineRule="auto"/>
+        <w:ind w:left="1815"/>
+        <w:rPr>
+          <w:rFonts w:ascii="Times New Roman" w:eastAsia="Times New Roman" w:hAnsi="Times New Roman" w:cs="Times New Roman"/>
+          <w:sz w:val="24"/>
+          <w:szCs w:val="24"/>
+        </w:rPr>
+      </w:pPr>
+      <w:r>
+        <w:rPr>
+          <w:rFonts w:ascii="Times New Roman" w:eastAsia="Times New Roman" w:hAnsi="Times New Roman" w:cs="Times New Roman"/>
+          <w:sz w:val="24"/>
+          <w:szCs w:val="24"/>
+        </w:rPr>
+        <w:t xml:space="preserve">            recommendation, i.e. lower and higher scoring games would have</w:t>
+      </w:r>
+    </w:p>
+    <w:p>
+      <w:pPr>
+        <w:pStyle w:val="ListParagraph"/>
+        <w:shd w:val="clear" w:color="auto" w:fill="FFFFFF"/>
+        <w:spacing w:before="100" w:beforeAutospacing="1" w:after="100" w:afterAutospacing="1" w:line="240" w:lineRule="auto"/>
+        <w:ind w:left="1815"/>
+        <w:rPr>
+          <w:rFonts w:ascii="Times New Roman" w:eastAsia="Times New Roman" w:hAnsi="Times New Roman" w:cs="Times New Roman"/>
+          <w:sz w:val="24"/>
+          <w:szCs w:val="24"/>
+        </w:rPr>
+      </w:pPr>
+      <w:r>
+        <w:rPr>
+          <w:rFonts w:ascii="Times New Roman" w:eastAsia="Times New Roman" w:hAnsi="Times New Roman" w:cs="Times New Roman"/>
+          <w:sz w:val="24"/>
+          <w:szCs w:val="24"/>
+        </w:rPr>
+        <w:t xml:space="preserve">            more recommendations that games with a middle score. </w:t>
+      </w:r>
+      <w:r>
+        <w:rPr>
+          <w:rFonts w:ascii="Times New Roman" w:eastAsia="Times New Roman" w:hAnsi="Times New Roman" w:cs="Times New Roman"/>
+          <w:sz w:val="24"/>
+          <w:szCs w:val="24"/>
+        </w:rPr>
+        <w:t>While not</w:t>
+      </w:r>
+    </w:p>
+    <w:p>
+      <w:pPr>
+        <w:pStyle w:val="ListParagraph"/>
+        <w:shd w:val="clear" w:color="auto" w:fill="FFFFFF"/>
+        <w:spacing w:before="100" w:beforeAutospacing="1" w:after="100" w:afterAutospacing="1" w:line="240" w:lineRule="auto"/>
+        <w:ind w:left="1815"/>
+        <w:rPr>
+          <w:rFonts w:ascii="Times New Roman" w:eastAsia="Times New Roman" w:hAnsi="Times New Roman" w:cs="Times New Roman"/>
+          <w:sz w:val="24"/>
+          <w:szCs w:val="24"/>
+        </w:rPr>
+      </w:pPr>
+      <w:r>
+        <w:rPr>
+          <w:rFonts w:ascii="Times New Roman" w:eastAsia="Times New Roman" w:hAnsi="Times New Roman" w:cs="Times New Roman"/>
+          <w:sz w:val="24"/>
+          <w:szCs w:val="24"/>
+        </w:rPr>
+        <w:t xml:space="preserve">            exactly related to their original prediction, they found that pricing </w:t>
+      </w:r>
+    </w:p>
+    <w:p>
+      <w:pPr>
+        <w:pStyle w:val="ListParagraph"/>
+        <w:shd w:val="clear" w:color="auto" w:fill="FFFFFF"/>
+        <w:spacing w:before="100" w:beforeAutospacing="1" w:after="100" w:afterAutospacing="1" w:line="240" w:lineRule="auto"/>
+        <w:ind w:left="1815"/>
+        <w:rPr>
+          <w:rFonts w:ascii="Times New Roman" w:eastAsia="Times New Roman" w:hAnsi="Times New Roman" w:cs="Times New Roman"/>
+          <w:sz w:val="24"/>
+          <w:szCs w:val="24"/>
+        </w:rPr>
+      </w:pPr>
+      <w:r>
+        <w:rPr>
+          <w:rFonts w:ascii="Times New Roman" w:eastAsia="Times New Roman" w:hAnsi="Times New Roman" w:cs="Times New Roman"/>
+          <w:sz w:val="24"/>
+          <w:szCs w:val="24"/>
+        </w:rPr>
+        <w:t xml:space="preserve">            compared to Metacritic scores is mostly uniform and that pricing </w:t>
+      </w:r>
+    </w:p>
+    <w:p>
+      <w:pPr>
+        <w:pStyle w:val="ListParagraph"/>
+        <w:shd w:val="clear" w:color="auto" w:fill="FFFFFF"/>
+        <w:spacing w:before="100" w:beforeAutospacing="1" w:after="100" w:afterAutospacing="1" w:line="240" w:lineRule="auto"/>
+        <w:ind w:left="1815"/>
+        <w:rPr>
+          <w:rFonts w:ascii="Times New Roman" w:eastAsia="Times New Roman" w:hAnsi="Times New Roman" w:cs="Times New Roman"/>
+          <w:sz w:val="24"/>
+          <w:szCs w:val="24"/>
+        </w:rPr>
+      </w:pPr>
+      <w:r>
+        <w:rPr>
+          <w:rFonts w:ascii="Times New Roman" w:eastAsia="Times New Roman" w:hAnsi="Times New Roman" w:cs="Times New Roman"/>
+          <w:sz w:val="24"/>
+          <w:szCs w:val="24"/>
+        </w:rPr>
+        <w:t xml:space="preserve">            compared to user recommendations is also nearly uniform. Those two</w:t>
+      </w:r>
+    </w:p>
+    <w:p>
+      <w:pPr>
+        <w:pStyle w:val="ListParagraph"/>
+        <w:shd w:val="clear" w:color="auto" w:fill="FFFFFF"/>
+        <w:spacing w:before="100" w:beforeAutospacing="1" w:after="100" w:afterAutospacing="1" w:line="240" w:lineRule="auto"/>
+        <w:ind w:left="1815"/>
+        <w:rPr>
+          <w:rFonts w:ascii="Times New Roman" w:eastAsia="Times New Roman" w:hAnsi="Times New Roman" w:cs="Times New Roman"/>
+          <w:sz w:val="24"/>
+          <w:szCs w:val="24"/>
+        </w:rPr>
+      </w:pPr>
+      <w:r>
+        <w:rPr>
+          <w:rFonts w:ascii="Times New Roman" w:eastAsia="Times New Roman" w:hAnsi="Times New Roman" w:cs="Times New Roman"/>
+          <w:sz w:val="24"/>
+          <w:szCs w:val="24"/>
+        </w:rPr>
+        <w:t xml:space="preserve">            facts don’t support the idea of an inverse bell curve, thus most likely</w:t>
+      </w:r>
+    </w:p>
+    <w:p>
+      <w:pPr>
+        <w:pStyle w:val="ListParagraph"/>
+        <w:shd w:val="clear" w:color="auto" w:fill="FFFFFF"/>
+        <w:spacing w:before="100" w:beforeAutospacing="1" w:after="100" w:afterAutospacing="1" w:line="240" w:lineRule="auto"/>
+        <w:ind w:left="1815"/>
+        <w:rPr>
+          <w:rFonts w:ascii="Times New Roman" w:eastAsia="Times New Roman" w:hAnsi="Times New Roman" w:cs="Times New Roman"/>
+          <w:sz w:val="24"/>
+          <w:szCs w:val="24"/>
+        </w:rPr>
+      </w:pPr>
+      <w:r>
+        <w:rPr>
+          <w:rFonts w:ascii="Times New Roman" w:eastAsia="Times New Roman" w:hAnsi="Times New Roman" w:cs="Times New Roman"/>
+          <w:sz w:val="24"/>
+          <w:szCs w:val="24"/>
+        </w:rPr>
+        <w:lastRenderedPageBreak/>
+        <w:t xml:space="preserve">            it’s not. In my research I would like to investigate Metacritic score</w:t>
+      </w:r>
+    </w:p>
+    <w:p>
+      <w:pPr>
+        <w:pStyle w:val="ListParagraph"/>
+        <w:shd w:val="clear" w:color="auto" w:fill="FFFFFF"/>
+        <w:spacing w:before="100" w:beforeAutospacing="1" w:after="100" w:afterAutospacing="1" w:line="240" w:lineRule="auto"/>
+        <w:ind w:left="1815"/>
+        <w:rPr>
+          <w:rFonts w:ascii="Times New Roman" w:eastAsia="Times New Roman" w:hAnsi="Times New Roman" w:cs="Times New Roman"/>
+          <w:sz w:val="24"/>
+          <w:szCs w:val="24"/>
+        </w:rPr>
+      </w:pPr>
+      <w:r>
+        <w:rPr>
+          <w:rFonts w:ascii="Times New Roman" w:eastAsia="Times New Roman" w:hAnsi="Times New Roman" w:cs="Times New Roman"/>
+          <w:sz w:val="24"/>
+          <w:szCs w:val="24"/>
+        </w:rPr>
+        <w:t xml:space="preserve">            from perspective of which games received this score and which didn’t</w:t>
+      </w:r>
+    </w:p>
+    <w:p>
+      <w:pPr>
+        <w:pStyle w:val="ListParagraph"/>
+        <w:shd w:val="clear" w:color="auto" w:fill="FFFFFF"/>
+        <w:spacing w:before="100" w:beforeAutospacing="1" w:after="100" w:afterAutospacing="1" w:line="240" w:lineRule="auto"/>
+        <w:ind w:left="1815"/>
+        <w:rPr>
+          <w:rFonts w:ascii="Times New Roman" w:eastAsia="Times New Roman" w:hAnsi="Times New Roman" w:cs="Times New Roman"/>
+          <w:sz w:val="24"/>
+          <w:szCs w:val="24"/>
+        </w:rPr>
+      </w:pPr>
+      <w:r>
+        <w:rPr>
+          <w:rFonts w:ascii="Times New Roman" w:eastAsia="Times New Roman" w:hAnsi="Times New Roman" w:cs="Times New Roman"/>
+          <w:sz w:val="24"/>
+          <w:szCs w:val="24"/>
+        </w:rPr>
+        <w:t xml:space="preserve">            to see if there are any commonalities/associations that could be</w:t>
+      </w:r>
+    </w:p>
+    <w:p>
+      <w:pPr>
+        <w:pStyle w:val="ListParagraph"/>
+        <w:shd w:val="clear" w:color="auto" w:fill="FFFFFF"/>
+        <w:spacing w:before="100" w:beforeAutospacing="1" w:after="100" w:afterAutospacing="1" w:line="240" w:lineRule="auto"/>
+        <w:ind w:left="1815"/>
+        <w:rPr>
+          <w:rFonts w:ascii="Times New Roman" w:eastAsia="Times New Roman" w:hAnsi="Times New Roman" w:cs="Times New Roman"/>
+          <w:sz w:val="24"/>
+          <w:szCs w:val="24"/>
+        </w:rPr>
+      </w:pPr>
+      <w:r>
+        <w:rPr>
+          <w:rFonts w:ascii="Times New Roman" w:eastAsia="Times New Roman" w:hAnsi="Times New Roman" w:cs="Times New Roman"/>
+          <w:sz w:val="24"/>
+          <w:szCs w:val="24"/>
+        </w:rPr>
+        <w:t xml:space="preserve">            observed.</w:t>
+      </w:r>
     </w:p>
     <w:p>
       <w:pPr>
@@ -1340,7 +1897,7 @@
           <w:sz w:val="24"/>
           <w:szCs w:val="24"/>
         </w:rPr>
-        <w:t>Only one paper [2] used regression and some other Data Mining techniques to find correlation between two variables. Other ones used more generic analysis techniques, such as comparing averages of different categories and not much else [3] [4].</w:t>
+        <w:t>Only one paper [2] used regression and some other Data Mining techniques to find correlation between</w:t>
       </w:r>
       <w:r>
         <w:rPr>
@@ -1356,7 +1913,111 @@
           <w:sz w:val="24"/>
           <w:szCs w:val="24"/>
         </w:rPr>
-        <w:t>One of the articles I stumbled upon [5], while didn’t really do much in terms of analysis of video games data, provided and interesting outlook on why someone might be interested in doing their own research on video games if they are planning to get into game development or are already one.</w:t>
+        <w:t xml:space="preserve">certain </w:t>
+      </w:r>
+      <w:r>
+        <w:rPr>
+          <w:rFonts w:ascii="Times New Roman" w:eastAsia="Times New Roman" w:hAnsi="Times New Roman" w:cs="Times New Roman"/>
+          <w:sz w:val="24"/>
+          <w:szCs w:val="24"/>
+        </w:rPr>
+        <w:t>game characteristics</w:t>
+      </w:r>
+      <w:r>
+        <w:rPr>
+          <w:rFonts w:ascii="Times New Roman" w:eastAsia="Times New Roman" w:hAnsi="Times New Roman" w:cs="Times New Roman"/>
+          <w:sz w:val="24"/>
+          <w:szCs w:val="24"/>
+        </w:rPr>
+        <w:t xml:space="preserve"> (genre, tags, price, etc.) and game sales</w:t>
+      </w:r>
+      <w:r>
+        <w:rPr>
+          <w:rFonts w:ascii="Times New Roman" w:eastAsia="Times New Roman" w:hAnsi="Times New Roman" w:cs="Times New Roman"/>
+          <w:sz w:val="24"/>
+          <w:szCs w:val="24"/>
+        </w:rPr>
+        <w:t xml:space="preserve">. </w:t>
+      </w:r>
+      <w:r>
+        <w:rPr>
+          <w:rFonts w:ascii="Times New Roman" w:eastAsia="Times New Roman" w:hAnsi="Times New Roman" w:cs="Times New Roman"/>
+          <w:sz w:val="24"/>
+          <w:szCs w:val="24"/>
+        </w:rPr>
+        <w:t>Author determined that having some successful games behind your belt do</w:t>
+      </w:r>
+      <w:r>
+        <w:rPr>
+          <w:rFonts w:ascii="Times New Roman" w:eastAsia="Times New Roman" w:hAnsi="Times New Roman" w:cs="Times New Roman"/>
+          <w:sz w:val="24"/>
+          <w:szCs w:val="24"/>
+        </w:rPr>
+        <w:t>es</w:t>
+      </w:r>
+      <w:r>
+        <w:rPr>
+          <w:rFonts w:ascii="Times New Roman" w:eastAsia="Times New Roman" w:hAnsi="Times New Roman" w:cs="Times New Roman"/>
+          <w:sz w:val="24"/>
+          <w:szCs w:val="24"/>
+        </w:rPr>
+        <w:t xml:space="preserve"> help you to succeed with your new game. Also, author determined a set of parameters that influence the sales of games the most (some of them: genres, length of description, launch price, age requirements, presence of multi-player and others). </w:t>
+      </w:r>
+      <w:r>
+        <w:rPr>
+          <w:rFonts w:ascii="Times New Roman" w:eastAsia="Times New Roman" w:hAnsi="Times New Roman" w:cs="Times New Roman"/>
+          <w:sz w:val="24"/>
+          <w:szCs w:val="24"/>
+        </w:rPr>
+        <w:t xml:space="preserve">Other </w:t>
+      </w:r>
+      <w:r>
+        <w:rPr>
+          <w:rFonts w:ascii="Times New Roman" w:eastAsia="Times New Roman" w:hAnsi="Times New Roman" w:cs="Times New Roman"/>
+          <w:sz w:val="24"/>
+          <w:szCs w:val="24"/>
+        </w:rPr>
+        <w:t>sources</w:t>
+      </w:r>
+      <w:r>
+        <w:rPr>
+          <w:rFonts w:ascii="Times New Roman" w:eastAsia="Times New Roman" w:hAnsi="Times New Roman" w:cs="Times New Roman"/>
+          <w:sz w:val="24"/>
+          <w:szCs w:val="24"/>
+        </w:rPr>
+        <w:t xml:space="preserve"> used more generic analysis techniques, such as comparing averages of different categories [3] [4].</w:t>
+      </w:r>
+      <w:r>
+        <w:rPr>
+          <w:rFonts w:ascii="Times New Roman" w:eastAsia="Times New Roman" w:hAnsi="Times New Roman" w:cs="Times New Roman"/>
+          <w:sz w:val="24"/>
+          <w:szCs w:val="24"/>
+        </w:rPr>
+        <w:t xml:space="preserve"> </w:t>
+      </w:r>
+      <w:r>
+        <w:rPr>
+          <w:rFonts w:ascii="Times New Roman" w:eastAsia="Times New Roman" w:hAnsi="Times New Roman" w:cs="Times New Roman"/>
+          <w:sz w:val="24"/>
+          <w:szCs w:val="24"/>
+        </w:rPr>
+        <w:t>One of the articles I stumbled upon [5], while didn’t really do much in terms of analysis of video games data, provided and interesting outlook on why someone might be interested in doing their own research on video games if they are planning to get into game development or are already one</w:t>
+      </w:r>
+      <w:r>
+        <w:rPr>
+          <w:rFonts w:ascii="Times New Roman" w:eastAsia="Times New Roman" w:hAnsi="Times New Roman" w:cs="Times New Roman"/>
+          <w:sz w:val="24"/>
+          <w:szCs w:val="24"/>
+        </w:rPr>
+        <w:t xml:space="preserve"> (basically to have a higher chance of success)</w:t>
+      </w:r>
+      <w:r>
+        <w:rPr>
+          <w:rFonts w:ascii="Times New Roman" w:eastAsia="Times New Roman" w:hAnsi="Times New Roman" w:cs="Times New Roman"/>
+          <w:sz w:val="24"/>
+          <w:szCs w:val="24"/>
+        </w:rPr>
+        <w:t>.</w:t>
       </w:r>
     </w:p>
     <w:p>
@@ -1379,7 +2040,6 @@
           <w:sz w:val="28"/>
           <w:szCs w:val="28"/>
         </w:rPr>
-        <w:lastRenderedPageBreak/>
         <w:t xml:space="preserve">3. </w:t>
       </w:r>
       <w:r>
@@ -1441,15 +2101,31 @@
           <w:sz w:val="24"/>
           <w:szCs w:val="24"/>
         </w:rPr>
-        <w:t>The most useful information was found for Metacritic score, which will certainly help me wi</w:t>
-      </w:r>
-      <w:r>
-        <w:rPr>
-          <w:rFonts w:ascii="Times New Roman" w:eastAsia="Times New Roman" w:hAnsi="Times New Roman" w:cs="Times New Roman"/>
-          <w:sz w:val="24"/>
-          <w:szCs w:val="24"/>
-        </w:rPr>
-        <w:t xml:space="preserve">th answering my question. In terms of research in this area, there is quite a bit of research more based on implications of gaming in general and more sophisticated studies on specific aspects of the games. Couldn’t find much in terms of good studies on how different parameters of the video games correlate/associate with each other. Most of articles that I found did a more rudimentary analysis – comparing averages of certain categories or just analyzing distributions of certain parameters. One of the articles used regression for finding correlation between variables, it might be a good fit for some of my questions. </w:t>
+        <w:t>The most useful</w:t>
+      </w:r>
+      <w:r>
+        <w:rPr>
+          <w:rFonts w:ascii="Times New Roman" w:eastAsia="Times New Roman" w:hAnsi="Times New Roman" w:cs="Times New Roman"/>
+          <w:sz w:val="24"/>
+          <w:szCs w:val="24"/>
+        </w:rPr>
+        <w:t xml:space="preserve"> and comprehensive</w:t>
+      </w:r>
+      <w:r>
+        <w:rPr>
+          <w:rFonts w:ascii="Times New Roman" w:eastAsia="Times New Roman" w:hAnsi="Times New Roman" w:cs="Times New Roman"/>
+          <w:sz w:val="24"/>
+          <w:szCs w:val="24"/>
+        </w:rPr>
+        <w:t xml:space="preserve"> information was found for Metacritic score, which will certainly help me with answering my question. </w:t>
+      </w:r>
+      <w:r>
+        <w:rPr>
+          <w:rFonts w:ascii="Times New Roman" w:eastAsia="Times New Roman" w:hAnsi="Times New Roman" w:cs="Times New Roman"/>
+          <w:sz w:val="24"/>
+          <w:szCs w:val="24"/>
+        </w:rPr>
+        <w:t>Also, while I found out that a game receives a Metacritic score when it’s been reviewed by at least four critics/publishers it keeps my question of trying to find out if there are some associations to be found in terms of how different game parameters affect game having a Metacritic score or not.</w:t>
       </w:r>
     </w:p>
     <w:p>
@@ -1464,6 +2140,64 @@
           <w:szCs w:val="24"/>
         </w:rPr>
       </w:pPr>
+      <w:r>
+        <w:rPr>
+          <w:rFonts w:ascii="Times New Roman" w:eastAsia="Times New Roman" w:hAnsi="Times New Roman" w:cs="Times New Roman"/>
+          <w:sz w:val="24"/>
+          <w:szCs w:val="24"/>
+        </w:rPr>
+        <w:t xml:space="preserve">In terms of research in this area, there is quite a bit of research more based on implications of gaming in general and more sophisticated studies on specific aspects of the games. Couldn’t find much in terms of good studies on how different parameters of the video games correlate/associate with each other. Most of articles that I found did a more rudimentary analysis – comparing averages of certain categories or just analyzing distributions of certain parameters. One of the articles used regression for finding correlation between variables, it might be a good fit for some of my questions. </w:t>
+      </w:r>
+    </w:p>
+    <w:p>
+      <w:pPr>
+        <w:shd w:val="clear" w:color="auto" w:fill="FFFFFF"/>
+        <w:spacing w:before="100" w:beforeAutospacing="1" w:after="100" w:afterAutospacing="1" w:line="240" w:lineRule="auto"/>
+        <w:ind w:left="375"/>
+        <w:contextualSpacing/>
+        <w:rPr>
+          <w:rFonts w:ascii="Times New Roman" w:eastAsia="Times New Roman" w:hAnsi="Times New Roman" w:cs="Times New Roman"/>
+          <w:sz w:val="24"/>
+          <w:szCs w:val="24"/>
+        </w:rPr>
+      </w:pPr>
+      <w:r>
+        <w:rPr>
+          <w:rFonts w:ascii="Times New Roman" w:eastAsia="Times New Roman" w:hAnsi="Times New Roman" w:cs="Times New Roman"/>
+          <w:sz w:val="24"/>
+          <w:szCs w:val="24"/>
+        </w:rPr>
+        <w:t xml:space="preserve">In terms of original analysis on this data set, </w:t>
+      </w:r>
+      <w:r>
+        <w:rPr>
+          <w:rFonts w:ascii="Times New Roman" w:eastAsia="Times New Roman" w:hAnsi="Times New Roman" w:cs="Times New Roman"/>
+          <w:sz w:val="24"/>
+          <w:szCs w:val="24"/>
+        </w:rPr>
+        <w:t xml:space="preserve">authors did have a similar style of question to my question (2) and (3). It was about association between whether a game is free or not and number of recommendations. </w:t>
+      </w:r>
+      <w:r>
+        <w:rPr>
+          <w:rFonts w:ascii="Times New Roman" w:eastAsia="Times New Roman" w:hAnsi="Times New Roman" w:cs="Times New Roman"/>
+          <w:sz w:val="24"/>
+          <w:szCs w:val="24"/>
+        </w:rPr>
+        <w:t>Since authors didn’t asses the question I want to answer and I haven’t seen my questions answered from other works on this subject, I’ll keep my questions unchanged.</w:t>
+      </w:r>
+    </w:p>
+    <w:p>
+      <w:pPr>
+        <w:shd w:val="clear" w:color="auto" w:fill="FFFFFF"/>
+        <w:spacing w:before="100" w:beforeAutospacing="1" w:after="100" w:afterAutospacing="1" w:line="240" w:lineRule="auto"/>
+        <w:ind w:left="375"/>
+        <w:contextualSpacing/>
+        <w:rPr>
+          <w:rFonts w:ascii="Times New Roman" w:eastAsia="Times New Roman" w:hAnsi="Times New Roman" w:cs="Times New Roman"/>
+          <w:sz w:val="24"/>
+          <w:szCs w:val="24"/>
+        </w:rPr>
+      </w:pPr>
     </w:p>
     <w:p>
       <w:pPr>
@@ -1865,18 +2599,24 @@
           <w:sz w:val="24"/>
           <w:szCs w:val="24"/>
         </w:rPr>
-        <w:t xml:space="preserve">About </w:t>
-      </w:r>
-      <w:proofErr w:type="spellStart"/>
-      <w:r>
-        <w:rPr>
-          <w:rFonts w:ascii="Times New Roman" w:eastAsia="Times New Roman" w:hAnsi="Times New Roman" w:cs="Times New Roman"/>
-          <w:sz w:val="24"/>
-          <w:szCs w:val="24"/>
-        </w:rPr>
-        <w:t>Metascore</w:t>
-      </w:r>
-      <w:proofErr w:type="spellEnd"/>
+        <w:t>About Meta</w:t>
+      </w:r>
+      <w:r>
+        <w:rPr>
+          <w:rFonts w:ascii="Times New Roman" w:eastAsia="Times New Roman" w:hAnsi="Times New Roman" w:cs="Times New Roman"/>
+          <w:sz w:val="24"/>
+          <w:szCs w:val="24"/>
+        </w:rPr>
+        <w:t xml:space="preserve">critic </w:t>
+      </w:r>
+      <w:r>
+        <w:rPr>
+          <w:rFonts w:ascii="Times New Roman" w:eastAsia="Times New Roman" w:hAnsi="Times New Roman" w:cs="Times New Roman"/>
+          <w:sz w:val="24"/>
+          <w:szCs w:val="24"/>
+        </w:rPr>
+        <w:t>score</w:t>
+      </w:r>
       <w:r>
         <w:rPr>
           <w:rFonts w:ascii="Times New Roman" w:eastAsia="Times New Roman" w:hAnsi="Times New Roman" w:cs="Times New Roman"/>
@@ -1931,7 +2671,19 @@
             <w:szCs w:val="24"/>
             <w:u w:val="none"/>
           </w:rPr>
-          <w:t>https://www.metacritic.com/faq#item18</w:t>
+          <w:t>https://www.metacr</w:t>
+        </w:r>
+        <w:bookmarkStart w:id="0" w:name="_GoBack"/>
+        <w:bookmarkEnd w:id="0"/>
+        <w:r>
+          <w:rPr>
+            <w:rStyle w:val="Hyperlink"/>
+            <w:rFonts w:ascii="Times New Roman" w:hAnsi="Times New Roman" w:cs="Times New Roman"/>
+            <w:sz w:val="24"/>
+            <w:szCs w:val="24"/>
+            <w:u w:val="none"/>
+          </w:rPr>
+          <w:t>itic.com/faq#item18</w:t>
         </w:r>
       </w:hyperlink>
     </w:p>
@@ -2269,6 +3021,53 @@
         </w:rPr>
         <w:t>[10]</w:t>
       </w:r>
+      <w:r>
+        <w:rPr>
+          <w:rFonts w:ascii="Times New Roman" w:eastAsia="Times New Roman" w:hAnsi="Times New Roman" w:cs="Times New Roman"/>
+          <w:sz w:val="24"/>
+          <w:szCs w:val="24"/>
+        </w:rPr>
+        <w:t xml:space="preserve"> Answer to “How many video games exist?” on Quora by John </w:t>
+      </w:r>
+      <w:proofErr w:type="spellStart"/>
+      <w:r>
+        <w:rPr>
+          <w:rFonts w:ascii="Times New Roman" w:eastAsia="Times New Roman" w:hAnsi="Times New Roman" w:cs="Times New Roman"/>
+          <w:sz w:val="24"/>
+          <w:szCs w:val="24"/>
+        </w:rPr>
+        <w:t>Mcmillagan</w:t>
+      </w:r>
+      <w:proofErr w:type="spellEnd"/>
+      <w:r>
+        <w:rPr>
+          <w:rFonts w:ascii="Times New Roman" w:eastAsia="Times New Roman" w:hAnsi="Times New Roman" w:cs="Times New Roman"/>
+          <w:sz w:val="24"/>
+          <w:szCs w:val="24"/>
+        </w:rPr>
+        <w:t xml:space="preserve">, </w:t>
+      </w:r>
+      <w:hyperlink r:id="rId13" w:history="1">
+        <w:r>
+          <w:rPr>
+            <w:rStyle w:val="Hyperlink"/>
+            <w:rFonts w:ascii="Times New Roman" w:eastAsia="Times New Roman" w:hAnsi="Times New Roman" w:cs="Times New Roman"/>
+            <w:sz w:val="24"/>
+            <w:szCs w:val="24"/>
+            <w:u w:val="none"/>
+          </w:rPr>
+          <w:t>https://www.quora.com/How-many-video-games-exist</w:t>
+        </w:r>
+      </w:hyperlink>
+    </w:p>
+    <w:p>
+      <w:pPr>
+        <w:rPr>
+          <w:rFonts w:ascii="Times New Roman" w:eastAsia="Times New Roman" w:hAnsi="Times New Roman" w:cs="Times New Roman"/>
+          <w:sz w:val="24"/>
+          <w:szCs w:val="24"/>
+        </w:rPr>
+      </w:pPr>
     </w:p>
     <w:p>
       <w:pPr>
@@ -2973,6 +3772,95 @@
     </w:lvl>
   </w:abstractNum>
   <w:abstractNum w:abstractNumId="6" w15:restartNumberingAfterBreak="0">
+    <w:nsid w:val="62244DFA"/>
+    <w:multiLevelType w:val="hybridMultilevel"/>
+    <w:tmpl w:val="02D27522"/>
+    <w:lvl w:ilvl="0" w:tplc="6F2693FE">
+      <w:start w:val="1"/>
+      <w:numFmt w:val="decimal"/>
+      <w:lvlText w:val="%1."/>
+      <w:lvlJc w:val="left"/>
+      <w:pPr>
+        <w:ind w:left="1455" w:hanging="360"/>
+      </w:pPr>
+      <w:rPr>
+        <w:rFonts w:hint="default"/>
+      </w:rPr>
+    </w:lvl>
+    <w:lvl w:ilvl="1" w:tplc="04090019" w:tentative="1">
+      <w:start w:val="1"/>
+      <w:numFmt w:val="lowerLetter"/>
+      <w:lvlText w:val="%2."/>
+      <w:lvlJc w:val="left"/>
+      <w:pPr>
+        <w:ind w:left="2175" w:hanging="360"/>
+      </w:pPr>
+    </w:lvl>
+    <w:lvl w:ilvl="2" w:tplc="0409001B" w:tentative="1">
+      <w:start w:val="1"/>
+      <w:numFmt w:val="lowerRoman"/>
+      <w:lvlText w:val="%3."/>
+      <w:lvlJc w:val="right"/>
+      <w:pPr>
+        <w:ind w:left="2895" w:hanging="180"/>
+      </w:pPr>
+    </w:lvl>
+    <w:lvl w:ilvl="3" w:tplc="0409000F" w:tentative="1">
+      <w:start w:val="1"/>
+      <w:numFmt w:val="decimal"/>
+      <w:lvlText w:val="%4."/>
+      <w:lvlJc w:val="left"/>
+      <w:pPr>
+        <w:ind w:left="3615" w:hanging="360"/>
+      </w:pPr>
+    </w:lvl>
+    <w:lvl w:ilvl="4" w:tplc="04090019" w:tentative="1">
+      <w:start w:val="1"/>
+      <w:numFmt w:val="lowerLetter"/>
+      <w:lvlText w:val="%5."/>
+      <w:lvlJc w:val="left"/>
+      <w:pPr>
+        <w:ind w:left="4335" w:hanging="360"/>
+      </w:pPr>
+    </w:lvl>
+    <w:lvl w:ilvl="5" w:tplc="0409001B" w:tentative="1">
+      <w:start w:val="1"/>
+      <w:numFmt w:val="lowerRoman"/>
+      <w:lvlText w:val="%6."/>
+      <w:lvlJc w:val="right"/>
+      <w:pPr>
+        <w:ind w:left="5055" w:hanging="180"/>
+      </w:pPr>
+    </w:lvl>
+    <w:lvl w:ilvl="6" w:tplc="0409000F" w:tentative="1">
+      <w:start w:val="1"/>
+      <w:numFmt w:val="decimal"/>
+      <w:lvlText w:val="%7."/>
+      <w:lvlJc w:val="left"/>
+      <w:pPr>
+        <w:ind w:left="5775" w:hanging="360"/>
+      </w:pPr>
+    </w:lvl>
+    <w:lvl w:ilvl="7" w:tplc="04090019" w:tentative="1">
+      <w:start w:val="1"/>
+      <w:numFmt w:val="lowerLetter"/>
+      <w:lvlText w:val="%8."/>
+      <w:lvlJc w:val="left"/>
+      <w:pPr>
+        <w:ind w:left="6495" w:hanging="360"/>
+      </w:pPr>
+    </w:lvl>
+    <w:lvl w:ilvl="8" w:tplc="0409001B" w:tentative="1">
+      <w:start w:val="1"/>
+      <w:numFmt w:val="lowerRoman"/>
+      <w:lvlText w:val="%9."/>
+      <w:lvlJc w:val="right"/>
+      <w:pPr>
+        <w:ind w:left="7215" w:hanging="180"/>
+      </w:pPr>
+    </w:lvl>
+  </w:abstractNum>
+  <w:abstractNum w:abstractNumId="7" w15:restartNumberingAfterBreak="0">
     <w:nsid w:val="681254AC"/>
     <w:multiLevelType w:val="hybridMultilevel"/>
     <w:tmpl w:val="A52C0E44"/>
@@ -3085,7 +3973,7 @@
       </w:rPr>
     </w:lvl>
   </w:abstractNum>
-  <w:abstractNum w:abstractNumId="7" w15:restartNumberingAfterBreak="0">
+  <w:abstractNum w:abstractNumId="8" w15:restartNumberingAfterBreak="0">
     <w:nsid w:val="77C75963"/>
     <w:multiLevelType w:val="hybridMultilevel"/>
     <w:tmpl w:val="D926008E"/>
@@ -3202,7 +4090,7 @@
     <w:abstractNumId w:val="0"/>
   </w:num>
   <w:num w:numId="2">
-    <w:abstractNumId w:val="7"/>
+    <w:abstractNumId w:val="8"/>
   </w:num>
   <w:num w:numId="3">
     <w:abstractNumId w:val="1"/>
@@ -3214,13 +4102,16 @@
     <w:abstractNumId w:val="3"/>
   </w:num>
   <w:num w:numId="6">
-    <w:abstractNumId w:val="6"/>
+    <w:abstractNumId w:val="7"/>
   </w:num>
   <w:num w:numId="7">
     <w:abstractNumId w:val="2"/>
   </w:num>
   <w:num w:numId="8">
     <w:abstractNumId w:val="4"/>
+  </w:num>
+  <w:num w:numId="9">
+    <w:abstractNumId w:val="6"/>
   </w:num>
 </w:numbering>
 </file>
@@ -3684,6 +4575,18 @@
       <w:shd w:val="clear" w:color="auto" w:fill="E1DFDD"/>
     </w:rPr>
   </w:style>
+  <w:style w:type="character" w:styleId="FollowedHyperlink">
+    <w:name w:val="FollowedHyperlink"/>
+    <w:basedOn w:val="DefaultParagraphFont"/>
+    <w:uiPriority w:val="99"/>
+    <w:semiHidden/>
+    <w:unhideWhenUsed/>
+    <w:rsid w:val="00FC2E4A"/>
+    <w:rPr>
+      <w:color w:val="954F72" w:themeColor="followedHyperlink"/>
+      <w:u w:val="single"/>
+    </w:rPr>
+  </w:style>
 </w:styles>
 </file>
 

</xml_diff>

<commit_message>
finished Background and Methodologies
</commit_message>
<xml_diff>
--- a/Main documents/Background and Methodologies.docx
+++ b/Main documents/Background and Methodologies.docx
@@ -1517,23 +1517,7 @@
           <w:sz w:val="24"/>
           <w:szCs w:val="24"/>
         </w:rPr>
-        <w:t xml:space="preserve">            </w:t>
-      </w:r>
-      <w:r>
-        <w:rPr>
-          <w:rFonts w:ascii="Times New Roman" w:eastAsia="Times New Roman" w:hAnsi="Times New Roman" w:cs="Times New Roman"/>
-          <w:sz w:val="24"/>
-          <w:szCs w:val="24"/>
-        </w:rPr>
-        <w:t>rated,</w:t>
-      </w:r>
-      <w:r>
-        <w:rPr>
-          <w:rFonts w:ascii="Times New Roman" w:eastAsia="Times New Roman" w:hAnsi="Times New Roman" w:cs="Times New Roman"/>
-          <w:sz w:val="24"/>
-          <w:szCs w:val="24"/>
-        </w:rPr>
-        <w:t xml:space="preserve"> </w:t>
+        <w:t xml:space="preserve">            rated, </w:t>
       </w:r>
       <w:r>
         <w:rPr>
@@ -2167,7 +2151,15 @@
           <w:sz w:val="24"/>
           <w:szCs w:val="24"/>
         </w:rPr>
-        <w:t xml:space="preserve">In terms of original analysis on this data set, </w:t>
+        <w:t>Finally, for</w:t>
+      </w:r>
+      <w:r>
+        <w:rPr>
+          <w:rFonts w:ascii="Times New Roman" w:eastAsia="Times New Roman" w:hAnsi="Times New Roman" w:cs="Times New Roman"/>
+          <w:sz w:val="24"/>
+          <w:szCs w:val="24"/>
+        </w:rPr>
+        <w:t xml:space="preserve"> original analysis on this data set, </w:t>
       </w:r>
       <w:r>
         <w:rPr>
@@ -2276,15 +2268,39 @@
           <w:sz w:val="24"/>
           <w:szCs w:val="24"/>
         </w:rPr>
-        <w:t>For this project I’m using a preexisting dataset [6]. It consists of all listings (mostly games, but also some non-game software) from Steam (digital, game-centered distribution platform) dating December 12 of 2016. Most of the data was collected from Steam via Steam API</w:t>
-      </w:r>
-      <w:r>
-        <w:rPr>
-          <w:rFonts w:ascii="Times New Roman" w:eastAsia="Times New Roman" w:hAnsi="Times New Roman" w:cs="Times New Roman"/>
-          <w:sz w:val="24"/>
-          <w:szCs w:val="24"/>
-        </w:rPr>
-        <w:t xml:space="preserve"> and some extra data (for instance owner count and players estimate) was acquired from Steam Spy (service that collects the kind of data mentioned before from game on Steam).</w:t>
+        <w:t>For this project I’m using a preexisting dataset [6]. Most of the data was collected from Steam via Steam API</w:t>
+      </w:r>
+      <w:r>
+        <w:rPr>
+          <w:rFonts w:ascii="Times New Roman" w:eastAsia="Times New Roman" w:hAnsi="Times New Roman" w:cs="Times New Roman"/>
+          <w:sz w:val="24"/>
+          <w:szCs w:val="24"/>
+        </w:rPr>
+        <w:t xml:space="preserve"> and some extra data (for instance owner count and players estimate) was acquired from Steam Spy (service that collects the kind of data mentioned before from game</w:t>
+      </w:r>
+      <w:r>
+        <w:rPr>
+          <w:rFonts w:ascii="Times New Roman" w:eastAsia="Times New Roman" w:hAnsi="Times New Roman" w:cs="Times New Roman"/>
+          <w:sz w:val="24"/>
+          <w:szCs w:val="24"/>
+        </w:rPr>
+        <w:t>s</w:t>
+      </w:r>
+      <w:r>
+        <w:rPr>
+          <w:rFonts w:ascii="Times New Roman" w:eastAsia="Times New Roman" w:hAnsi="Times New Roman" w:cs="Times New Roman"/>
+          <w:sz w:val="24"/>
+          <w:szCs w:val="24"/>
+        </w:rPr>
+        <w:t xml:space="preserve"> on Steam).</w:t>
+      </w:r>
+      <w:r>
+        <w:rPr>
+          <w:rFonts w:ascii="Times New Roman" w:eastAsia="Times New Roman" w:hAnsi="Times New Roman" w:cs="Times New Roman"/>
+          <w:sz w:val="24"/>
+          <w:szCs w:val="24"/>
+        </w:rPr>
+        <w:t xml:space="preserve"> Also, Metacritic score for games was included in that dataset. For Steam data, it consists of all listings (mostly games, but also some non-game software) from Steam dating December 12 of 2016. </w:t>
       </w:r>
     </w:p>
     <w:p>
@@ -2297,11 +2313,861 @@
           <w:szCs w:val="24"/>
         </w:rPr>
       </w:pPr>
+      <w:r>
+        <w:rPr>
+          <w:rFonts w:ascii="Times New Roman" w:eastAsia="Times New Roman" w:hAnsi="Times New Roman" w:cs="Times New Roman"/>
+          <w:sz w:val="24"/>
+          <w:szCs w:val="24"/>
+        </w:rPr>
+        <w:t xml:space="preserve">This dataset most likely is a rather big (around </w:t>
+      </w:r>
+      <w:r>
+        <w:rPr>
+          <w:rFonts w:ascii="Times New Roman" w:eastAsia="Times New Roman" w:hAnsi="Times New Roman" w:cs="Times New Roman"/>
+          <w:sz w:val="24"/>
+          <w:szCs w:val="24"/>
+        </w:rPr>
+        <w:t>70</w:t>
+      </w:r>
+      <w:r>
+        <w:rPr>
+          <w:rFonts w:ascii="Times New Roman" w:eastAsia="Times New Roman" w:hAnsi="Times New Roman" w:cs="Times New Roman"/>
+          <w:sz w:val="24"/>
+          <w:szCs w:val="24"/>
+        </w:rPr>
+        <w:t>-</w:t>
+      </w:r>
+      <w:r>
+        <w:rPr>
+          <w:rFonts w:ascii="Times New Roman" w:eastAsia="Times New Roman" w:hAnsi="Times New Roman" w:cs="Times New Roman"/>
+          <w:sz w:val="24"/>
+          <w:szCs w:val="24"/>
+        </w:rPr>
+        <w:t>80</w:t>
+      </w:r>
+      <w:r>
+        <w:rPr>
+          <w:rFonts w:ascii="Times New Roman" w:eastAsia="Times New Roman" w:hAnsi="Times New Roman" w:cs="Times New Roman"/>
+          <w:sz w:val="24"/>
+          <w:szCs w:val="24"/>
+        </w:rPr>
+        <w:t xml:space="preserve">% of population) sample of games on PC platform </w:t>
+      </w:r>
+      <w:r>
+        <w:rPr>
+          <w:rFonts w:ascii="Times New Roman" w:eastAsia="Times New Roman" w:hAnsi="Times New Roman" w:cs="Times New Roman"/>
+          <w:sz w:val="24"/>
+          <w:szCs w:val="24"/>
+        </w:rPr>
+        <w:t>(excluding games that can be emulated and games that don’t run any more on recent at the time versions of operating systems)</w:t>
+      </w:r>
+      <w:r>
+        <w:rPr>
+          <w:rFonts w:ascii="Times New Roman" w:eastAsia="Times New Roman" w:hAnsi="Times New Roman" w:cs="Times New Roman"/>
+          <w:sz w:val="24"/>
+          <w:szCs w:val="24"/>
+        </w:rPr>
+        <w:t xml:space="preserve">. This estimate was made from comparison of number of games on Steam and some other popular game-distribution services that usually don’t have many games in common (for instance GOG.com “remakes” many old games to make them compatible with modern systems, or </w:t>
+      </w:r>
+      <w:proofErr w:type="spellStart"/>
+      <w:r>
+        <w:rPr>
+          <w:rFonts w:ascii="Times New Roman" w:eastAsia="Times New Roman" w:hAnsi="Times New Roman" w:cs="Times New Roman"/>
+          <w:sz w:val="24"/>
+          <w:szCs w:val="24"/>
+        </w:rPr>
+        <w:t>Uplay</w:t>
+      </w:r>
+      <w:proofErr w:type="spellEnd"/>
+      <w:r>
+        <w:rPr>
+          <w:rFonts w:ascii="Times New Roman" w:eastAsia="Times New Roman" w:hAnsi="Times New Roman" w:cs="Times New Roman"/>
+          <w:sz w:val="24"/>
+          <w:szCs w:val="24"/>
+        </w:rPr>
+        <w:t xml:space="preserve"> releases only Ubisoft (game publisher) games) [10]. In this comparison around 14,000 games in 2017 was on Steam and around 2,000 on GOG and </w:t>
+      </w:r>
+      <w:proofErr w:type="spellStart"/>
+      <w:r>
+        <w:rPr>
+          <w:rFonts w:ascii="Times New Roman" w:eastAsia="Times New Roman" w:hAnsi="Times New Roman" w:cs="Times New Roman"/>
+          <w:sz w:val="24"/>
+          <w:szCs w:val="24"/>
+        </w:rPr>
+        <w:t>Uplay</w:t>
+      </w:r>
+      <w:proofErr w:type="spellEnd"/>
+      <w:r>
+        <w:rPr>
+          <w:rFonts w:ascii="Times New Roman" w:eastAsia="Times New Roman" w:hAnsi="Times New Roman" w:cs="Times New Roman"/>
+          <w:sz w:val="24"/>
+          <w:szCs w:val="24"/>
+        </w:rPr>
+        <w:t xml:space="preserve"> (numbers were taken from [10])</w:t>
+      </w:r>
+      <w:r>
+        <w:rPr>
+          <w:rFonts w:ascii="Times New Roman" w:eastAsia="Times New Roman" w:hAnsi="Times New Roman" w:cs="Times New Roman"/>
+          <w:sz w:val="24"/>
+          <w:szCs w:val="24"/>
+        </w:rPr>
+        <w:t>. Finding specific numbers proved to be almost an impossible task, thus I’ll have to do with these results.</w:t>
+      </w:r>
     </w:p>
     <w:p>
       <w:pPr>
         <w:pStyle w:val="ListParagraph"/>
         <w:spacing w:line="240" w:lineRule="auto"/>
+        <w:rPr>
+          <w:rFonts w:ascii="Times New Roman" w:eastAsia="Times New Roman" w:hAnsi="Times New Roman" w:cs="Times New Roman"/>
+          <w:sz w:val="24"/>
+          <w:szCs w:val="24"/>
+        </w:rPr>
+      </w:pPr>
+      <w:r>
+        <w:rPr>
+          <w:rFonts w:ascii="Times New Roman" w:eastAsia="Times New Roman" w:hAnsi="Times New Roman" w:cs="Times New Roman"/>
+          <w:sz w:val="24"/>
+          <w:szCs w:val="24"/>
+        </w:rPr>
+        <w:t xml:space="preserve">While Steam games most likely represent most games in the population, there are distribution services with more unique games (like old games from GOG.com and fan-made or not officially published games) that sway me to think that I should not generalize my result to all PC games. </w:t>
+      </w:r>
+      <w:r>
+        <w:rPr>
+          <w:rFonts w:ascii="Times New Roman" w:eastAsia="Times New Roman" w:hAnsi="Times New Roman" w:cs="Times New Roman"/>
+          <w:sz w:val="24"/>
+          <w:szCs w:val="24"/>
+        </w:rPr>
+        <w:t xml:space="preserve">Because of this I’ll generalize any results I find only to games on Steam, which will still be </w:t>
+      </w:r>
+      <w:r>
+        <w:rPr>
+          <w:rFonts w:ascii="Times New Roman" w:eastAsia="Times New Roman" w:hAnsi="Times New Roman" w:cs="Times New Roman"/>
+          <w:sz w:val="24"/>
+          <w:szCs w:val="24"/>
+        </w:rPr>
+        <w:t>enough</w:t>
+      </w:r>
+      <w:r>
+        <w:rPr>
+          <w:rFonts w:ascii="Times New Roman" w:eastAsia="Times New Roman" w:hAnsi="Times New Roman" w:cs="Times New Roman"/>
+          <w:sz w:val="24"/>
+          <w:szCs w:val="24"/>
+        </w:rPr>
+        <w:t xml:space="preserve"> in my opinion, since Steam is the most popular digital game-distribution platform</w:t>
+      </w:r>
+      <w:r>
+        <w:rPr>
+          <w:rFonts w:ascii="Times New Roman" w:eastAsia="Times New Roman" w:hAnsi="Times New Roman" w:cs="Times New Roman"/>
+          <w:sz w:val="24"/>
+          <w:szCs w:val="24"/>
+        </w:rPr>
+        <w:t xml:space="preserve"> and probably, while can’t represent all games on the platform, most likely represents the platform that most PC gamers use</w:t>
+      </w:r>
+      <w:r>
+        <w:rPr>
+          <w:rFonts w:ascii="Times New Roman" w:eastAsia="Times New Roman" w:hAnsi="Times New Roman" w:cs="Times New Roman"/>
+          <w:sz w:val="24"/>
+          <w:szCs w:val="24"/>
+        </w:rPr>
+        <w:t>, which makes it relevant.</w:t>
+      </w:r>
+    </w:p>
+    <w:p>
+      <w:pPr>
+        <w:pStyle w:val="ListParagraph"/>
+        <w:spacing w:line="240" w:lineRule="auto"/>
+        <w:rPr>
+          <w:rFonts w:ascii="Times New Roman" w:eastAsia="Times New Roman" w:hAnsi="Times New Roman" w:cs="Times New Roman"/>
+          <w:sz w:val="24"/>
+          <w:szCs w:val="24"/>
+        </w:rPr>
+      </w:pPr>
+      <w:r>
+        <w:rPr>
+          <w:rFonts w:ascii="Times New Roman" w:eastAsia="Times New Roman" w:hAnsi="Times New Roman" w:cs="Times New Roman"/>
+          <w:sz w:val="24"/>
+          <w:szCs w:val="24"/>
+        </w:rPr>
+        <w:t>Also, speaking of data, original authors [6] indicated that there are quite a few games that nobody bought and thus</w:t>
+      </w:r>
+      <w:r>
+        <w:rPr>
+          <w:rFonts w:ascii="Times New Roman" w:eastAsia="Times New Roman" w:hAnsi="Times New Roman" w:cs="Times New Roman"/>
+          <w:sz w:val="24"/>
+          <w:szCs w:val="24"/>
+        </w:rPr>
+        <w:t xml:space="preserve"> never</w:t>
+      </w:r>
+      <w:r>
+        <w:rPr>
+          <w:rFonts w:ascii="Times New Roman" w:eastAsia="Times New Roman" w:hAnsi="Times New Roman" w:cs="Times New Roman"/>
+          <w:sz w:val="24"/>
+          <w:szCs w:val="24"/>
+        </w:rPr>
+        <w:t xml:space="preserve"> played on Steam – this might result in big number of outliers or other obstacles and I’ll need to take care of it.</w:t>
+      </w:r>
+      <w:r>
+        <w:rPr>
+          <w:rFonts w:ascii="Times New Roman" w:eastAsia="Times New Roman" w:hAnsi="Times New Roman" w:cs="Times New Roman"/>
+          <w:sz w:val="24"/>
+          <w:szCs w:val="24"/>
+        </w:rPr>
+        <w:t xml:space="preserve"> If that will be the case, I’ll try to linearize the relationships between the variable by either taking the log of the data or taking the square root of </w:t>
+      </w:r>
+      <w:r>
+        <w:rPr>
+          <w:rFonts w:ascii="Times New Roman" w:eastAsia="Times New Roman" w:hAnsi="Times New Roman" w:cs="Times New Roman"/>
+          <w:sz w:val="24"/>
+          <w:szCs w:val="24"/>
+        </w:rPr>
+        <w:t>it and</w:t>
+      </w:r>
+      <w:r>
+        <w:rPr>
+          <w:rFonts w:ascii="Times New Roman" w:eastAsia="Times New Roman" w:hAnsi="Times New Roman" w:cs="Times New Roman"/>
+          <w:sz w:val="24"/>
+          <w:szCs w:val="24"/>
+        </w:rPr>
+        <w:t xml:space="preserve"> see which works best</w:t>
+      </w:r>
+      <w:r>
+        <w:rPr>
+          <w:rFonts w:ascii="Times New Roman" w:eastAsia="Times New Roman" w:hAnsi="Times New Roman" w:cs="Times New Roman"/>
+          <w:sz w:val="24"/>
+          <w:szCs w:val="24"/>
+        </w:rPr>
+        <w:t>.</w:t>
+      </w:r>
+      <w:r>
+        <w:rPr>
+          <w:rFonts w:ascii="Times New Roman" w:eastAsia="Times New Roman" w:hAnsi="Times New Roman" w:cs="Times New Roman"/>
+          <w:sz w:val="24"/>
+          <w:szCs w:val="24"/>
+        </w:rPr>
+        <w:t xml:space="preserve"> Another thing that I already noticed – the dataset contains some non-game titles, they will need to be removed before I move onto the data analysis. </w:t>
+      </w:r>
+      <w:bookmarkStart w:id="0" w:name="_GoBack"/>
+      <w:bookmarkEnd w:id="0"/>
+    </w:p>
+    <w:p>
+      <w:pPr>
+        <w:pStyle w:val="ListParagraph"/>
+        <w:spacing w:line="240" w:lineRule="auto"/>
+        <w:rPr>
+          <w:rFonts w:ascii="Times New Roman" w:eastAsia="Times New Roman" w:hAnsi="Times New Roman" w:cs="Times New Roman"/>
+          <w:sz w:val="24"/>
+          <w:szCs w:val="24"/>
+        </w:rPr>
+      </w:pPr>
+    </w:p>
+    <w:p>
+      <w:pPr>
+        <w:pStyle w:val="ListParagraph"/>
+        <w:spacing w:after="0" w:line="240" w:lineRule="auto"/>
+        <w:rPr>
+          <w:rFonts w:ascii="Times New Roman" w:eastAsia="Times New Roman" w:hAnsi="Times New Roman" w:cs="Times New Roman"/>
+          <w:b/>
+          <w:i/>
+          <w:sz w:val="24"/>
+          <w:szCs w:val="24"/>
+        </w:rPr>
+      </w:pPr>
+    </w:p>
+    <w:p>
+      <w:pPr>
+        <w:pStyle w:val="ListParagraph"/>
+        <w:spacing w:after="0" w:line="240" w:lineRule="auto"/>
+        <w:rPr>
+          <w:rFonts w:ascii="Times New Roman" w:eastAsia="Times New Roman" w:hAnsi="Times New Roman" w:cs="Times New Roman"/>
+          <w:b/>
+          <w:i/>
+          <w:sz w:val="24"/>
+          <w:szCs w:val="24"/>
+        </w:rPr>
+      </w:pPr>
+    </w:p>
+    <w:p>
+      <w:pPr>
+        <w:pStyle w:val="ListParagraph"/>
+        <w:spacing w:after="0" w:line="240" w:lineRule="auto"/>
+        <w:rPr>
+          <w:rFonts w:ascii="Times New Roman" w:eastAsia="Times New Roman" w:hAnsi="Times New Roman" w:cs="Times New Roman"/>
+          <w:b/>
+          <w:i/>
+          <w:sz w:val="24"/>
+          <w:szCs w:val="24"/>
+        </w:rPr>
+      </w:pPr>
+    </w:p>
+    <w:p>
+      <w:pPr>
+        <w:pStyle w:val="ListParagraph"/>
+        <w:spacing w:after="0" w:line="240" w:lineRule="auto"/>
+        <w:rPr>
+          <w:rFonts w:ascii="Times New Roman" w:eastAsia="Times New Roman" w:hAnsi="Times New Roman" w:cs="Times New Roman"/>
+          <w:b/>
+          <w:i/>
+          <w:sz w:val="24"/>
+          <w:szCs w:val="24"/>
+        </w:rPr>
+      </w:pPr>
+    </w:p>
+    <w:p>
+      <w:pPr>
+        <w:pStyle w:val="ListParagraph"/>
+        <w:spacing w:after="0" w:line="240" w:lineRule="auto"/>
+        <w:rPr>
+          <w:rFonts w:ascii="Times New Roman" w:eastAsia="Times New Roman" w:hAnsi="Times New Roman" w:cs="Times New Roman"/>
+          <w:b/>
+          <w:i/>
+          <w:sz w:val="24"/>
+          <w:szCs w:val="24"/>
+        </w:rPr>
+      </w:pPr>
+    </w:p>
+    <w:p>
+      <w:pPr>
+        <w:pStyle w:val="ListParagraph"/>
+        <w:spacing w:after="0" w:line="240" w:lineRule="auto"/>
+        <w:rPr>
+          <w:rFonts w:ascii="Times New Roman" w:eastAsia="Times New Roman" w:hAnsi="Times New Roman" w:cs="Times New Roman"/>
+          <w:b/>
+          <w:i/>
+          <w:sz w:val="24"/>
+          <w:szCs w:val="24"/>
+        </w:rPr>
+      </w:pPr>
+    </w:p>
+    <w:p>
+      <w:pPr>
+        <w:pStyle w:val="ListParagraph"/>
+        <w:spacing w:after="0" w:line="240" w:lineRule="auto"/>
+        <w:rPr>
+          <w:rFonts w:ascii="Times New Roman" w:eastAsia="Times New Roman" w:hAnsi="Times New Roman" w:cs="Times New Roman"/>
+          <w:b/>
+          <w:i/>
+          <w:sz w:val="24"/>
+          <w:szCs w:val="24"/>
+        </w:rPr>
+      </w:pPr>
+    </w:p>
+    <w:p>
+      <w:pPr>
+        <w:pStyle w:val="ListParagraph"/>
+        <w:spacing w:after="0" w:line="240" w:lineRule="auto"/>
+        <w:rPr>
+          <w:rFonts w:ascii="Times New Roman" w:eastAsia="Times New Roman" w:hAnsi="Times New Roman" w:cs="Times New Roman"/>
+          <w:b/>
+          <w:i/>
+          <w:sz w:val="24"/>
+          <w:szCs w:val="24"/>
+        </w:rPr>
+      </w:pPr>
+    </w:p>
+    <w:p>
+      <w:pPr>
+        <w:pStyle w:val="ListParagraph"/>
+        <w:spacing w:after="0" w:line="240" w:lineRule="auto"/>
+        <w:rPr>
+          <w:rFonts w:ascii="Times New Roman" w:eastAsia="Times New Roman" w:hAnsi="Times New Roman" w:cs="Times New Roman"/>
+          <w:b/>
+          <w:i/>
+          <w:sz w:val="24"/>
+          <w:szCs w:val="24"/>
+        </w:rPr>
+      </w:pPr>
+    </w:p>
+    <w:p>
+      <w:pPr>
+        <w:pStyle w:val="ListParagraph"/>
+        <w:spacing w:after="0" w:line="240" w:lineRule="auto"/>
+        <w:rPr>
+          <w:rFonts w:ascii="Times New Roman" w:eastAsia="Times New Roman" w:hAnsi="Times New Roman" w:cs="Times New Roman"/>
+          <w:b/>
+          <w:i/>
+          <w:sz w:val="24"/>
+          <w:szCs w:val="24"/>
+        </w:rPr>
+      </w:pPr>
+    </w:p>
+    <w:p>
+      <w:pPr>
+        <w:pStyle w:val="ListParagraph"/>
+        <w:spacing w:after="0" w:line="240" w:lineRule="auto"/>
+        <w:rPr>
+          <w:rFonts w:ascii="Times New Roman" w:eastAsia="Times New Roman" w:hAnsi="Times New Roman" w:cs="Times New Roman"/>
+          <w:b/>
+          <w:i/>
+          <w:sz w:val="24"/>
+          <w:szCs w:val="24"/>
+        </w:rPr>
+      </w:pPr>
+    </w:p>
+    <w:p>
+      <w:pPr>
+        <w:pStyle w:val="ListParagraph"/>
+        <w:spacing w:after="0" w:line="240" w:lineRule="auto"/>
+        <w:rPr>
+          <w:rFonts w:ascii="Times New Roman" w:eastAsia="Times New Roman" w:hAnsi="Times New Roman" w:cs="Times New Roman"/>
+          <w:b/>
+          <w:i/>
+          <w:sz w:val="24"/>
+          <w:szCs w:val="24"/>
+        </w:rPr>
+      </w:pPr>
+    </w:p>
+    <w:p>
+      <w:pPr>
+        <w:pStyle w:val="ListParagraph"/>
+        <w:spacing w:after="0" w:line="240" w:lineRule="auto"/>
+        <w:rPr>
+          <w:rFonts w:ascii="Times New Roman" w:eastAsia="Times New Roman" w:hAnsi="Times New Roman" w:cs="Times New Roman"/>
+          <w:b/>
+          <w:i/>
+          <w:sz w:val="24"/>
+          <w:szCs w:val="24"/>
+        </w:rPr>
+      </w:pPr>
+    </w:p>
+    <w:p>
+      <w:pPr>
+        <w:pStyle w:val="ListParagraph"/>
+        <w:spacing w:after="0" w:line="240" w:lineRule="auto"/>
+        <w:rPr>
+          <w:rFonts w:ascii="Times New Roman" w:eastAsia="Times New Roman" w:hAnsi="Times New Roman" w:cs="Times New Roman"/>
+          <w:b/>
+          <w:i/>
+          <w:sz w:val="24"/>
+          <w:szCs w:val="24"/>
+        </w:rPr>
+      </w:pPr>
+    </w:p>
+    <w:p>
+      <w:pPr>
+        <w:pStyle w:val="ListParagraph"/>
+        <w:spacing w:after="0" w:line="240" w:lineRule="auto"/>
+        <w:rPr>
+          <w:rFonts w:ascii="Times New Roman" w:eastAsia="Times New Roman" w:hAnsi="Times New Roman" w:cs="Times New Roman"/>
+          <w:b/>
+          <w:i/>
+          <w:sz w:val="24"/>
+          <w:szCs w:val="24"/>
+        </w:rPr>
+      </w:pPr>
+      <w:r>
+        <w:rPr>
+          <w:rFonts w:ascii="Times New Roman" w:eastAsia="Times New Roman" w:hAnsi="Times New Roman" w:cs="Times New Roman"/>
+          <w:b/>
+          <w:i/>
+          <w:sz w:val="24"/>
+          <w:szCs w:val="24"/>
+        </w:rPr>
+        <w:t>Data Analysis:</w:t>
+      </w:r>
+    </w:p>
+    <w:p>
+      <w:pPr>
+        <w:spacing w:after="0" w:line="240" w:lineRule="auto"/>
+        <w:ind w:left="720"/>
+        <w:rPr>
+          <w:rFonts w:ascii="Times New Roman" w:eastAsia="Times New Roman" w:hAnsi="Times New Roman" w:cs="Times New Roman"/>
+          <w:b/>
+          <w:i/>
+          <w:sz w:val="24"/>
+          <w:szCs w:val="24"/>
+        </w:rPr>
+      </w:pPr>
+      <w:r>
+        <w:rPr>
+          <w:rFonts w:ascii="Times New Roman" w:eastAsia="Times New Roman" w:hAnsi="Times New Roman" w:cs="Times New Roman"/>
+          <w:sz w:val="24"/>
+          <w:szCs w:val="24"/>
+        </w:rPr>
+        <w:t>-</w:t>
+      </w:r>
+      <w:r>
+        <w:rPr>
+          <w:rFonts w:ascii="Times New Roman" w:eastAsia="Times New Roman" w:hAnsi="Times New Roman" w:cs="Times New Roman"/>
+          <w:sz w:val="24"/>
+          <w:szCs w:val="24"/>
+        </w:rPr>
+        <w:t xml:space="preserve"> </w:t>
+      </w:r>
+      <w:r>
+        <w:rPr>
+          <w:rFonts w:ascii="Times New Roman" w:eastAsia="Times New Roman" w:hAnsi="Times New Roman" w:cs="Times New Roman"/>
+          <w:sz w:val="24"/>
+          <w:szCs w:val="24"/>
+        </w:rPr>
+        <w:t>“</w:t>
+      </w:r>
+      <w:r>
+        <w:rPr>
+          <w:rFonts w:ascii="Times New Roman" w:eastAsia="Times New Roman" w:hAnsi="Times New Roman" w:cs="Times New Roman"/>
+          <w:i/>
+          <w:sz w:val="24"/>
+          <w:szCs w:val="24"/>
+        </w:rPr>
+        <w:t>Are there any associations that can be observed between games that received a Metacritic score and those that didn’t?</w:t>
+      </w:r>
+      <w:r>
+        <w:rPr>
+          <w:rFonts w:ascii="Times New Roman" w:eastAsia="Times New Roman" w:hAnsi="Times New Roman" w:cs="Times New Roman"/>
+          <w:sz w:val="24"/>
+          <w:szCs w:val="24"/>
+        </w:rPr>
+        <w:t xml:space="preserve">” </w:t>
+      </w:r>
+      <w:r>
+        <w:rPr>
+          <w:rFonts w:ascii="Times New Roman" w:eastAsia="Times New Roman" w:hAnsi="Times New Roman" w:cs="Times New Roman"/>
+          <w:sz w:val="24"/>
+          <w:szCs w:val="24"/>
+        </w:rPr>
+        <w:t xml:space="preserve">For this question I’ll probably compare the averages for different features (those that are numeric) </w:t>
+      </w:r>
+      <w:r>
+        <w:rPr>
+          <w:rFonts w:ascii="Times New Roman" w:eastAsia="Times New Roman" w:hAnsi="Times New Roman" w:cs="Times New Roman"/>
+          <w:sz w:val="24"/>
+          <w:szCs w:val="24"/>
+        </w:rPr>
+        <w:t>in two different groups – those that received a Metacritic score and those that didn’t. Also</w:t>
+      </w:r>
+      <w:r>
+        <w:rPr>
+          <w:rFonts w:ascii="Times New Roman" w:eastAsia="Times New Roman" w:hAnsi="Times New Roman" w:cs="Times New Roman"/>
+          <w:sz w:val="24"/>
+          <w:szCs w:val="24"/>
+        </w:rPr>
+        <w:t xml:space="preserve">, </w:t>
+      </w:r>
+      <w:r>
+        <w:rPr>
+          <w:rFonts w:ascii="Times New Roman" w:eastAsia="Times New Roman" w:hAnsi="Times New Roman" w:cs="Times New Roman"/>
+          <w:sz w:val="24"/>
+          <w:szCs w:val="24"/>
+        </w:rPr>
+        <w:t>might look at the distribution of features for each of the groups, will most likely provide some more insight into this question.</w:t>
+      </w:r>
+    </w:p>
+    <w:p>
+      <w:pPr>
+        <w:pStyle w:val="ListParagraph"/>
+        <w:shd w:val="clear" w:color="auto" w:fill="FFFFFF"/>
+        <w:spacing w:after="0" w:line="240" w:lineRule="auto"/>
+        <w:rPr>
+          <w:rFonts w:ascii="Times New Roman" w:eastAsia="Times New Roman" w:hAnsi="Times New Roman" w:cs="Times New Roman"/>
+          <w:sz w:val="24"/>
+          <w:szCs w:val="24"/>
+        </w:rPr>
+      </w:pPr>
+    </w:p>
+    <w:p>
+      <w:pPr>
+        <w:pStyle w:val="ListParagraph"/>
+        <w:shd w:val="clear" w:color="auto" w:fill="FFFFFF"/>
+        <w:spacing w:after="0" w:line="240" w:lineRule="auto"/>
+        <w:rPr>
+          <w:rFonts w:ascii="Times New Roman" w:eastAsia="Times New Roman" w:hAnsi="Times New Roman" w:cs="Times New Roman"/>
+          <w:sz w:val="24"/>
+          <w:szCs w:val="24"/>
+        </w:rPr>
+      </w:pPr>
+      <w:r>
+        <w:rPr>
+          <w:rFonts w:ascii="Times New Roman" w:eastAsia="Times New Roman" w:hAnsi="Times New Roman" w:cs="Times New Roman"/>
+          <w:sz w:val="24"/>
+          <w:szCs w:val="24"/>
+        </w:rPr>
+        <w:t xml:space="preserve">For </w:t>
+      </w:r>
+      <w:r>
+        <w:rPr>
+          <w:rFonts w:ascii="Times New Roman" w:eastAsia="Times New Roman" w:hAnsi="Times New Roman" w:cs="Times New Roman"/>
+          <w:sz w:val="24"/>
+          <w:szCs w:val="24"/>
+        </w:rPr>
+        <w:t>my next</w:t>
+      </w:r>
+      <w:r>
+        <w:rPr>
+          <w:rFonts w:ascii="Times New Roman" w:eastAsia="Times New Roman" w:hAnsi="Times New Roman" w:cs="Times New Roman"/>
+          <w:sz w:val="24"/>
+          <w:szCs w:val="24"/>
+        </w:rPr>
+        <w:t xml:space="preserve"> questions, I decided to focus on descriptive and visual measure</w:t>
+      </w:r>
+      <w:r>
+        <w:rPr>
+          <w:rFonts w:ascii="Times New Roman" w:eastAsia="Times New Roman" w:hAnsi="Times New Roman" w:cs="Times New Roman"/>
+          <w:sz w:val="24"/>
+          <w:szCs w:val="24"/>
+        </w:rPr>
+        <w:t xml:space="preserve"> (game screenshots)</w:t>
+      </w:r>
+      <w:r>
+        <w:rPr>
+          <w:rFonts w:ascii="Times New Roman" w:eastAsia="Times New Roman" w:hAnsi="Times New Roman" w:cs="Times New Roman"/>
+          <w:sz w:val="24"/>
+          <w:szCs w:val="24"/>
+        </w:rPr>
+        <w:t xml:space="preserve"> of the games since those are usually are a part of advertising for the game and thus will probably have some effect on game sales</w:t>
+      </w:r>
+      <w:r>
+        <w:rPr>
+          <w:rFonts w:ascii="Times New Roman" w:eastAsia="Times New Roman" w:hAnsi="Times New Roman" w:cs="Times New Roman"/>
+          <w:sz w:val="24"/>
+          <w:szCs w:val="24"/>
+        </w:rPr>
+        <w:t>.</w:t>
+      </w:r>
+    </w:p>
+    <w:p>
+      <w:pPr>
+        <w:shd w:val="clear" w:color="auto" w:fill="FFFFFF"/>
+        <w:spacing w:after="0" w:line="240" w:lineRule="auto"/>
+        <w:ind w:left="735"/>
+        <w:rPr>
+          <w:rFonts w:ascii="Times New Roman" w:eastAsia="Times New Roman" w:hAnsi="Times New Roman" w:cs="Times New Roman"/>
+          <w:sz w:val="24"/>
+          <w:szCs w:val="24"/>
+        </w:rPr>
+      </w:pPr>
+      <w:r>
+        <w:rPr>
+          <w:rFonts w:ascii="Times New Roman" w:eastAsia="Times New Roman" w:hAnsi="Times New Roman" w:cs="Times New Roman"/>
+          <w:sz w:val="24"/>
+          <w:szCs w:val="24"/>
+        </w:rPr>
+        <w:t xml:space="preserve">- </w:t>
+      </w:r>
+      <w:r>
+        <w:rPr>
+          <w:rFonts w:ascii="Times New Roman" w:eastAsia="Times New Roman" w:hAnsi="Times New Roman" w:cs="Times New Roman"/>
+          <w:sz w:val="24"/>
+          <w:szCs w:val="24"/>
+        </w:rPr>
+        <w:t>“</w:t>
+      </w:r>
+      <w:r>
+        <w:rPr>
+          <w:rFonts w:ascii="Times New Roman" w:eastAsia="Times New Roman" w:hAnsi="Times New Roman" w:cs="Times New Roman"/>
+          <w:i/>
+          <w:sz w:val="24"/>
+          <w:szCs w:val="24"/>
+        </w:rPr>
+        <w:t>Is there an association between number of screenshots in game description and the sales of the game?”</w:t>
+      </w:r>
+      <w:r>
+        <w:rPr>
+          <w:rFonts w:ascii="Times New Roman" w:eastAsia="Times New Roman" w:hAnsi="Times New Roman" w:cs="Times New Roman"/>
+          <w:sz w:val="24"/>
+          <w:szCs w:val="24"/>
+        </w:rPr>
+        <w:t xml:space="preserve"> </w:t>
+      </w:r>
+      <w:r>
+        <w:rPr>
+          <w:rFonts w:ascii="Times New Roman" w:eastAsia="Times New Roman" w:hAnsi="Times New Roman" w:cs="Times New Roman"/>
+          <w:sz w:val="24"/>
+          <w:szCs w:val="24"/>
+        </w:rPr>
+        <w:t xml:space="preserve">For this one, most likely I’ll </w:t>
+      </w:r>
+      <w:r>
+        <w:rPr>
+          <w:rFonts w:ascii="Times New Roman" w:eastAsia="Times New Roman" w:hAnsi="Times New Roman" w:cs="Times New Roman"/>
+          <w:sz w:val="24"/>
+          <w:szCs w:val="24"/>
+        </w:rPr>
+        <w:t xml:space="preserve">try to </w:t>
+      </w:r>
+      <w:r>
+        <w:rPr>
+          <w:rFonts w:ascii="Times New Roman" w:eastAsia="Times New Roman" w:hAnsi="Times New Roman" w:cs="Times New Roman"/>
+          <w:sz w:val="24"/>
+          <w:szCs w:val="24"/>
+        </w:rPr>
+        <w:t xml:space="preserve">use some sort of regression analysis, </w:t>
+      </w:r>
+      <w:r>
+        <w:rPr>
+          <w:rFonts w:ascii="Times New Roman" w:eastAsia="Times New Roman" w:hAnsi="Times New Roman" w:cs="Times New Roman"/>
+          <w:sz w:val="24"/>
+          <w:szCs w:val="24"/>
+        </w:rPr>
+        <w:t>to</w:t>
+      </w:r>
+      <w:r>
+        <w:rPr>
+          <w:rFonts w:ascii="Times New Roman" w:eastAsia="Times New Roman" w:hAnsi="Times New Roman" w:cs="Times New Roman"/>
+          <w:sz w:val="24"/>
+          <w:szCs w:val="24"/>
+        </w:rPr>
+        <w:t xml:space="preserve"> determine if there is any </w:t>
+      </w:r>
+      <w:r>
+        <w:rPr>
+          <w:rFonts w:ascii="Times New Roman" w:eastAsia="Times New Roman" w:hAnsi="Times New Roman" w:cs="Times New Roman"/>
+          <w:sz w:val="24"/>
+          <w:szCs w:val="24"/>
+        </w:rPr>
+        <w:t>association</w:t>
+      </w:r>
+      <w:r>
+        <w:rPr>
+          <w:rFonts w:ascii="Times New Roman" w:eastAsia="Times New Roman" w:hAnsi="Times New Roman" w:cs="Times New Roman"/>
+          <w:sz w:val="24"/>
+          <w:szCs w:val="24"/>
+        </w:rPr>
+        <w:t>.</w:t>
+      </w:r>
+    </w:p>
+    <w:p>
+      <w:pPr>
+        <w:shd w:val="clear" w:color="auto" w:fill="FFFFFF"/>
+        <w:spacing w:after="0" w:line="240" w:lineRule="auto"/>
+        <w:ind w:left="735"/>
+        <w:rPr>
+          <w:rFonts w:ascii="Times New Roman" w:eastAsia="Times New Roman" w:hAnsi="Times New Roman" w:cs="Times New Roman"/>
+          <w:sz w:val="24"/>
+          <w:szCs w:val="24"/>
+        </w:rPr>
+      </w:pPr>
+    </w:p>
+    <w:p>
+      <w:pPr>
+        <w:shd w:val="clear" w:color="auto" w:fill="FFFFFF"/>
+        <w:spacing w:after="0" w:line="240" w:lineRule="auto"/>
+        <w:ind w:left="735"/>
+        <w:rPr>
+          <w:rFonts w:ascii="Times New Roman" w:eastAsia="Times New Roman" w:hAnsi="Times New Roman" w:cs="Times New Roman"/>
+          <w:sz w:val="24"/>
+          <w:szCs w:val="24"/>
+        </w:rPr>
+      </w:pPr>
+      <w:r>
+        <w:rPr>
+          <w:rFonts w:ascii="Times New Roman" w:eastAsia="Times New Roman" w:hAnsi="Times New Roman" w:cs="Times New Roman"/>
+          <w:sz w:val="24"/>
+          <w:szCs w:val="24"/>
+        </w:rPr>
+        <w:t xml:space="preserve">- </w:t>
+      </w:r>
+      <w:r>
+        <w:rPr>
+          <w:rFonts w:ascii="Times New Roman" w:eastAsia="Times New Roman" w:hAnsi="Times New Roman" w:cs="Times New Roman"/>
+          <w:sz w:val="24"/>
+          <w:szCs w:val="24"/>
+        </w:rPr>
+        <w:t>“</w:t>
+      </w:r>
+      <w:r>
+        <w:rPr>
+          <w:rFonts w:ascii="Times New Roman" w:eastAsia="Times New Roman" w:hAnsi="Times New Roman" w:cs="Times New Roman"/>
+          <w:i/>
+          <w:sz w:val="24"/>
+          <w:szCs w:val="24"/>
+        </w:rPr>
+        <w:t>Is there an association between how many copies of the game were sold and the price of the game?</w:t>
+      </w:r>
+      <w:r>
+        <w:rPr>
+          <w:rFonts w:ascii="Times New Roman" w:eastAsia="Times New Roman" w:hAnsi="Times New Roman" w:cs="Times New Roman"/>
+          <w:sz w:val="24"/>
+          <w:szCs w:val="24"/>
+        </w:rPr>
+        <w:t>”, for this one</w:t>
+      </w:r>
+      <w:r>
+        <w:rPr>
+          <w:rFonts w:ascii="Times New Roman" w:eastAsia="Times New Roman" w:hAnsi="Times New Roman" w:cs="Times New Roman"/>
+          <w:sz w:val="24"/>
+          <w:szCs w:val="24"/>
+        </w:rPr>
+        <w:t>, also,</w:t>
+      </w:r>
+      <w:r>
+        <w:rPr>
+          <w:rFonts w:ascii="Times New Roman" w:eastAsia="Times New Roman" w:hAnsi="Times New Roman" w:cs="Times New Roman"/>
+          <w:sz w:val="24"/>
+          <w:szCs w:val="24"/>
+        </w:rPr>
+        <w:t xml:space="preserve"> regression seems like </w:t>
+      </w:r>
+      <w:r>
+        <w:rPr>
+          <w:rFonts w:ascii="Times New Roman" w:eastAsia="Times New Roman" w:hAnsi="Times New Roman" w:cs="Times New Roman"/>
+          <w:sz w:val="24"/>
+          <w:szCs w:val="24"/>
+        </w:rPr>
+        <w:t>the most appropriate choice from what we learned so far in DwD1</w:t>
+      </w:r>
+      <w:r>
+        <w:rPr>
+          <w:rFonts w:ascii="Times New Roman" w:eastAsia="Times New Roman" w:hAnsi="Times New Roman" w:cs="Times New Roman"/>
+          <w:sz w:val="24"/>
+          <w:szCs w:val="24"/>
+        </w:rPr>
+        <w:t xml:space="preserve">. </w:t>
+      </w:r>
+    </w:p>
+    <w:p>
+      <w:pPr>
+        <w:shd w:val="clear" w:color="auto" w:fill="FFFFFF"/>
+        <w:spacing w:after="0" w:line="240" w:lineRule="auto"/>
+        <w:ind w:left="735"/>
+        <w:rPr>
+          <w:rFonts w:ascii="Times New Roman" w:eastAsia="Times New Roman" w:hAnsi="Times New Roman" w:cs="Times New Roman"/>
+          <w:sz w:val="24"/>
+          <w:szCs w:val="24"/>
+        </w:rPr>
+      </w:pPr>
+    </w:p>
+    <w:p>
+      <w:pPr>
+        <w:pStyle w:val="ListParagraph"/>
+        <w:spacing w:line="240" w:lineRule="auto"/>
+        <w:rPr>
+          <w:rFonts w:ascii="Times New Roman" w:eastAsia="Times New Roman" w:hAnsi="Times New Roman" w:cs="Times New Roman"/>
+          <w:sz w:val="24"/>
+          <w:szCs w:val="24"/>
+        </w:rPr>
+      </w:pPr>
+      <w:r>
+        <w:rPr>
+          <w:rFonts w:ascii="Times New Roman" w:eastAsia="Times New Roman" w:hAnsi="Times New Roman" w:cs="Times New Roman"/>
+          <w:b/>
+          <w:i/>
+          <w:sz w:val="24"/>
+          <w:szCs w:val="24"/>
+        </w:rPr>
+        <w:t>Data Visualization:</w:t>
+      </w:r>
+      <w:r>
+        <w:rPr>
+          <w:rFonts w:ascii="Times New Roman" w:eastAsia="Times New Roman" w:hAnsi="Times New Roman" w:cs="Times New Roman"/>
+          <w:b/>
+          <w:i/>
+          <w:sz w:val="24"/>
+          <w:szCs w:val="24"/>
+        </w:rPr>
+        <w:t xml:space="preserve"> </w:t>
+      </w:r>
+      <w:r>
+        <w:rPr>
+          <w:rFonts w:ascii="Times New Roman" w:eastAsia="Times New Roman" w:hAnsi="Times New Roman" w:cs="Times New Roman"/>
+          <w:sz w:val="24"/>
+          <w:szCs w:val="24"/>
+        </w:rPr>
+        <w:t xml:space="preserve">All the relevant visualizations will be done in R. </w:t>
+      </w:r>
+    </w:p>
+    <w:p>
+      <w:pPr>
+        <w:jc w:val="center"/>
         <w:rPr>
           <w:rFonts w:ascii="Times New Roman" w:eastAsia="Times New Roman" w:hAnsi="Times New Roman" w:cs="Times New Roman"/>
           <w:b/>
@@ -2309,189 +3175,9 @@
           <w:szCs w:val="24"/>
         </w:rPr>
       </w:pPr>
-      <w:r>
-        <w:rPr>
-          <w:rFonts w:ascii="Times New Roman" w:eastAsia="Times New Roman" w:hAnsi="Times New Roman" w:cs="Times New Roman"/>
-          <w:b/>
-          <w:i/>
-          <w:sz w:val="24"/>
-          <w:szCs w:val="24"/>
-        </w:rPr>
-        <w:t>Data Analysis:</w:t>
-      </w:r>
-    </w:p>
-    <w:p>
-      <w:pPr>
-        <w:pStyle w:val="ListParagraph"/>
-        <w:shd w:val="clear" w:color="auto" w:fill="FFFFFF"/>
-        <w:spacing w:before="100" w:beforeAutospacing="1" w:after="100" w:afterAutospacing="1" w:line="240" w:lineRule="auto"/>
-        <w:rPr>
-          <w:rFonts w:ascii="Times New Roman" w:eastAsia="Times New Roman" w:hAnsi="Times New Roman" w:cs="Times New Roman"/>
-          <w:sz w:val="24"/>
-          <w:szCs w:val="24"/>
-        </w:rPr>
-      </w:pPr>
-      <w:r>
-        <w:rPr>
-          <w:rFonts w:ascii="Times New Roman" w:eastAsia="Times New Roman" w:hAnsi="Times New Roman" w:cs="Times New Roman"/>
-          <w:sz w:val="24"/>
-          <w:szCs w:val="24"/>
-        </w:rPr>
-        <w:t xml:space="preserve">“Are there any qualitative differences that can be measured between games that received a Metacritic score and those that didn’t?” For this question I’ll probably compare the averages for different features (those that are numeric) and will look at the distributions of categorical variables. </w:t>
-      </w:r>
-    </w:p>
-    <w:p>
-      <w:pPr>
-        <w:shd w:val="clear" w:color="auto" w:fill="FFFFFF"/>
-        <w:spacing w:before="100" w:beforeAutospacing="1" w:after="100" w:afterAutospacing="1" w:line="240" w:lineRule="auto"/>
-        <w:ind w:left="735"/>
-        <w:rPr>
-          <w:rFonts w:ascii="Times New Roman" w:eastAsia="Times New Roman" w:hAnsi="Times New Roman" w:cs="Times New Roman"/>
-          <w:sz w:val="24"/>
-          <w:szCs w:val="24"/>
-        </w:rPr>
-      </w:pPr>
-      <w:r>
-        <w:rPr>
-          <w:rFonts w:ascii="Times New Roman" w:eastAsia="Times New Roman" w:hAnsi="Times New Roman" w:cs="Times New Roman"/>
-          <w:sz w:val="24"/>
-          <w:szCs w:val="24"/>
-        </w:rPr>
-        <w:t>“Does length of game description or number of game screenshots have a measurable effect on the sales of the game?</w:t>
-      </w:r>
-      <w:r>
-        <w:rPr>
-          <w:rFonts w:ascii="Times New Roman" w:eastAsia="Times New Roman" w:hAnsi="Times New Roman" w:cs="Times New Roman"/>
-          <w:sz w:val="24"/>
-          <w:szCs w:val="24"/>
-        </w:rPr>
-        <w:t>” For this one, most likely I’ll use some sort of regression analysis, do determine if there is any correlation.</w:t>
-      </w:r>
-    </w:p>
-    <w:p>
-      <w:pPr>
-        <w:shd w:val="clear" w:color="auto" w:fill="FFFFFF"/>
-        <w:spacing w:before="100" w:beforeAutospacing="1" w:after="100" w:afterAutospacing="1" w:line="240" w:lineRule="auto"/>
-        <w:ind w:left="735"/>
-        <w:rPr>
-          <w:rFonts w:ascii="Times New Roman" w:eastAsia="Times New Roman" w:hAnsi="Times New Roman" w:cs="Times New Roman"/>
-          <w:sz w:val="24"/>
-          <w:szCs w:val="24"/>
-        </w:rPr>
-      </w:pPr>
-      <w:r>
-        <w:rPr>
-          <w:rFonts w:ascii="Times New Roman" w:eastAsia="Times New Roman" w:hAnsi="Times New Roman" w:cs="Times New Roman"/>
-          <w:sz w:val="24"/>
-          <w:szCs w:val="24"/>
-        </w:rPr>
-        <w:t>“</w:t>
-      </w:r>
-      <w:r>
-        <w:rPr>
-          <w:rFonts w:ascii="Times New Roman" w:eastAsia="Times New Roman" w:hAnsi="Times New Roman" w:cs="Times New Roman"/>
-          <w:sz w:val="24"/>
-          <w:szCs w:val="24"/>
-        </w:rPr>
-        <w:t>Is there an association between how many copies of the game were sold and the price of the game?</w:t>
-      </w:r>
-      <w:r>
-        <w:rPr>
-          <w:rFonts w:ascii="Times New Roman" w:eastAsia="Times New Roman" w:hAnsi="Times New Roman" w:cs="Times New Roman"/>
-          <w:sz w:val="24"/>
-          <w:szCs w:val="24"/>
-        </w:rPr>
-        <w:t xml:space="preserve">”, for this one regression seems like </w:t>
-      </w:r>
-      <w:r>
-        <w:rPr>
-          <w:rFonts w:ascii="Times New Roman" w:eastAsia="Times New Roman" w:hAnsi="Times New Roman" w:cs="Times New Roman"/>
-          <w:sz w:val="24"/>
-          <w:szCs w:val="24"/>
-        </w:rPr>
-        <w:t>the most appropriate choice from what we learned so far in DwD1</w:t>
-      </w:r>
-      <w:r>
-        <w:rPr>
-          <w:rFonts w:ascii="Times New Roman" w:eastAsia="Times New Roman" w:hAnsi="Times New Roman" w:cs="Times New Roman"/>
-          <w:sz w:val="24"/>
-          <w:szCs w:val="24"/>
-        </w:rPr>
-        <w:t xml:space="preserve">. </w:t>
-      </w:r>
-    </w:p>
-    <w:p>
-      <w:pPr>
-        <w:shd w:val="clear" w:color="auto" w:fill="FFFFFF"/>
-        <w:spacing w:before="100" w:beforeAutospacing="1" w:after="100" w:afterAutospacing="1" w:line="240" w:lineRule="auto"/>
-        <w:ind w:left="735"/>
-        <w:rPr>
-          <w:rFonts w:ascii="Times New Roman" w:eastAsia="Times New Roman" w:hAnsi="Times New Roman" w:cs="Times New Roman"/>
-          <w:sz w:val="24"/>
-          <w:szCs w:val="24"/>
-        </w:rPr>
-      </w:pPr>
-      <w:r>
-        <w:rPr>
-          <w:rFonts w:ascii="Times New Roman" w:eastAsia="Times New Roman" w:hAnsi="Times New Roman" w:cs="Times New Roman"/>
-          <w:sz w:val="24"/>
-          <w:szCs w:val="24"/>
-        </w:rPr>
-        <w:t xml:space="preserve">Because I have all the games from Steam, and Steam was and currently is number one game distribution service on PC, I will be able to </w:t>
-      </w:r>
-      <w:r>
-        <w:rPr>
-          <w:rFonts w:ascii="Times New Roman" w:eastAsia="Times New Roman" w:hAnsi="Times New Roman" w:cs="Times New Roman"/>
-          <w:sz w:val="24"/>
-          <w:szCs w:val="24"/>
-        </w:rPr>
-        <w:t>generalize my</w:t>
-      </w:r>
-      <w:r>
-        <w:rPr>
-          <w:rFonts w:ascii="Times New Roman" w:eastAsia="Times New Roman" w:hAnsi="Times New Roman" w:cs="Times New Roman"/>
-          <w:sz w:val="24"/>
-          <w:szCs w:val="24"/>
-        </w:rPr>
-        <w:t xml:space="preserve"> conclusions </w:t>
-      </w:r>
-      <w:r>
-        <w:rPr>
-          <w:rFonts w:ascii="Times New Roman" w:eastAsia="Times New Roman" w:hAnsi="Times New Roman" w:cs="Times New Roman"/>
-          <w:sz w:val="24"/>
-          <w:szCs w:val="24"/>
-        </w:rPr>
-        <w:t>to</w:t>
-      </w:r>
-      <w:r>
-        <w:rPr>
-          <w:rFonts w:ascii="Times New Roman" w:eastAsia="Times New Roman" w:hAnsi="Times New Roman" w:cs="Times New Roman"/>
-          <w:sz w:val="24"/>
-          <w:szCs w:val="24"/>
-        </w:rPr>
-        <w:t xml:space="preserve"> all games that were released for PC</w:t>
-      </w:r>
-      <w:r>
-        <w:rPr>
-          <w:rFonts w:ascii="Times New Roman" w:eastAsia="Times New Roman" w:hAnsi="Times New Roman" w:cs="Times New Roman"/>
-          <w:sz w:val="24"/>
-          <w:szCs w:val="24"/>
-        </w:rPr>
-        <w:t xml:space="preserve"> at that time (2016)</w:t>
-      </w:r>
-      <w:r>
-        <w:rPr>
-          <w:rFonts w:ascii="Times New Roman" w:eastAsia="Times New Roman" w:hAnsi="Times New Roman" w:cs="Times New Roman"/>
-          <w:sz w:val="24"/>
-          <w:szCs w:val="24"/>
-        </w:rPr>
-        <w:t>.</w:t>
-      </w:r>
-    </w:p>
-    <w:p>
-      <w:pPr>
-        <w:pStyle w:val="ListParagraph"/>
-        <w:spacing w:line="240" w:lineRule="auto"/>
+    </w:p>
+    <w:p>
+      <w:pPr>
         <w:rPr>
           <w:rFonts w:ascii="Times New Roman" w:eastAsia="Times New Roman" w:hAnsi="Times New Roman" w:cs="Times New Roman"/>
           <w:b/>
@@ -2503,38 +3189,10 @@
         <w:rPr>
           <w:rFonts w:ascii="Times New Roman" w:eastAsia="Times New Roman" w:hAnsi="Times New Roman" w:cs="Times New Roman"/>
           <w:b/>
-          <w:i/>
-          <w:sz w:val="24"/>
-          <w:szCs w:val="24"/>
-        </w:rPr>
-        <w:t>Data Visualization:</w:t>
-      </w:r>
-    </w:p>
-    <w:p>
-      <w:pPr>
-        <w:pStyle w:val="ListParagraph"/>
-        <w:spacing w:line="240" w:lineRule="auto"/>
-        <w:rPr>
-          <w:rFonts w:ascii="Times New Roman" w:eastAsia="Times New Roman" w:hAnsi="Times New Roman" w:cs="Times New Roman"/>
-          <w:sz w:val="24"/>
-          <w:szCs w:val="24"/>
-        </w:rPr>
-      </w:pPr>
-      <w:r>
-        <w:rPr>
-          <w:rFonts w:ascii="Times New Roman" w:eastAsia="Times New Roman" w:hAnsi="Times New Roman" w:cs="Times New Roman"/>
-          <w:sz w:val="24"/>
-          <w:szCs w:val="24"/>
-        </w:rPr>
-        <w:t>All</w:t>
-      </w:r>
-      <w:r>
-        <w:rPr>
-          <w:rFonts w:ascii="Times New Roman" w:eastAsia="Times New Roman" w:hAnsi="Times New Roman" w:cs="Times New Roman"/>
-          <w:sz w:val="24"/>
-          <w:szCs w:val="24"/>
-        </w:rPr>
-        <w:t xml:space="preserve"> the relevant visualizations will be done in R. </w:t>
+          <w:sz w:val="28"/>
+          <w:szCs w:val="24"/>
+        </w:rPr>
+        <w:br w:type="page"/>
       </w:r>
     </w:p>
     <w:p>
@@ -2554,29 +3212,9 @@
           <w:sz w:val="28"/>
           <w:szCs w:val="24"/>
         </w:rPr>
-        <w:br w:type="page"/>
-      </w:r>
-      <w:r>
-        <w:rPr>
-          <w:rFonts w:ascii="Times New Roman" w:eastAsia="Times New Roman" w:hAnsi="Times New Roman" w:cs="Times New Roman"/>
-          <w:b/>
-          <w:sz w:val="28"/>
-          <w:szCs w:val="24"/>
-        </w:rPr>
         <w:lastRenderedPageBreak/>
         <w:t>Works Cited</w:t>
       </w:r>
-    </w:p>
-    <w:p>
-      <w:pPr>
-        <w:jc w:val="center"/>
-        <w:rPr>
-          <w:rFonts w:ascii="Times New Roman" w:eastAsia="Times New Roman" w:hAnsi="Times New Roman" w:cs="Times New Roman"/>
-          <w:b/>
-          <w:sz w:val="28"/>
-          <w:szCs w:val="24"/>
-        </w:rPr>
-      </w:pPr>
     </w:p>
     <w:p>
       <w:pPr>
@@ -2671,19 +3309,7 @@
             <w:szCs w:val="24"/>
             <w:u w:val="none"/>
           </w:rPr>
-          <w:t>https://www.metacr</w:t>
-        </w:r>
-        <w:bookmarkStart w:id="0" w:name="_GoBack"/>
-        <w:bookmarkEnd w:id="0"/>
-        <w:r>
-          <w:rPr>
-            <w:rStyle w:val="Hyperlink"/>
-            <w:rFonts w:ascii="Times New Roman" w:hAnsi="Times New Roman" w:cs="Times New Roman"/>
-            <w:sz w:val="24"/>
-            <w:szCs w:val="24"/>
-            <w:u w:val="none"/>
-          </w:rPr>
-          <w:t>itic.com/faq#item18</w:t>
+          <w:t>https://www.metacritic.com/faq#item18</w:t>
         </w:r>
       </w:hyperlink>
     </w:p>
@@ -3974,6 +4600,120 @@
     </w:lvl>
   </w:abstractNum>
   <w:abstractNum w:abstractNumId="8" w15:restartNumberingAfterBreak="0">
+    <w:nsid w:val="76D40663"/>
+    <w:multiLevelType w:val="hybridMultilevel"/>
+    <w:tmpl w:val="05B691B0"/>
+    <w:lvl w:ilvl="0" w:tplc="14D8056A">
+      <w:numFmt w:val="bullet"/>
+      <w:lvlText w:val="-"/>
+      <w:lvlJc w:val="left"/>
+      <w:pPr>
+        <w:ind w:left="1080" w:hanging="360"/>
+      </w:pPr>
+      <w:rPr>
+        <w:rFonts w:ascii="Times New Roman" w:eastAsia="Times New Roman" w:hAnsi="Times New Roman" w:cs="Times New Roman" w:hint="default"/>
+        <w:b w:val="0"/>
+        <w:i w:val="0"/>
+      </w:rPr>
+    </w:lvl>
+    <w:lvl w:ilvl="1" w:tplc="04090003" w:tentative="1">
+      <w:start w:val="1"/>
+      <w:numFmt w:val="bullet"/>
+      <w:lvlText w:val="o"/>
+      <w:lvlJc w:val="left"/>
+      <w:pPr>
+        <w:ind w:left="1800" w:hanging="360"/>
+      </w:pPr>
+      <w:rPr>
+        <w:rFonts w:ascii="Courier New" w:hAnsi="Courier New" w:cs="Courier New" w:hint="default"/>
+      </w:rPr>
+    </w:lvl>
+    <w:lvl w:ilvl="2" w:tplc="04090005" w:tentative="1">
+      <w:start w:val="1"/>
+      <w:numFmt w:val="bullet"/>
+      <w:lvlText w:val=""/>
+      <w:lvlJc w:val="left"/>
+      <w:pPr>
+        <w:ind w:left="2520" w:hanging="360"/>
+      </w:pPr>
+      <w:rPr>
+        <w:rFonts w:ascii="Wingdings" w:hAnsi="Wingdings" w:hint="default"/>
+      </w:rPr>
+    </w:lvl>
+    <w:lvl w:ilvl="3" w:tplc="04090001" w:tentative="1">
+      <w:start w:val="1"/>
+      <w:numFmt w:val="bullet"/>
+      <w:lvlText w:val=""/>
+      <w:lvlJc w:val="left"/>
+      <w:pPr>
+        <w:ind w:left="3240" w:hanging="360"/>
+      </w:pPr>
+      <w:rPr>
+        <w:rFonts w:ascii="Symbol" w:hAnsi="Symbol" w:hint="default"/>
+      </w:rPr>
+    </w:lvl>
+    <w:lvl w:ilvl="4" w:tplc="04090003" w:tentative="1">
+      <w:start w:val="1"/>
+      <w:numFmt w:val="bullet"/>
+      <w:lvlText w:val="o"/>
+      <w:lvlJc w:val="left"/>
+      <w:pPr>
+        <w:ind w:left="3960" w:hanging="360"/>
+      </w:pPr>
+      <w:rPr>
+        <w:rFonts w:ascii="Courier New" w:hAnsi="Courier New" w:cs="Courier New" w:hint="default"/>
+      </w:rPr>
+    </w:lvl>
+    <w:lvl w:ilvl="5" w:tplc="04090005" w:tentative="1">
+      <w:start w:val="1"/>
+      <w:numFmt w:val="bullet"/>
+      <w:lvlText w:val=""/>
+      <w:lvlJc w:val="left"/>
+      <w:pPr>
+        <w:ind w:left="4680" w:hanging="360"/>
+      </w:pPr>
+      <w:rPr>
+        <w:rFonts w:ascii="Wingdings" w:hAnsi="Wingdings" w:hint="default"/>
+      </w:rPr>
+    </w:lvl>
+    <w:lvl w:ilvl="6" w:tplc="04090001" w:tentative="1">
+      <w:start w:val="1"/>
+      <w:numFmt w:val="bullet"/>
+      <w:lvlText w:val=""/>
+      <w:lvlJc w:val="left"/>
+      <w:pPr>
+        <w:ind w:left="5400" w:hanging="360"/>
+      </w:pPr>
+      <w:rPr>
+        <w:rFonts w:ascii="Symbol" w:hAnsi="Symbol" w:hint="default"/>
+      </w:rPr>
+    </w:lvl>
+    <w:lvl w:ilvl="7" w:tplc="04090003" w:tentative="1">
+      <w:start w:val="1"/>
+      <w:numFmt w:val="bullet"/>
+      <w:lvlText w:val="o"/>
+      <w:lvlJc w:val="left"/>
+      <w:pPr>
+        <w:ind w:left="6120" w:hanging="360"/>
+      </w:pPr>
+      <w:rPr>
+        <w:rFonts w:ascii="Courier New" w:hAnsi="Courier New" w:cs="Courier New" w:hint="default"/>
+      </w:rPr>
+    </w:lvl>
+    <w:lvl w:ilvl="8" w:tplc="04090005" w:tentative="1">
+      <w:start w:val="1"/>
+      <w:numFmt w:val="bullet"/>
+      <w:lvlText w:val=""/>
+      <w:lvlJc w:val="left"/>
+      <w:pPr>
+        <w:ind w:left="6840" w:hanging="360"/>
+      </w:pPr>
+      <w:rPr>
+        <w:rFonts w:ascii="Wingdings" w:hAnsi="Wingdings" w:hint="default"/>
+      </w:rPr>
+    </w:lvl>
+  </w:abstractNum>
+  <w:abstractNum w:abstractNumId="9" w15:restartNumberingAfterBreak="0">
     <w:nsid w:val="77C75963"/>
     <w:multiLevelType w:val="hybridMultilevel"/>
     <w:tmpl w:val="D926008E"/>
@@ -4080,6 +4820,118 @@
       <w:lvlJc w:val="left"/>
       <w:pPr>
         <w:ind w:left="6855" w:hanging="360"/>
+      </w:pPr>
+      <w:rPr>
+        <w:rFonts w:ascii="Wingdings" w:hAnsi="Wingdings" w:hint="default"/>
+      </w:rPr>
+    </w:lvl>
+  </w:abstractNum>
+  <w:abstractNum w:abstractNumId="10" w15:restartNumberingAfterBreak="0">
+    <w:nsid w:val="7F3E3634"/>
+    <w:multiLevelType w:val="hybridMultilevel"/>
+    <w:tmpl w:val="FB3E43F4"/>
+    <w:lvl w:ilvl="0" w:tplc="6F08FC6A">
+      <w:numFmt w:val="bullet"/>
+      <w:lvlText w:val="-"/>
+      <w:lvlJc w:val="left"/>
+      <w:pPr>
+        <w:ind w:left="1140" w:hanging="360"/>
+      </w:pPr>
+      <w:rPr>
+        <w:rFonts w:ascii="Times New Roman" w:eastAsia="Times New Roman" w:hAnsi="Times New Roman" w:cs="Times New Roman" w:hint="default"/>
+      </w:rPr>
+    </w:lvl>
+    <w:lvl w:ilvl="1" w:tplc="04090003" w:tentative="1">
+      <w:start w:val="1"/>
+      <w:numFmt w:val="bullet"/>
+      <w:lvlText w:val="o"/>
+      <w:lvlJc w:val="left"/>
+      <w:pPr>
+        <w:ind w:left="1860" w:hanging="360"/>
+      </w:pPr>
+      <w:rPr>
+        <w:rFonts w:ascii="Courier New" w:hAnsi="Courier New" w:cs="Courier New" w:hint="default"/>
+      </w:rPr>
+    </w:lvl>
+    <w:lvl w:ilvl="2" w:tplc="04090005" w:tentative="1">
+      <w:start w:val="1"/>
+      <w:numFmt w:val="bullet"/>
+      <w:lvlText w:val=""/>
+      <w:lvlJc w:val="left"/>
+      <w:pPr>
+        <w:ind w:left="2580" w:hanging="360"/>
+      </w:pPr>
+      <w:rPr>
+        <w:rFonts w:ascii="Wingdings" w:hAnsi="Wingdings" w:hint="default"/>
+      </w:rPr>
+    </w:lvl>
+    <w:lvl w:ilvl="3" w:tplc="04090001" w:tentative="1">
+      <w:start w:val="1"/>
+      <w:numFmt w:val="bullet"/>
+      <w:lvlText w:val=""/>
+      <w:lvlJc w:val="left"/>
+      <w:pPr>
+        <w:ind w:left="3300" w:hanging="360"/>
+      </w:pPr>
+      <w:rPr>
+        <w:rFonts w:ascii="Symbol" w:hAnsi="Symbol" w:hint="default"/>
+      </w:rPr>
+    </w:lvl>
+    <w:lvl w:ilvl="4" w:tplc="04090003" w:tentative="1">
+      <w:start w:val="1"/>
+      <w:numFmt w:val="bullet"/>
+      <w:lvlText w:val="o"/>
+      <w:lvlJc w:val="left"/>
+      <w:pPr>
+        <w:ind w:left="4020" w:hanging="360"/>
+      </w:pPr>
+      <w:rPr>
+        <w:rFonts w:ascii="Courier New" w:hAnsi="Courier New" w:cs="Courier New" w:hint="default"/>
+      </w:rPr>
+    </w:lvl>
+    <w:lvl w:ilvl="5" w:tplc="04090005" w:tentative="1">
+      <w:start w:val="1"/>
+      <w:numFmt w:val="bullet"/>
+      <w:lvlText w:val=""/>
+      <w:lvlJc w:val="left"/>
+      <w:pPr>
+        <w:ind w:left="4740" w:hanging="360"/>
+      </w:pPr>
+      <w:rPr>
+        <w:rFonts w:ascii="Wingdings" w:hAnsi="Wingdings" w:hint="default"/>
+      </w:rPr>
+    </w:lvl>
+    <w:lvl w:ilvl="6" w:tplc="04090001" w:tentative="1">
+      <w:start w:val="1"/>
+      <w:numFmt w:val="bullet"/>
+      <w:lvlText w:val=""/>
+      <w:lvlJc w:val="left"/>
+      <w:pPr>
+        <w:ind w:left="5460" w:hanging="360"/>
+      </w:pPr>
+      <w:rPr>
+        <w:rFonts w:ascii="Symbol" w:hAnsi="Symbol" w:hint="default"/>
+      </w:rPr>
+    </w:lvl>
+    <w:lvl w:ilvl="7" w:tplc="04090003" w:tentative="1">
+      <w:start w:val="1"/>
+      <w:numFmt w:val="bullet"/>
+      <w:lvlText w:val="o"/>
+      <w:lvlJc w:val="left"/>
+      <w:pPr>
+        <w:ind w:left="6180" w:hanging="360"/>
+      </w:pPr>
+      <w:rPr>
+        <w:rFonts w:ascii="Courier New" w:hAnsi="Courier New" w:cs="Courier New" w:hint="default"/>
+      </w:rPr>
+    </w:lvl>
+    <w:lvl w:ilvl="8" w:tplc="04090005" w:tentative="1">
+      <w:start w:val="1"/>
+      <w:numFmt w:val="bullet"/>
+      <w:lvlText w:val=""/>
+      <w:lvlJc w:val="left"/>
+      <w:pPr>
+        <w:ind w:left="6900" w:hanging="360"/>
       </w:pPr>
       <w:rPr>
         <w:rFonts w:ascii="Wingdings" w:hAnsi="Wingdings" w:hint="default"/>
@@ -4090,7 +4942,7 @@
     <w:abstractNumId w:val="0"/>
   </w:num>
   <w:num w:numId="2">
-    <w:abstractNumId w:val="8"/>
+    <w:abstractNumId w:val="9"/>
   </w:num>
   <w:num w:numId="3">
     <w:abstractNumId w:val="1"/>
@@ -4112,6 +4964,12 @@
   </w:num>
   <w:num w:numId="9">
     <w:abstractNumId w:val="6"/>
+  </w:num>
+  <w:num w:numId="10">
+    <w:abstractNumId w:val="10"/>
+  </w:num>
+  <w:num w:numId="11">
+    <w:abstractNumId w:val="8"/>
   </w:num>
 </w:numbering>
 </file>

</xml_diff>

<commit_message>
progress on final paper
</commit_message>
<xml_diff>
--- a/Main documents/Background and Methodologies.docx
+++ b/Main documents/Background and Methodologies.docx
@@ -1315,8 +1315,10 @@
           <w:sz w:val="24"/>
           <w:szCs w:val="24"/>
         </w:rPr>
-        <w:t>Work of the original authors for the dataset I’ll be using</w:t>
-      </w:r>
+        <w:t xml:space="preserve">Work of the original authors </w:t>
+      </w:r>
+      <w:bookmarkStart w:id="0" w:name="_GoBack"/>
+      <w:bookmarkEnd w:id="0"/>
     </w:p>
     <w:p>
       <w:pPr>
@@ -2375,17 +2377,7 @@
           <w:sz w:val="24"/>
           <w:szCs w:val="24"/>
         </w:rPr>
-        <w:t>(excluding games that can be emulated and games that don’t run any more on r</w:t>
-      </w:r>
-      <w:bookmarkStart w:id="0" w:name="_GoBack"/>
-      <w:bookmarkEnd w:id="0"/>
-      <w:r>
-        <w:rPr>
-          <w:rFonts w:ascii="Times New Roman" w:eastAsia="Times New Roman" w:hAnsi="Times New Roman" w:cs="Times New Roman"/>
-          <w:sz w:val="24"/>
-          <w:szCs w:val="24"/>
-        </w:rPr>
-        <w:t>ecent at the time versions of operating systems)</w:t>
+        <w:t>(excluding games that can be emulated and games that don’t run any more on recent at the time versions of operating systems)</w:t>
       </w:r>
       <w:r>
         <w:rPr>

</xml_diff>